<commit_message>
Updated the progress report.
</commit_message>
<xml_diff>
--- a/Improving ExpertSearch Progress Report.docx
+++ b/Improving ExpertSearch Progress Report.docx
@@ -1481,13 +1481,7 @@
         <w:rPr>
           <w:rFonts w:ascii="Arial" w:hAnsi="Arial" w:cs="Arial"/>
         </w:rPr>
-        <w:t>First we need to prepare</w:t>
-      </w:r>
-      <w:r>
-        <w:rPr>
-          <w:rFonts w:ascii="Arial" w:hAnsi="Arial" w:cs="Arial"/>
-        </w:rPr>
-        <w:t xml:space="preserve"> the dataset for training and testing the model. The following approach was used to prepare the dataset.</w:t>
+        <w:t>First we need to prepare the dataset for training and testing the model. The following approach was used to prepare the dataset.</w:t>
       </w:r>
     </w:p>
     <w:p>
@@ -1968,7 +1962,19 @@
         <w:rPr>
           <w:rFonts w:ascii="Arial" w:hAnsi="Arial" w:cs="Arial"/>
         </w:rPr>
-        <w:t>Writes contents of each webpage as a single line of space separated words in a file meant to the final corpus.</w:t>
+        <w:t xml:space="preserve">Writes contents of each webpage as a single line of space separated words in a file meant to </w:t>
+      </w:r>
+      <w:r>
+        <w:rPr>
+          <w:rFonts w:ascii="Arial" w:hAnsi="Arial" w:cs="Arial"/>
+        </w:rPr>
+        <w:t xml:space="preserve">be </w:t>
+      </w:r>
+      <w:r>
+        <w:rPr>
+          <w:rFonts w:ascii="Arial" w:hAnsi="Arial" w:cs="Arial"/>
+        </w:rPr>
+        <w:t>the final corpus.</w:t>
       </w:r>
     </w:p>
     <w:p>
@@ -2004,13 +2010,7 @@
         <w:rPr>
           <w:rFonts w:ascii="Arial" w:hAnsi="Arial" w:cs="Arial"/>
         </w:rPr>
-        <w:t xml:space="preserve"> </w:t>
-      </w:r>
-      <w:r>
-        <w:rPr>
-          <w:rFonts w:ascii="Arial" w:hAnsi="Arial" w:cs="Arial"/>
-        </w:rPr>
-        <w:t>(“test_dataset.cor”)</w:t>
+        <w:t xml:space="preserve"> (“test_dataset.cor”)</w:t>
       </w:r>
       <w:r>
         <w:rPr>
@@ -2182,19 +2182,7 @@
         <w:rPr>
           <w:rFonts w:ascii="Arial" w:hAnsi="Arial" w:cs="Arial"/>
         </w:rPr>
-        <w:t xml:space="preserve">Now use </w:t>
-      </w:r>
-      <w:r>
-        <w:rPr>
-          <w:rFonts w:ascii="Arial" w:hAnsi="Arial" w:cs="Arial"/>
-        </w:rPr>
-        <w:t>LogisticRegression</w:t>
-      </w:r>
-      <w:r>
-        <w:rPr>
-          <w:rFonts w:ascii="Arial" w:hAnsi="Arial" w:cs="Arial"/>
-        </w:rPr>
-        <w:t xml:space="preserve"> to predict the categor</w:t>
+        <w:t>Now use LogisticRegression to predict the categor</w:t>
       </w:r>
       <w:r>
         <w:rPr>

</xml_diff>

<commit_message>
Add contributions to progress report
</commit_message>
<xml_diff>
--- a/Improving ExpertSearch Progress Report.docx
+++ b/Improving ExpertSearch Progress Report.docx
@@ -1,6 +1,6 @@
 
 <file path=word/document.xml><?xml version="1.0" encoding="utf-8"?>
-<w:document xmlns:wpc="http://schemas.microsoft.com/office/word/2010/wordprocessingCanvas" xmlns:cx="http://schemas.microsoft.com/office/drawing/2014/chartex" xmlns:cx1="http://schemas.microsoft.com/office/drawing/2015/9/8/chartex" xmlns:cx2="http://schemas.microsoft.com/office/drawing/2015/10/21/chartex" xmlns:cx3="http://schemas.microsoft.com/office/drawing/2016/5/9/chartex" xmlns:cx4="http://schemas.microsoft.com/office/drawing/2016/5/10/chartex" xmlns:cx5="http://schemas.microsoft.com/office/drawing/2016/5/11/chartex" xmlns:cx6="http://schemas.microsoft.com/office/drawing/2016/5/12/chartex" xmlns:cx7="http://schemas.microsoft.com/office/drawing/2016/5/13/chartex" xmlns:cx8="http://schemas.microsoft.com/office/drawing/2016/5/14/chartex" xmlns:mc="http://schemas.openxmlformats.org/markup-compatibility/2006" xmlns:aink="http://schemas.microsoft.com/office/drawing/2016/ink" xmlns:am3d="http://schemas.microsoft.com/office/drawing/2017/model3d" xmlns:o="urn:schemas-microsoft-com:office:office" xmlns:r="http://schemas.openxmlformats.org/officeDocument/2006/relationships" xmlns:m="http://schemas.openxmlformats.org/officeDocument/2006/math" xmlns:v="urn:schemas-microsoft-com:vml" xmlns:wp14="http://schemas.microsoft.com/office/word/2010/wordprocessingDrawing" xmlns:wp="http://schemas.openxmlformats.org/drawingml/2006/wordprocessingDrawing" xmlns:w10="urn:schemas-microsoft-com:office:word" xmlns:w="http://schemas.openxmlformats.org/wordprocessingml/2006/main" xmlns:w14="http://schemas.microsoft.com/office/word/2010/wordml" xmlns:w15="http://schemas.microsoft.com/office/word/2012/wordml" xmlns:w16cex="http://schemas.microsoft.com/office/word/2018/wordml/cex" xmlns:w16cid="http://schemas.microsoft.com/office/word/2016/wordml/cid" xmlns:w16="http://schemas.microsoft.com/office/word/2018/wordml" xmlns:w16se="http://schemas.microsoft.com/office/word/2015/wordml/symex" xmlns:wpg="http://schemas.microsoft.com/office/word/2010/wordprocessingGroup" xmlns:wpi="http://schemas.microsoft.com/office/word/2010/wordprocessingInk" xmlns:wne="http://schemas.microsoft.com/office/word/2006/wordml" xmlns:wps="http://schemas.microsoft.com/office/word/2010/wordprocessingShape" mc:Ignorable="w14 w15 w16se w16cid w16 w16cex wp14">
+<w:document xmlns:wpc="http://schemas.microsoft.com/office/word/2010/wordprocessingCanvas" xmlns:cx="http://schemas.microsoft.com/office/drawing/2014/chartex" xmlns:cx1="http://schemas.microsoft.com/office/drawing/2015/9/8/chartex" xmlns:cx2="http://schemas.microsoft.com/office/drawing/2015/10/21/chartex" xmlns:cx3="http://schemas.microsoft.com/office/drawing/2016/5/9/chartex" xmlns:cx4="http://schemas.microsoft.com/office/drawing/2016/5/10/chartex" xmlns:cx5="http://schemas.microsoft.com/office/drawing/2016/5/11/chartex" xmlns:cx6="http://schemas.microsoft.com/office/drawing/2016/5/12/chartex" xmlns:cx7="http://schemas.microsoft.com/office/drawing/2016/5/13/chartex" xmlns:cx8="http://schemas.microsoft.com/office/drawing/2016/5/14/chartex" xmlns:mc="http://schemas.openxmlformats.org/markup-compatibility/2006" xmlns:aink="http://schemas.microsoft.com/office/drawing/2016/ink" xmlns:am3d="http://schemas.microsoft.com/office/drawing/2017/model3d" xmlns:o="urn:schemas-microsoft-com:office:office" xmlns:r="http://schemas.openxmlformats.org/officeDocument/2006/relationships" xmlns:m="http://schemas.openxmlformats.org/officeDocument/2006/math" xmlns:v="urn:schemas-microsoft-com:vml" xmlns:wp14="http://schemas.microsoft.com/office/word/2010/wordprocessingDrawing" xmlns:wp="http://schemas.openxmlformats.org/drawingml/2006/wordprocessingDrawing" xmlns:w10="urn:schemas-microsoft-com:office:word" xmlns:w="http://schemas.openxmlformats.org/wordprocessingml/2006/main" xmlns:w14="http://schemas.microsoft.com/office/word/2010/wordml" xmlns:w15="http://schemas.microsoft.com/office/word/2012/wordml" xmlns:w16cid="http://schemas.microsoft.com/office/word/2016/wordml/cid" xmlns:w16se="http://schemas.microsoft.com/office/word/2015/wordml/symex" xmlns:wpg="http://schemas.microsoft.com/office/word/2010/wordprocessingGroup" xmlns:wpi="http://schemas.microsoft.com/office/word/2010/wordprocessingInk" xmlns:wne="http://schemas.microsoft.com/office/word/2006/wordml" xmlns:wps="http://schemas.microsoft.com/office/word/2010/wordprocessingShape" mc:Ignorable="w14 w15 w16se w16cid wp14">
   <w:body>
     <w:p>
       <w:pPr>
@@ -2643,6 +2643,115 @@
                 <w:rFonts w:ascii="Arial" w:hAnsi="Arial" w:cs="Arial"/>
               </w:rPr>
             </w:pPr>
+            <w:r>
+              <w:rPr>
+                <w:rFonts w:ascii="Arial" w:hAnsi="Arial" w:cs="Arial"/>
+              </w:rPr>
+              <w:t>Completed:</w:t>
+            </w:r>
+          </w:p>
+          <w:p>
+            <w:pPr>
+              <w:pStyle w:val="ListParagraph"/>
+              <w:numPr>
+                <w:ilvl w:val="0"/>
+                <w:numId w:val="1"/>
+              </w:numPr>
+              <w:rPr>
+                <w:rFonts w:ascii="Arial" w:hAnsi="Arial" w:cs="Arial"/>
+              </w:rPr>
+            </w:pPr>
+            <w:r>
+              <w:rPr>
+                <w:rFonts w:ascii="Arial" w:hAnsi="Arial" w:cs="Arial"/>
+              </w:rPr>
+              <w:t>Topic model</w:t>
+            </w:r>
+          </w:p>
+          <w:p>
+            <w:pPr>
+              <w:pStyle w:val="ListParagraph"/>
+              <w:numPr>
+                <w:ilvl w:val="0"/>
+                <w:numId w:val="1"/>
+              </w:numPr>
+              <w:rPr>
+                <w:rFonts w:ascii="Arial" w:hAnsi="Arial" w:cs="Arial"/>
+              </w:rPr>
+            </w:pPr>
+            <w:r>
+              <w:rPr>
+                <w:rFonts w:ascii="Arial" w:hAnsi="Arial" w:cs="Arial"/>
+              </w:rPr>
+              <w:t>Function to return top-10 words associated with query topic</w:t>
+            </w:r>
+          </w:p>
+          <w:p>
+            <w:pPr>
+              <w:rPr>
+                <w:rFonts w:ascii="Arial" w:hAnsi="Arial" w:cs="Arial"/>
+              </w:rPr>
+            </w:pPr>
+            <w:r>
+              <w:rPr>
+                <w:rFonts w:ascii="Arial" w:hAnsi="Arial" w:cs="Arial"/>
+              </w:rPr>
+              <w:t>Remaining:</w:t>
+            </w:r>
+          </w:p>
+          <w:p>
+            <w:pPr>
+              <w:pStyle w:val="ListParagraph"/>
+              <w:numPr>
+                <w:ilvl w:val="0"/>
+                <w:numId w:val="1"/>
+              </w:numPr>
+              <w:rPr>
+                <w:rFonts w:ascii="Arial" w:hAnsi="Arial" w:cs="Arial"/>
+              </w:rPr>
+            </w:pPr>
+            <w:r>
+              <w:rPr>
+                <w:rFonts w:ascii="Arial" w:hAnsi="Arial" w:cs="Arial"/>
+              </w:rPr>
+              <w:t>Further exploration of best topics</w:t>
+            </w:r>
+          </w:p>
+          <w:p>
+            <w:pPr>
+              <w:pStyle w:val="ListParagraph"/>
+              <w:numPr>
+                <w:ilvl w:val="0"/>
+                <w:numId w:val="1"/>
+              </w:numPr>
+              <w:rPr>
+                <w:rFonts w:ascii="Arial" w:hAnsi="Arial" w:cs="Arial"/>
+              </w:rPr>
+            </w:pPr>
+            <w:r>
+              <w:rPr>
+                <w:rFonts w:ascii="Arial" w:hAnsi="Arial" w:cs="Arial"/>
+              </w:rPr>
+              <w:t>Clean up code</w:t>
+            </w:r>
+          </w:p>
+          <w:p>
+            <w:pPr>
+              <w:pStyle w:val="ListParagraph"/>
+              <w:numPr>
+                <w:ilvl w:val="0"/>
+                <w:numId w:val="1"/>
+              </w:numPr>
+              <w:rPr>
+                <w:rFonts w:ascii="Arial" w:hAnsi="Arial" w:cs="Arial"/>
+              </w:rPr>
+            </w:pPr>
+            <w:r>
+              <w:rPr>
+                <w:rFonts w:ascii="Arial" w:hAnsi="Arial" w:cs="Arial"/>
+              </w:rPr>
+              <w:t>Integration testing</w:t>
+            </w:r>
           </w:p>
         </w:tc>
       </w:tr>
@@ -2752,6 +2861,7 @@
         <w:rPr>
           <w:rFonts w:ascii="Arial" w:hAnsi="Arial" w:cs="Arial"/>
         </w:rPr>
+        <w:lastRenderedPageBreak/>
         <w:t xml:space="preserve">More </w:t>
       </w:r>
       <w:r>
@@ -2873,7 +2983,6 @@
         <w:rPr>
           <w:rFonts w:ascii="Arial" w:hAnsi="Arial" w:cs="Arial"/>
         </w:rPr>
-        <w:lastRenderedPageBreak/>
         <w:t>Scraper</w:t>
       </w:r>
       <w:r>
@@ -3381,6 +3490,7 @@
           <w:sz w:val="22"/>
           <w:szCs w:val="22"/>
         </w:rPr>
+        <w:lastRenderedPageBreak/>
         <w:t>$ cd ExpertSearch/AutoScraper</w:t>
       </w:r>
     </w:p>
@@ -3402,8 +3512,9 @@
           <w:sz w:val="22"/>
           <w:szCs w:val="22"/>
         </w:rPr>
-        <w:t xml:space="preserve">$ python </w:t>
-      </w:r>
+        <w:t xml:space="preserve">$ </w:t>
+      </w:r>
+      <w:proofErr w:type="gramStart"/>
       <w:r>
         <w:rPr>
           <w:rFonts w:ascii="Menlo" w:hAnsi="Menlo" w:cs="Menlo"/>
@@ -3413,7 +3524,7 @@
           <w:sz w:val="22"/>
           <w:szCs w:val="22"/>
         </w:rPr>
-        <w:t>./</w:t>
+        <w:t xml:space="preserve">python </w:t>
       </w:r>
       <w:r>
         <w:rPr>
@@ -3424,6 +3535,29 @@
           <w:sz w:val="22"/>
           <w:szCs w:val="22"/>
         </w:rPr>
+        <w:t>.</w:t>
+      </w:r>
+      <w:proofErr w:type="gramEnd"/>
+      <w:r>
+        <w:rPr>
+          <w:rFonts w:ascii="Menlo" w:hAnsi="Menlo" w:cs="Menlo"/>
+          <w:b/>
+          <w:bCs/>
+          <w:color w:val="000000"/>
+          <w:sz w:val="22"/>
+          <w:szCs w:val="22"/>
+        </w:rPr>
+        <w:t>/</w:t>
+      </w:r>
+      <w:r>
+        <w:rPr>
+          <w:rFonts w:ascii="Menlo" w:hAnsi="Menlo" w:cs="Menlo"/>
+          <w:b/>
+          <w:bCs/>
+          <w:color w:val="000000"/>
+          <w:sz w:val="22"/>
+          <w:szCs w:val="22"/>
+        </w:rPr>
         <w:t>auto_scraper.py -d -t</w:t>
       </w:r>
     </w:p>
@@ -3490,7 +3624,6 @@
         <w:rPr>
           <w:rFonts w:ascii="Arial" w:hAnsi="Arial" w:cs="Arial"/>
         </w:rPr>
-        <w:lastRenderedPageBreak/>
         <w:t>-t option specifies to retrain the Doc2Vec model on the train dataset.</w:t>
       </w:r>
     </w:p>
@@ -3617,11 +3750,19 @@
           <w:rFonts w:ascii="Arial" w:hAnsi="Arial" w:cs="Arial"/>
         </w:rPr>
       </w:pPr>
-      <w:r>
-        <w:rPr>
-          <w:rFonts w:ascii="Arial" w:hAnsi="Arial" w:cs="Arial"/>
-        </w:rPr>
-        <w:t>First we need to prepare the dataset for training and testing the model. The following approach was used to prepare the dataset.</w:t>
+      <w:proofErr w:type="gramStart"/>
+      <w:r>
+        <w:rPr>
+          <w:rFonts w:ascii="Arial" w:hAnsi="Arial" w:cs="Arial"/>
+        </w:rPr>
+        <w:t>First</w:t>
+      </w:r>
+      <w:proofErr w:type="gramEnd"/>
+      <w:r>
+        <w:rPr>
+          <w:rFonts w:ascii="Arial" w:hAnsi="Arial" w:cs="Arial"/>
+        </w:rPr>
+        <w:t xml:space="preserve"> we need to prepare the dataset for training and testing the model. The following approach was used to prepare the dataset.</w:t>
       </w:r>
     </w:p>
     <w:p>
@@ -4049,6 +4190,7 @@
         <w:rPr>
           <w:rFonts w:ascii="Arial" w:hAnsi="Arial" w:cs="Arial"/>
         </w:rPr>
+        <w:lastRenderedPageBreak/>
         <w:t xml:space="preserve">Mix the 400 </w:t>
       </w:r>
       <w:r>
@@ -4831,6 +4973,7 @@
         <w:rPr>
           <w:rFonts w:ascii="Arial" w:hAnsi="Arial" w:cs="Arial"/>
         </w:rPr>
+        <w:lastRenderedPageBreak/>
         <w:t xml:space="preserve">Tag the faculty bio URLs as “faculty” and save to a file. </w:t>
       </w:r>
     </w:p>
@@ -4949,7 +5092,6 @@
         <w:rPr>
           <w:rFonts w:ascii="Arial" w:hAnsi="Arial" w:cs="Arial"/>
         </w:rPr>
-        <w:lastRenderedPageBreak/>
         <w:t xml:space="preserve">Since the ExpertSearch project already contains the faculty bios as documents, the top 1000 faculty bios are copied to </w:t>
       </w:r>
       <w:r>
@@ -5361,116 +5503,843 @@
     <w:p>
       <w:pPr>
         <w:pStyle w:val="ListParagraph"/>
-        <w:rPr>
-          <w:rFonts w:ascii="Arial" w:hAnsi="Arial" w:cs="Arial"/>
-        </w:rPr>
-      </w:pPr>
-    </w:p>
-    <w:p>
-      <w:pPr>
-        <w:pStyle w:val="ListParagraph"/>
-        <w:rPr>
-          <w:rFonts w:ascii="Arial" w:hAnsi="Arial" w:cs="Arial"/>
-        </w:rPr>
-      </w:pPr>
-    </w:p>
-    <w:p>
-      <w:pPr>
-        <w:pStyle w:val="Heading2"/>
+        <w:numPr>
+          <w:ilvl w:val="0"/>
+          <w:numId w:val="1"/>
+        </w:numPr>
+      </w:pPr>
+      <w:r>
+        <w:t>Python script to create topic model and retrieve top-10 terms associated with query topic (miner.py)</w:t>
+      </w:r>
+    </w:p>
+    <w:p/>
+    <w:p>
+      <w:pPr>
+        <w:pStyle w:val="Heading3"/>
         <w:rPr>
           <w:rFonts w:ascii="Arial" w:hAnsi="Arial" w:cs="Arial"/>
           <w:b/>
           <w:bCs/>
         </w:rPr>
       </w:pPr>
-      <w:bookmarkStart w:id="20" w:name="_Toc57200444"/>
       <w:r>
         <w:rPr>
           <w:rFonts w:ascii="Arial" w:hAnsi="Arial" w:cs="Arial"/>
           <w:b/>
           <w:bCs/>
         </w:rPr>
-        <w:t>Improved Email Extraction</w:t>
-      </w:r>
-      <w:bookmarkEnd w:id="20"/>
-    </w:p>
-    <w:p/>
-    <w:p>
-      <w:pPr>
-        <w:pStyle w:val="Heading3"/>
+        <w:t>Outputs</w:t>
+      </w:r>
+      <w:r>
         <w:rPr>
           <w:rFonts w:ascii="Arial" w:hAnsi="Arial" w:cs="Arial"/>
           <w:b/>
           <w:bCs/>
         </w:rPr>
-      </w:pPr>
-      <w:bookmarkStart w:id="21" w:name="_Toc57200445"/>
-      <w:r>
+        <w:t>:</w:t>
+      </w:r>
+    </w:p>
+    <w:p>
+      <w:pPr>
+        <w:pStyle w:val="ListParagraph"/>
+        <w:numPr>
+          <w:ilvl w:val="0"/>
+          <w:numId w:val="1"/>
+        </w:numPr>
+      </w:pPr>
+      <w:r>
+        <w:t>Trained topic model (‘</w:t>
+      </w:r>
+      <w:proofErr w:type="spellStart"/>
+      <w:r>
+        <w:t>lda_mallet_model</w:t>
+      </w:r>
+      <w:proofErr w:type="spellEnd"/>
+      <w:r>
+        <w:t>’)</w:t>
+      </w:r>
+    </w:p>
+    <w:p>
+      <w:pPr>
+        <w:pStyle w:val="ListParagraph"/>
+        <w:numPr>
+          <w:ilvl w:val="0"/>
+          <w:numId w:val="1"/>
+        </w:numPr>
+      </w:pPr>
+      <w:r>
+        <w:t>Bag-of-words representation of corpus to be used with miner.py (‘</w:t>
+      </w:r>
+      <w:proofErr w:type="spellStart"/>
+      <w:r>
+        <w:t>corpus_dictionary</w:t>
+      </w:r>
+      <w:proofErr w:type="spellEnd"/>
+      <w:r>
+        <w:t>’)</w:t>
+      </w:r>
+    </w:p>
+    <w:p>
+      <w:pPr>
+        <w:pStyle w:val="ListParagraph"/>
+        <w:rPr>
+          <w:rFonts w:ascii="Arial" w:hAnsi="Arial" w:cs="Arial"/>
+        </w:rPr>
+      </w:pPr>
+    </w:p>
+    <w:p>
+      <w:pPr>
+        <w:pStyle w:val="Heading3"/>
         <w:rPr>
           <w:rFonts w:ascii="Arial" w:hAnsi="Arial" w:cs="Arial"/>
           <w:b/>
           <w:bCs/>
         </w:rPr>
-        <w:t>Deliverables:</w:t>
-      </w:r>
-      <w:bookmarkEnd w:id="21"/>
-    </w:p>
-    <w:p>
-      <w:pPr>
-        <w:pStyle w:val="ListParagraph"/>
-        <w:rPr>
-          <w:rFonts w:ascii="Arial" w:hAnsi="Arial" w:cs="Arial"/>
-        </w:rPr>
-      </w:pPr>
-    </w:p>
-    <w:p>
-      <w:pPr>
-        <w:pStyle w:val="ListParagraph"/>
-        <w:rPr>
-          <w:rFonts w:ascii="Arial" w:hAnsi="Arial" w:cs="Arial"/>
-        </w:rPr>
-      </w:pPr>
-    </w:p>
-    <w:p>
-      <w:pPr>
-        <w:pStyle w:val="Heading2"/>
+      </w:pPr>
+    </w:p>
+    <w:p>
+      <w:pPr>
+        <w:pStyle w:val="Heading3"/>
         <w:rPr>
           <w:rFonts w:ascii="Arial" w:hAnsi="Arial" w:cs="Arial"/>
           <w:b/>
           <w:bCs/>
         </w:rPr>
       </w:pPr>
-      <w:bookmarkStart w:id="22" w:name="_Toc57200446"/>
+      <w:bookmarkStart w:id="20" w:name="_GoBack"/>
+      <w:bookmarkEnd w:id="20"/>
       <w:r>
         <w:rPr>
           <w:rFonts w:ascii="Arial" w:hAnsi="Arial" w:cs="Arial"/>
           <w:b/>
           <w:bCs/>
         </w:rPr>
-        <w:t>UI Improvements</w:t>
-      </w:r>
-      <w:bookmarkEnd w:id="22"/>
-    </w:p>
-    <w:p/>
-    <w:p>
-      <w:pPr>
-        <w:pStyle w:val="Heading3"/>
+        <w:t>Topic Miner</w:t>
+      </w:r>
+      <w:r>
         <w:rPr>
           <w:rFonts w:ascii="Arial" w:hAnsi="Arial" w:cs="Arial"/>
           <w:b/>
           <w:bCs/>
         </w:rPr>
-      </w:pPr>
-      <w:bookmarkStart w:id="23" w:name="_Toc57200447"/>
-      <w:r>
+        <w:t>:</w:t>
+      </w:r>
+    </w:p>
+    <w:p>
+      <w:pPr>
+        <w:rPr>
+          <w:rFonts w:ascii="Arial" w:hAnsi="Arial" w:cs="Arial"/>
+        </w:rPr>
+      </w:pPr>
+    </w:p>
+    <w:p>
+      <w:pPr>
+        <w:rPr>
+          <w:rFonts w:ascii="Arial" w:hAnsi="Arial" w:cs="Arial"/>
+        </w:rPr>
+      </w:pPr>
+      <w:r>
+        <w:rPr>
+          <w:rFonts w:ascii="Arial" w:hAnsi="Arial" w:cs="Arial"/>
+        </w:rPr>
+        <w:t xml:space="preserve">The topic miner uses </w:t>
+      </w:r>
+      <w:proofErr w:type="spellStart"/>
+      <w:r>
+        <w:rPr>
+          <w:rFonts w:ascii="Arial" w:hAnsi="Arial" w:cs="Arial"/>
+        </w:rPr>
+        <w:t>gensim</w:t>
+      </w:r>
+      <w:proofErr w:type="spellEnd"/>
+      <w:r>
+        <w:rPr>
+          <w:rFonts w:ascii="Arial" w:hAnsi="Arial" w:cs="Arial"/>
+        </w:rPr>
+        <w:t xml:space="preserve"> and mallet to create a model from the entire corpus. The process is as follows:</w:t>
+      </w:r>
+    </w:p>
+    <w:p>
+      <w:pPr>
+        <w:rPr>
+          <w:rFonts w:ascii="Arial" w:hAnsi="Arial" w:cs="Arial"/>
+        </w:rPr>
+      </w:pPr>
+    </w:p>
+    <w:p>
+      <w:pPr>
+        <w:rPr>
+          <w:rFonts w:ascii="Arial" w:hAnsi="Arial" w:cs="Arial"/>
+        </w:rPr>
+      </w:pPr>
+    </w:p>
+    <w:p>
+      <w:pPr>
+        <w:pStyle w:val="Heading4"/>
+        <w:numPr>
+          <w:ilvl w:val="0"/>
+          <w:numId w:val="8"/>
+        </w:numPr>
         <w:rPr>
           <w:rFonts w:ascii="Arial" w:hAnsi="Arial" w:cs="Arial"/>
           <w:b/>
           <w:bCs/>
+          <w:i w:val="0"/>
+          <w:iCs w:val="0"/>
+        </w:rPr>
+      </w:pPr>
+      <w:r>
+        <w:rPr>
+          <w:rFonts w:ascii="Arial" w:hAnsi="Arial" w:cs="Arial"/>
+          <w:b/>
+          <w:bCs/>
+          <w:i w:val="0"/>
+          <w:iCs w:val="0"/>
+        </w:rPr>
+        <w:t>Corpus</w:t>
+      </w:r>
+      <w:r>
+        <w:rPr>
+          <w:rFonts w:ascii="Arial" w:hAnsi="Arial" w:cs="Arial"/>
+          <w:b/>
+          <w:bCs/>
+          <w:i w:val="0"/>
+          <w:iCs w:val="0"/>
+        </w:rPr>
+        <w:t xml:space="preserve"> preparation</w:t>
+      </w:r>
+    </w:p>
+    <w:p/>
+    <w:p>
+      <w:pPr>
+        <w:pStyle w:val="ListParagraph"/>
+        <w:numPr>
+          <w:ilvl w:val="0"/>
+          <w:numId w:val="7"/>
+        </w:numPr>
+        <w:rPr>
+          <w:rFonts w:ascii="Arial" w:hAnsi="Arial" w:cs="Arial"/>
+        </w:rPr>
+      </w:pPr>
+      <w:r>
+        <w:rPr>
+          <w:rFonts w:ascii="Arial" w:hAnsi="Arial" w:cs="Arial"/>
+        </w:rPr>
+        <w:t>Read in compiled bios as strings</w:t>
+      </w:r>
+    </w:p>
+    <w:p>
+      <w:pPr>
+        <w:pStyle w:val="ListParagraph"/>
+        <w:numPr>
+          <w:ilvl w:val="0"/>
+          <w:numId w:val="7"/>
+        </w:numPr>
+        <w:rPr>
+          <w:rFonts w:ascii="Arial" w:hAnsi="Arial" w:cs="Arial"/>
+        </w:rPr>
+      </w:pPr>
+      <w:r>
+        <w:rPr>
+          <w:rFonts w:ascii="Arial" w:hAnsi="Arial" w:cs="Arial"/>
+        </w:rPr>
+        <w:t>Filter the string representation of each bio to:</w:t>
+      </w:r>
+    </w:p>
+    <w:p>
+      <w:pPr>
+        <w:pStyle w:val="ListParagraph"/>
+        <w:numPr>
+          <w:ilvl w:val="1"/>
+          <w:numId w:val="7"/>
+        </w:numPr>
+        <w:rPr>
+          <w:rFonts w:ascii="Arial" w:hAnsi="Arial" w:cs="Arial"/>
+        </w:rPr>
+      </w:pPr>
+      <w:r>
+        <w:rPr>
+          <w:rFonts w:ascii="Arial" w:hAnsi="Arial" w:cs="Arial"/>
+        </w:rPr>
+        <w:t>Remove stop words</w:t>
+      </w:r>
+    </w:p>
+    <w:p>
+      <w:pPr>
+        <w:pStyle w:val="ListParagraph"/>
+        <w:numPr>
+          <w:ilvl w:val="1"/>
+          <w:numId w:val="7"/>
+        </w:numPr>
+        <w:rPr>
+          <w:rFonts w:ascii="Arial" w:hAnsi="Arial" w:cs="Arial"/>
+        </w:rPr>
+      </w:pPr>
+      <w:r>
+        <w:rPr>
+          <w:rFonts w:ascii="Arial" w:hAnsi="Arial" w:cs="Arial"/>
+        </w:rPr>
+        <w:t>Extract HTML tags and elements</w:t>
+      </w:r>
+    </w:p>
+    <w:p>
+      <w:pPr>
+        <w:pStyle w:val="ListParagraph"/>
+        <w:numPr>
+          <w:ilvl w:val="1"/>
+          <w:numId w:val="7"/>
+        </w:numPr>
+        <w:rPr>
+          <w:rFonts w:ascii="Arial" w:hAnsi="Arial" w:cs="Arial"/>
+        </w:rPr>
+      </w:pPr>
+      <w:r>
+        <w:rPr>
+          <w:rFonts w:ascii="Arial" w:hAnsi="Arial" w:cs="Arial"/>
+        </w:rPr>
+        <w:t>Strip non-alphanumeric characters</w:t>
+      </w:r>
+    </w:p>
+    <w:p>
+      <w:pPr>
+        <w:pStyle w:val="ListParagraph"/>
+        <w:numPr>
+          <w:ilvl w:val="1"/>
+          <w:numId w:val="7"/>
+        </w:numPr>
+        <w:rPr>
+          <w:rFonts w:ascii="Arial" w:hAnsi="Arial" w:cs="Arial"/>
+        </w:rPr>
+      </w:pPr>
+      <w:r>
+        <w:rPr>
+          <w:rFonts w:ascii="Arial" w:hAnsi="Arial" w:cs="Arial"/>
+        </w:rPr>
+        <w:t>Strip numbers</w:t>
+      </w:r>
+    </w:p>
+    <w:p>
+      <w:pPr>
+        <w:pStyle w:val="ListParagraph"/>
+        <w:numPr>
+          <w:ilvl w:val="1"/>
+          <w:numId w:val="7"/>
+        </w:numPr>
+        <w:rPr>
+          <w:rFonts w:ascii="Arial" w:hAnsi="Arial" w:cs="Arial"/>
+        </w:rPr>
+      </w:pPr>
+      <w:r>
+        <w:rPr>
+          <w:rFonts w:ascii="Arial" w:hAnsi="Arial" w:cs="Arial"/>
+        </w:rPr>
+        <w:t>Strip words that exist in lists of terms extracted from the bios</w:t>
+      </w:r>
+    </w:p>
+    <w:p>
+      <w:pPr>
+        <w:pStyle w:val="ListParagraph"/>
+        <w:numPr>
+          <w:ilvl w:val="1"/>
+          <w:numId w:val="7"/>
+        </w:numPr>
+        <w:rPr>
+          <w:rFonts w:ascii="Arial" w:hAnsi="Arial" w:cs="Arial"/>
+        </w:rPr>
+      </w:pPr>
+      <w:r>
+        <w:rPr>
+          <w:rFonts w:ascii="Arial" w:hAnsi="Arial" w:cs="Arial"/>
+        </w:rPr>
+        <w:t>Strip words that exist in a manually defined list of words that were creating incoherent topic clusters (unwanted_words.txt)</w:t>
+      </w:r>
+    </w:p>
+    <w:p>
+      <w:pPr>
+        <w:pStyle w:val="ListParagraph"/>
+        <w:numPr>
+          <w:ilvl w:val="1"/>
+          <w:numId w:val="7"/>
+        </w:numPr>
+        <w:rPr>
+          <w:rFonts w:ascii="Arial" w:hAnsi="Arial" w:cs="Arial"/>
+        </w:rPr>
+      </w:pPr>
+      <w:r>
+        <w:rPr>
+          <w:rFonts w:ascii="Arial" w:hAnsi="Arial" w:cs="Arial"/>
+        </w:rPr>
+        <w:t>Remove words shorter than four characters</w:t>
+      </w:r>
+    </w:p>
+    <w:p>
+      <w:pPr>
+        <w:pStyle w:val="ListParagraph"/>
+        <w:numPr>
+          <w:ilvl w:val="1"/>
+          <w:numId w:val="7"/>
+        </w:numPr>
+        <w:rPr>
+          <w:rFonts w:ascii="Arial" w:hAnsi="Arial" w:cs="Arial"/>
+        </w:rPr>
+      </w:pPr>
+      <w:r>
+        <w:rPr>
+          <w:rFonts w:ascii="Arial" w:hAnsi="Arial" w:cs="Arial"/>
+        </w:rPr>
+        <w:t>Split all words into a list of tokens</w:t>
+      </w:r>
+    </w:p>
+    <w:p>
+      <w:pPr>
+        <w:pStyle w:val="ListParagraph"/>
+        <w:numPr>
+          <w:ilvl w:val="0"/>
+          <w:numId w:val="7"/>
+        </w:numPr>
+        <w:rPr>
+          <w:rFonts w:ascii="Arial" w:hAnsi="Arial" w:cs="Arial"/>
+        </w:rPr>
+      </w:pPr>
+      <w:r>
+        <w:rPr>
+          <w:rFonts w:ascii="Arial" w:hAnsi="Arial" w:cs="Arial"/>
+        </w:rPr>
+        <w:t>Create list of documents which is comprised of lists of tokens for each document as described above</w:t>
+      </w:r>
+    </w:p>
+    <w:p>
+      <w:pPr>
+        <w:pStyle w:val="ListParagraph"/>
+        <w:numPr>
+          <w:ilvl w:val="0"/>
+          <w:numId w:val="7"/>
+        </w:numPr>
+        <w:rPr>
+          <w:rFonts w:ascii="Arial" w:hAnsi="Arial" w:cs="Arial"/>
+        </w:rPr>
+      </w:pPr>
+      <w:r>
+        <w:rPr>
+          <w:rFonts w:ascii="Arial" w:hAnsi="Arial" w:cs="Arial"/>
+        </w:rPr>
+        <w:t>Append bigrams and trigrams to each token list for each document</w:t>
+      </w:r>
+    </w:p>
+    <w:p>
+      <w:pPr>
+        <w:pStyle w:val="ListParagraph"/>
+        <w:numPr>
+          <w:ilvl w:val="0"/>
+          <w:numId w:val="7"/>
+        </w:numPr>
+        <w:rPr>
+          <w:rFonts w:ascii="Arial" w:hAnsi="Arial" w:cs="Arial"/>
+        </w:rPr>
+      </w:pPr>
+      <w:r>
+        <w:rPr>
+          <w:rFonts w:ascii="Arial" w:hAnsi="Arial" w:cs="Arial"/>
+        </w:rPr>
+        <w:t xml:space="preserve">Create a </w:t>
+      </w:r>
+      <w:proofErr w:type="spellStart"/>
+      <w:r>
+        <w:rPr>
+          <w:rFonts w:ascii="Arial" w:hAnsi="Arial" w:cs="Arial"/>
+        </w:rPr>
+        <w:t>gensim</w:t>
+      </w:r>
+      <w:proofErr w:type="spellEnd"/>
+      <w:r>
+        <w:rPr>
+          <w:rFonts w:ascii="Arial" w:hAnsi="Arial" w:cs="Arial"/>
+        </w:rPr>
+        <w:t xml:space="preserve"> dictionary from the above documents</w:t>
+      </w:r>
+    </w:p>
+    <w:p>
+      <w:pPr>
+        <w:pStyle w:val="ListParagraph"/>
+        <w:numPr>
+          <w:ilvl w:val="0"/>
+          <w:numId w:val="7"/>
+        </w:numPr>
+        <w:rPr>
+          <w:rFonts w:ascii="Arial" w:hAnsi="Arial" w:cs="Arial"/>
+        </w:rPr>
+      </w:pPr>
+      <w:r>
+        <w:rPr>
+          <w:rFonts w:ascii="Arial" w:hAnsi="Arial" w:cs="Arial"/>
+        </w:rPr>
+        <w:t>Create a bag-of-word representation of our documents: this will be our corpus.</w:t>
+      </w:r>
+    </w:p>
+    <w:p>
+      <w:pPr>
+        <w:rPr>
+          <w:rFonts w:ascii="Arial" w:hAnsi="Arial" w:cs="Arial"/>
+        </w:rPr>
+      </w:pPr>
+    </w:p>
+    <w:p>
+      <w:pPr>
+        <w:pStyle w:val="Heading4"/>
+        <w:numPr>
+          <w:ilvl w:val="0"/>
+          <w:numId w:val="8"/>
+        </w:numPr>
+        <w:rPr>
+          <w:rFonts w:ascii="Arial" w:hAnsi="Arial" w:cs="Arial"/>
+          <w:b/>
+          <w:bCs/>
+          <w:i w:val="0"/>
+          <w:iCs w:val="0"/>
+        </w:rPr>
+      </w:pPr>
+      <w:r>
+        <w:rPr>
+          <w:rFonts w:ascii="Arial" w:hAnsi="Arial" w:cs="Arial"/>
+          <w:b/>
+          <w:bCs/>
+          <w:i w:val="0"/>
+          <w:iCs w:val="0"/>
+        </w:rPr>
+        <w:t>Model creation</w:t>
+      </w:r>
+    </w:p>
+    <w:p/>
+    <w:p>
+      <w:pPr>
+        <w:ind w:left="360"/>
+      </w:pPr>
+      <w:r>
+        <w:t>Model creation required a good deal of manual work to ensure that the term clusters were understandable. The process consisted of a lot of trial and error, using the steps below:</w:t>
+      </w:r>
+    </w:p>
+    <w:p>
+      <w:pPr>
+        <w:ind w:left="360"/>
+      </w:pPr>
+    </w:p>
+    <w:p>
+      <w:pPr>
+        <w:pStyle w:val="ListParagraph"/>
+        <w:numPr>
+          <w:ilvl w:val="0"/>
+          <w:numId w:val="11"/>
+        </w:numPr>
+      </w:pPr>
+      <w:r>
+        <w:t xml:space="preserve">Create a general model with </w:t>
+      </w:r>
+      <w:proofErr w:type="spellStart"/>
+      <w:proofErr w:type="gramStart"/>
+      <w:r>
+        <w:t>gensim.models</w:t>
+      </w:r>
+      <w:proofErr w:type="gramEnd"/>
+      <w:r>
+        <w:t>.ldamodel.LdaModel</w:t>
+      </w:r>
+      <w:proofErr w:type="spellEnd"/>
+      <w:r>
+        <w:t xml:space="preserve"> class with 10 models</w:t>
+      </w:r>
+    </w:p>
+    <w:p>
+      <w:pPr>
+        <w:pStyle w:val="ListParagraph"/>
+        <w:numPr>
+          <w:ilvl w:val="0"/>
+          <w:numId w:val="11"/>
+        </w:numPr>
+      </w:pPr>
+      <w:r>
+        <w:t>Visually inspect term clusters to ensure they were meaningful</w:t>
+      </w:r>
+    </w:p>
+    <w:p>
+      <w:pPr>
+        <w:pStyle w:val="ListParagraph"/>
+        <w:numPr>
+          <w:ilvl w:val="0"/>
+          <w:numId w:val="11"/>
+        </w:numPr>
+      </w:pPr>
+      <w:r>
+        <w:t xml:space="preserve">Visualize clusters with </w:t>
+      </w:r>
+      <w:proofErr w:type="spellStart"/>
+      <w:r>
+        <w:t>pyLDAvis</w:t>
+      </w:r>
+      <w:proofErr w:type="spellEnd"/>
+      <w:r>
+        <w:t xml:space="preserve"> to assess clusters</w:t>
+      </w:r>
+    </w:p>
+    <w:p>
+      <w:pPr>
+        <w:pStyle w:val="ListParagraph"/>
+        <w:numPr>
+          <w:ilvl w:val="0"/>
+          <w:numId w:val="11"/>
+        </w:numPr>
+      </w:pPr>
+      <w:r>
+        <w:t>If the above criteria were not satisfactory:</w:t>
+      </w:r>
+    </w:p>
+    <w:p>
+      <w:pPr>
+        <w:pStyle w:val="ListParagraph"/>
+        <w:numPr>
+          <w:ilvl w:val="1"/>
+          <w:numId w:val="11"/>
+        </w:numPr>
+      </w:pPr>
+      <w:r>
+        <w:t>Tweak corpus construction</w:t>
+      </w:r>
+    </w:p>
+    <w:p>
+      <w:pPr>
+        <w:pStyle w:val="ListParagraph"/>
+        <w:numPr>
+          <w:ilvl w:val="0"/>
+          <w:numId w:val="11"/>
+        </w:numPr>
+      </w:pPr>
+      <w:r>
+        <w:t>After the above criteria was deemed satisfactory:</w:t>
+      </w:r>
+    </w:p>
+    <w:p>
+      <w:pPr>
+        <w:pStyle w:val="ListParagraph"/>
+        <w:numPr>
+          <w:ilvl w:val="1"/>
+          <w:numId w:val="11"/>
+        </w:numPr>
+      </w:pPr>
+      <w:r>
+        <w:t xml:space="preserve">Using </w:t>
+      </w:r>
+      <w:proofErr w:type="spellStart"/>
+      <w:proofErr w:type="gramStart"/>
+      <w:r>
+        <w:t>gensim.models</w:t>
+      </w:r>
+      <w:proofErr w:type="gramEnd"/>
+      <w:r>
+        <w:t>.wrappers.LdaMallet</w:t>
+      </w:r>
+      <w:proofErr w:type="spellEnd"/>
+      <w:r>
+        <w:t xml:space="preserve"> with the mallet library, I:</w:t>
+      </w:r>
+    </w:p>
+    <w:p>
+      <w:pPr>
+        <w:pStyle w:val="ListParagraph"/>
+        <w:numPr>
+          <w:ilvl w:val="2"/>
+          <w:numId w:val="11"/>
+        </w:numPr>
+      </w:pPr>
+      <w:r>
+        <w:t>Varied number of topics to create new model</w:t>
+      </w:r>
+    </w:p>
+    <w:p>
+      <w:pPr>
+        <w:pStyle w:val="ListParagraph"/>
+        <w:numPr>
+          <w:ilvl w:val="2"/>
+          <w:numId w:val="11"/>
+        </w:numPr>
+      </w:pPr>
+      <w:r>
+        <w:t>Assessed coherence of each model with varying number of topics</w:t>
+      </w:r>
+    </w:p>
+    <w:p>
+      <w:pPr>
+        <w:pStyle w:val="ListParagraph"/>
+        <w:numPr>
+          <w:ilvl w:val="2"/>
+          <w:numId w:val="11"/>
+        </w:numPr>
+      </w:pPr>
+      <w:r>
+        <w:t>Manually inspected output of models with high coherence, looking for term clusters that made intuitive sense and that appeared distinct given knowledge of the separate domains</w:t>
+      </w:r>
+    </w:p>
+    <w:p>
+      <w:pPr>
+        <w:pStyle w:val="ListParagraph"/>
+        <w:numPr>
+          <w:ilvl w:val="2"/>
+          <w:numId w:val="11"/>
+        </w:numPr>
+      </w:pPr>
+      <w:r>
+        <w:lastRenderedPageBreak/>
+        <w:t>Chose the best model according to above criteria and saved it and the created dictionary for query inference</w:t>
+      </w:r>
+    </w:p>
+    <w:p>
+      <w:pPr>
+        <w:pStyle w:val="Heading4"/>
+        <w:numPr>
+          <w:ilvl w:val="0"/>
+          <w:numId w:val="8"/>
+        </w:numPr>
+        <w:rPr>
+          <w:rFonts w:ascii="Arial" w:hAnsi="Arial" w:cs="Arial"/>
+          <w:b/>
+          <w:bCs/>
+          <w:i w:val="0"/>
+          <w:iCs w:val="0"/>
+        </w:rPr>
+      </w:pPr>
+      <w:r>
+        <w:rPr>
+          <w:rFonts w:ascii="Arial" w:hAnsi="Arial" w:cs="Arial"/>
+          <w:b/>
+          <w:bCs/>
+          <w:i w:val="0"/>
+          <w:iCs w:val="0"/>
+        </w:rPr>
+        <w:t>Term extraction</w:t>
+      </w:r>
+    </w:p>
+    <w:p/>
+    <w:p>
+      <w:pPr>
+        <w:ind w:left="360"/>
+      </w:pPr>
+      <w:r>
+        <w:t>With a model and a dictionary, I wrote a method that can infer the topic of a given query and fetch the top-10 terms associated with that topic. These terms will eventually be pushed to the user to help them potentially refine their query.</w:t>
+      </w:r>
+    </w:p>
+    <w:p/>
+    <w:p/>
+    <w:p/>
+    <w:p>
+      <w:pPr>
+        <w:rPr>
+          <w:rFonts w:ascii="Arial" w:hAnsi="Arial" w:cs="Arial"/>
+        </w:rPr>
+      </w:pPr>
+    </w:p>
+    <w:p>
+      <w:pPr>
+        <w:pStyle w:val="ListParagraph"/>
+        <w:rPr>
+          <w:rFonts w:ascii="Arial" w:hAnsi="Arial" w:cs="Arial"/>
+        </w:rPr>
+      </w:pPr>
+    </w:p>
+    <w:p>
+      <w:pPr>
+        <w:pStyle w:val="Heading2"/>
+        <w:rPr>
+          <w:rFonts w:ascii="Arial" w:hAnsi="Arial" w:cs="Arial"/>
+          <w:b/>
+          <w:bCs/>
+        </w:rPr>
+      </w:pPr>
+      <w:bookmarkStart w:id="21" w:name="_Toc57200444"/>
+      <w:r>
+        <w:rPr>
+          <w:rFonts w:ascii="Arial" w:hAnsi="Arial" w:cs="Arial"/>
+          <w:b/>
+          <w:bCs/>
+        </w:rPr>
+        <w:t>Improved Email Extraction</w:t>
+      </w:r>
+      <w:bookmarkEnd w:id="21"/>
+    </w:p>
+    <w:p/>
+    <w:p>
+      <w:pPr>
+        <w:pStyle w:val="Heading3"/>
+        <w:rPr>
+          <w:rFonts w:ascii="Arial" w:hAnsi="Arial" w:cs="Arial"/>
+          <w:b/>
+          <w:bCs/>
+        </w:rPr>
+      </w:pPr>
+      <w:bookmarkStart w:id="22" w:name="_Toc57200445"/>
+      <w:r>
+        <w:rPr>
+          <w:rFonts w:ascii="Arial" w:hAnsi="Arial" w:cs="Arial"/>
+          <w:b/>
+          <w:bCs/>
         </w:rPr>
         <w:t>Deliverables:</w:t>
       </w:r>
+      <w:bookmarkEnd w:id="22"/>
+    </w:p>
+    <w:p>
+      <w:pPr>
+        <w:pStyle w:val="ListParagraph"/>
+        <w:rPr>
+          <w:rFonts w:ascii="Arial" w:hAnsi="Arial" w:cs="Arial"/>
+        </w:rPr>
+      </w:pPr>
+    </w:p>
+    <w:p>
+      <w:pPr>
+        <w:pStyle w:val="ListParagraph"/>
+        <w:rPr>
+          <w:rFonts w:ascii="Arial" w:hAnsi="Arial" w:cs="Arial"/>
+        </w:rPr>
+      </w:pPr>
+    </w:p>
+    <w:p>
+      <w:pPr>
+        <w:pStyle w:val="Heading2"/>
+        <w:rPr>
+          <w:rFonts w:ascii="Arial" w:hAnsi="Arial" w:cs="Arial"/>
+          <w:b/>
+          <w:bCs/>
+        </w:rPr>
+      </w:pPr>
+      <w:bookmarkStart w:id="23" w:name="_Toc57200446"/>
+      <w:r>
+        <w:rPr>
+          <w:rFonts w:ascii="Arial" w:hAnsi="Arial" w:cs="Arial"/>
+          <w:b/>
+          <w:bCs/>
+        </w:rPr>
+        <w:t>UI Improvements</w:t>
+      </w:r>
       <w:bookmarkEnd w:id="23"/>
+    </w:p>
+    <w:p/>
+    <w:p>
+      <w:pPr>
+        <w:pStyle w:val="Heading3"/>
+        <w:rPr>
+          <w:rFonts w:ascii="Arial" w:hAnsi="Arial" w:cs="Arial"/>
+          <w:b/>
+          <w:bCs/>
+        </w:rPr>
+      </w:pPr>
+      <w:bookmarkStart w:id="24" w:name="_Toc57200447"/>
+      <w:r>
+        <w:rPr>
+          <w:rFonts w:ascii="Arial" w:hAnsi="Arial" w:cs="Arial"/>
+          <w:b/>
+          <w:bCs/>
+        </w:rPr>
+        <w:t>Deliverables:</w:t>
+      </w:r>
+      <w:bookmarkEnd w:id="24"/>
     </w:p>
     <w:p>
       <w:pPr>
@@ -5493,7 +6362,7 @@
 </file>
 
 <file path=word/endnotes.xml><?xml version="1.0" encoding="utf-8"?>
-<w:endnotes xmlns:wpc="http://schemas.microsoft.com/office/word/2010/wordprocessingCanvas" xmlns:cx="http://schemas.microsoft.com/office/drawing/2014/chartex" xmlns:cx1="http://schemas.microsoft.com/office/drawing/2015/9/8/chartex" xmlns:cx2="http://schemas.microsoft.com/office/drawing/2015/10/21/chartex" xmlns:cx3="http://schemas.microsoft.com/office/drawing/2016/5/9/chartex" xmlns:cx4="http://schemas.microsoft.com/office/drawing/2016/5/10/chartex" xmlns:cx5="http://schemas.microsoft.com/office/drawing/2016/5/11/chartex" xmlns:cx6="http://schemas.microsoft.com/office/drawing/2016/5/12/chartex" xmlns:cx7="http://schemas.microsoft.com/office/drawing/2016/5/13/chartex" xmlns:cx8="http://schemas.microsoft.com/office/drawing/2016/5/14/chartex" xmlns:mc="http://schemas.openxmlformats.org/markup-compatibility/2006" xmlns:aink="http://schemas.microsoft.com/office/drawing/2016/ink" xmlns:am3d="http://schemas.microsoft.com/office/drawing/2017/model3d" xmlns:o="urn:schemas-microsoft-com:office:office" xmlns:r="http://schemas.openxmlformats.org/officeDocument/2006/relationships" xmlns:m="http://schemas.openxmlformats.org/officeDocument/2006/math" xmlns:v="urn:schemas-microsoft-com:vml" xmlns:wp14="http://schemas.microsoft.com/office/word/2010/wordprocessingDrawing" xmlns:wp="http://schemas.openxmlformats.org/drawingml/2006/wordprocessingDrawing" xmlns:w10="urn:schemas-microsoft-com:office:word" xmlns:w="http://schemas.openxmlformats.org/wordprocessingml/2006/main" xmlns:w14="http://schemas.microsoft.com/office/word/2010/wordml" xmlns:w15="http://schemas.microsoft.com/office/word/2012/wordml" xmlns:w16cex="http://schemas.microsoft.com/office/word/2018/wordml/cex" xmlns:w16cid="http://schemas.microsoft.com/office/word/2016/wordml/cid" xmlns:w16="http://schemas.microsoft.com/office/word/2018/wordml" xmlns:w16se="http://schemas.microsoft.com/office/word/2015/wordml/symex" xmlns:wpg="http://schemas.microsoft.com/office/word/2010/wordprocessingGroup" xmlns:wpi="http://schemas.microsoft.com/office/word/2010/wordprocessingInk" xmlns:wne="http://schemas.microsoft.com/office/word/2006/wordml" xmlns:wps="http://schemas.microsoft.com/office/word/2010/wordprocessingShape" mc:Ignorable="w14 w15 w16se w16cid w16 w16cex wp14">
+<w:endnotes xmlns:wpc="http://schemas.microsoft.com/office/word/2010/wordprocessingCanvas" xmlns:cx="http://schemas.microsoft.com/office/drawing/2014/chartex" xmlns:cx1="http://schemas.microsoft.com/office/drawing/2015/9/8/chartex" xmlns:cx2="http://schemas.microsoft.com/office/drawing/2015/10/21/chartex" xmlns:cx3="http://schemas.microsoft.com/office/drawing/2016/5/9/chartex" xmlns:cx4="http://schemas.microsoft.com/office/drawing/2016/5/10/chartex" xmlns:cx5="http://schemas.microsoft.com/office/drawing/2016/5/11/chartex" xmlns:cx6="http://schemas.microsoft.com/office/drawing/2016/5/12/chartex" xmlns:cx7="http://schemas.microsoft.com/office/drawing/2016/5/13/chartex" xmlns:cx8="http://schemas.microsoft.com/office/drawing/2016/5/14/chartex" xmlns:mc="http://schemas.openxmlformats.org/markup-compatibility/2006" xmlns:aink="http://schemas.microsoft.com/office/drawing/2016/ink" xmlns:am3d="http://schemas.microsoft.com/office/drawing/2017/model3d" xmlns:o="urn:schemas-microsoft-com:office:office" xmlns:r="http://schemas.openxmlformats.org/officeDocument/2006/relationships" xmlns:m="http://schemas.openxmlformats.org/officeDocument/2006/math" xmlns:v="urn:schemas-microsoft-com:vml" xmlns:wp14="http://schemas.microsoft.com/office/word/2010/wordprocessingDrawing" xmlns:wp="http://schemas.openxmlformats.org/drawingml/2006/wordprocessingDrawing" xmlns:w10="urn:schemas-microsoft-com:office:word" xmlns:w="http://schemas.openxmlformats.org/wordprocessingml/2006/main" xmlns:w14="http://schemas.microsoft.com/office/word/2010/wordml" xmlns:w15="http://schemas.microsoft.com/office/word/2012/wordml" xmlns:w16cid="http://schemas.microsoft.com/office/word/2016/wordml/cid" xmlns:w16se="http://schemas.microsoft.com/office/word/2015/wordml/symex" xmlns:wpg="http://schemas.microsoft.com/office/word/2010/wordprocessingGroup" xmlns:wpi="http://schemas.microsoft.com/office/word/2010/wordprocessingInk" xmlns:wne="http://schemas.microsoft.com/office/word/2006/wordml" xmlns:wps="http://schemas.microsoft.com/office/word/2010/wordprocessingShape" mc:Ignorable="w14 w15 w16se w16cid wp14">
   <w:endnote w:type="separator" w:id="-1">
     <w:p>
       <w:r>
@@ -5512,7 +6381,7 @@
 </file>
 
 <file path=word/footer1.xml><?xml version="1.0" encoding="utf-8"?>
-<w:ftr xmlns:wpc="http://schemas.microsoft.com/office/word/2010/wordprocessingCanvas" xmlns:cx="http://schemas.microsoft.com/office/drawing/2014/chartex" xmlns:cx1="http://schemas.microsoft.com/office/drawing/2015/9/8/chartex" xmlns:cx2="http://schemas.microsoft.com/office/drawing/2015/10/21/chartex" xmlns:cx3="http://schemas.microsoft.com/office/drawing/2016/5/9/chartex" xmlns:cx4="http://schemas.microsoft.com/office/drawing/2016/5/10/chartex" xmlns:cx5="http://schemas.microsoft.com/office/drawing/2016/5/11/chartex" xmlns:cx6="http://schemas.microsoft.com/office/drawing/2016/5/12/chartex" xmlns:cx7="http://schemas.microsoft.com/office/drawing/2016/5/13/chartex" xmlns:cx8="http://schemas.microsoft.com/office/drawing/2016/5/14/chartex" xmlns:mc="http://schemas.openxmlformats.org/markup-compatibility/2006" xmlns:aink="http://schemas.microsoft.com/office/drawing/2016/ink" xmlns:am3d="http://schemas.microsoft.com/office/drawing/2017/model3d" xmlns:o="urn:schemas-microsoft-com:office:office" xmlns:r="http://schemas.openxmlformats.org/officeDocument/2006/relationships" xmlns:m="http://schemas.openxmlformats.org/officeDocument/2006/math" xmlns:v="urn:schemas-microsoft-com:vml" xmlns:wp14="http://schemas.microsoft.com/office/word/2010/wordprocessingDrawing" xmlns:wp="http://schemas.openxmlformats.org/drawingml/2006/wordprocessingDrawing" xmlns:w10="urn:schemas-microsoft-com:office:word" xmlns:w="http://schemas.openxmlformats.org/wordprocessingml/2006/main" xmlns:w14="http://schemas.microsoft.com/office/word/2010/wordml" xmlns:w15="http://schemas.microsoft.com/office/word/2012/wordml" xmlns:w16cex="http://schemas.microsoft.com/office/word/2018/wordml/cex" xmlns:w16cid="http://schemas.microsoft.com/office/word/2016/wordml/cid" xmlns:w16="http://schemas.microsoft.com/office/word/2018/wordml" xmlns:w16se="http://schemas.microsoft.com/office/word/2015/wordml/symex" xmlns:wpg="http://schemas.microsoft.com/office/word/2010/wordprocessingGroup" xmlns:wpi="http://schemas.microsoft.com/office/word/2010/wordprocessingInk" xmlns:wne="http://schemas.microsoft.com/office/word/2006/wordml" xmlns:wps="http://schemas.microsoft.com/office/word/2010/wordprocessingShape" mc:Ignorable="w14 w15 w16se w16cid w16 w16cex wp14">
+<w:ftr xmlns:wpc="http://schemas.microsoft.com/office/word/2010/wordprocessingCanvas" xmlns:cx="http://schemas.microsoft.com/office/drawing/2014/chartex" xmlns:cx1="http://schemas.microsoft.com/office/drawing/2015/9/8/chartex" xmlns:cx2="http://schemas.microsoft.com/office/drawing/2015/10/21/chartex" xmlns:cx3="http://schemas.microsoft.com/office/drawing/2016/5/9/chartex" xmlns:cx4="http://schemas.microsoft.com/office/drawing/2016/5/10/chartex" xmlns:cx5="http://schemas.microsoft.com/office/drawing/2016/5/11/chartex" xmlns:cx6="http://schemas.microsoft.com/office/drawing/2016/5/12/chartex" xmlns:cx7="http://schemas.microsoft.com/office/drawing/2016/5/13/chartex" xmlns:cx8="http://schemas.microsoft.com/office/drawing/2016/5/14/chartex" xmlns:mc="http://schemas.openxmlformats.org/markup-compatibility/2006" xmlns:aink="http://schemas.microsoft.com/office/drawing/2016/ink" xmlns:am3d="http://schemas.microsoft.com/office/drawing/2017/model3d" xmlns:o="urn:schemas-microsoft-com:office:office" xmlns:r="http://schemas.openxmlformats.org/officeDocument/2006/relationships" xmlns:m="http://schemas.openxmlformats.org/officeDocument/2006/math" xmlns:v="urn:schemas-microsoft-com:vml" xmlns:wp14="http://schemas.microsoft.com/office/word/2010/wordprocessingDrawing" xmlns:wp="http://schemas.openxmlformats.org/drawingml/2006/wordprocessingDrawing" xmlns:w10="urn:schemas-microsoft-com:office:word" xmlns:w="http://schemas.openxmlformats.org/wordprocessingml/2006/main" xmlns:w14="http://schemas.microsoft.com/office/word/2010/wordml" xmlns:w15="http://schemas.microsoft.com/office/word/2012/wordml" xmlns:w16cid="http://schemas.microsoft.com/office/word/2016/wordml/cid" xmlns:w16se="http://schemas.microsoft.com/office/word/2015/wordml/symex" xmlns:wpg="http://schemas.microsoft.com/office/word/2010/wordprocessingGroup" xmlns:wpi="http://schemas.microsoft.com/office/word/2010/wordprocessingInk" xmlns:wne="http://schemas.microsoft.com/office/word/2006/wordml" xmlns:wps="http://schemas.microsoft.com/office/word/2010/wordprocessingShape" mc:Ignorable="w14 w15 w16se w16cid wp14">
   <w:sdt>
     <w:sdtPr>
       <w:rPr>
@@ -5569,7 +6438,7 @@
 </file>
 
 <file path=word/footer2.xml><?xml version="1.0" encoding="utf-8"?>
-<w:ftr xmlns:wpc="http://schemas.microsoft.com/office/word/2010/wordprocessingCanvas" xmlns:cx="http://schemas.microsoft.com/office/drawing/2014/chartex" xmlns:cx1="http://schemas.microsoft.com/office/drawing/2015/9/8/chartex" xmlns:cx2="http://schemas.microsoft.com/office/drawing/2015/10/21/chartex" xmlns:cx3="http://schemas.microsoft.com/office/drawing/2016/5/9/chartex" xmlns:cx4="http://schemas.microsoft.com/office/drawing/2016/5/10/chartex" xmlns:cx5="http://schemas.microsoft.com/office/drawing/2016/5/11/chartex" xmlns:cx6="http://schemas.microsoft.com/office/drawing/2016/5/12/chartex" xmlns:cx7="http://schemas.microsoft.com/office/drawing/2016/5/13/chartex" xmlns:cx8="http://schemas.microsoft.com/office/drawing/2016/5/14/chartex" xmlns:mc="http://schemas.openxmlformats.org/markup-compatibility/2006" xmlns:aink="http://schemas.microsoft.com/office/drawing/2016/ink" xmlns:am3d="http://schemas.microsoft.com/office/drawing/2017/model3d" xmlns:o="urn:schemas-microsoft-com:office:office" xmlns:r="http://schemas.openxmlformats.org/officeDocument/2006/relationships" xmlns:m="http://schemas.openxmlformats.org/officeDocument/2006/math" xmlns:v="urn:schemas-microsoft-com:vml" xmlns:wp14="http://schemas.microsoft.com/office/word/2010/wordprocessingDrawing" xmlns:wp="http://schemas.openxmlformats.org/drawingml/2006/wordprocessingDrawing" xmlns:w10="urn:schemas-microsoft-com:office:word" xmlns:w="http://schemas.openxmlformats.org/wordprocessingml/2006/main" xmlns:w14="http://schemas.microsoft.com/office/word/2010/wordml" xmlns:w15="http://schemas.microsoft.com/office/word/2012/wordml" xmlns:w16cex="http://schemas.microsoft.com/office/word/2018/wordml/cex" xmlns:w16cid="http://schemas.microsoft.com/office/word/2016/wordml/cid" xmlns:w16="http://schemas.microsoft.com/office/word/2018/wordml" xmlns:w16se="http://schemas.microsoft.com/office/word/2015/wordml/symex" xmlns:wpg="http://schemas.microsoft.com/office/word/2010/wordprocessingGroup" xmlns:wpi="http://schemas.microsoft.com/office/word/2010/wordprocessingInk" xmlns:wne="http://schemas.microsoft.com/office/word/2006/wordml" xmlns:wps="http://schemas.microsoft.com/office/word/2010/wordprocessingShape" mc:Ignorable="w14 w15 w16se w16cid w16 w16cex wp14">
+<w:ftr xmlns:wpc="http://schemas.microsoft.com/office/word/2010/wordprocessingCanvas" xmlns:cx="http://schemas.microsoft.com/office/drawing/2014/chartex" xmlns:cx1="http://schemas.microsoft.com/office/drawing/2015/9/8/chartex" xmlns:cx2="http://schemas.microsoft.com/office/drawing/2015/10/21/chartex" xmlns:cx3="http://schemas.microsoft.com/office/drawing/2016/5/9/chartex" xmlns:cx4="http://schemas.microsoft.com/office/drawing/2016/5/10/chartex" xmlns:cx5="http://schemas.microsoft.com/office/drawing/2016/5/11/chartex" xmlns:cx6="http://schemas.microsoft.com/office/drawing/2016/5/12/chartex" xmlns:cx7="http://schemas.microsoft.com/office/drawing/2016/5/13/chartex" xmlns:cx8="http://schemas.microsoft.com/office/drawing/2016/5/14/chartex" xmlns:mc="http://schemas.openxmlformats.org/markup-compatibility/2006" xmlns:aink="http://schemas.microsoft.com/office/drawing/2016/ink" xmlns:am3d="http://schemas.microsoft.com/office/drawing/2017/model3d" xmlns:o="urn:schemas-microsoft-com:office:office" xmlns:r="http://schemas.openxmlformats.org/officeDocument/2006/relationships" xmlns:m="http://schemas.openxmlformats.org/officeDocument/2006/math" xmlns:v="urn:schemas-microsoft-com:vml" xmlns:wp14="http://schemas.microsoft.com/office/word/2010/wordprocessingDrawing" xmlns:wp="http://schemas.openxmlformats.org/drawingml/2006/wordprocessingDrawing" xmlns:w10="urn:schemas-microsoft-com:office:word" xmlns:w="http://schemas.openxmlformats.org/wordprocessingml/2006/main" xmlns:w14="http://schemas.microsoft.com/office/word/2010/wordml" xmlns:w15="http://schemas.microsoft.com/office/word/2012/wordml" xmlns:w16cid="http://schemas.microsoft.com/office/word/2016/wordml/cid" xmlns:w16se="http://schemas.microsoft.com/office/word/2015/wordml/symex" xmlns:wpg="http://schemas.microsoft.com/office/word/2010/wordprocessingGroup" xmlns:wpi="http://schemas.microsoft.com/office/word/2010/wordprocessingInk" xmlns:wne="http://schemas.microsoft.com/office/word/2006/wordml" xmlns:wps="http://schemas.microsoft.com/office/word/2010/wordprocessingShape" mc:Ignorable="w14 w15 w16se w16cid wp14">
   <w:sdt>
     <w:sdtPr>
       <w:rPr>
@@ -5639,7 +6508,7 @@
 </file>
 
 <file path=word/footnotes.xml><?xml version="1.0" encoding="utf-8"?>
-<w:footnotes xmlns:wpc="http://schemas.microsoft.com/office/word/2010/wordprocessingCanvas" xmlns:cx="http://schemas.microsoft.com/office/drawing/2014/chartex" xmlns:cx1="http://schemas.microsoft.com/office/drawing/2015/9/8/chartex" xmlns:cx2="http://schemas.microsoft.com/office/drawing/2015/10/21/chartex" xmlns:cx3="http://schemas.microsoft.com/office/drawing/2016/5/9/chartex" xmlns:cx4="http://schemas.microsoft.com/office/drawing/2016/5/10/chartex" xmlns:cx5="http://schemas.microsoft.com/office/drawing/2016/5/11/chartex" xmlns:cx6="http://schemas.microsoft.com/office/drawing/2016/5/12/chartex" xmlns:cx7="http://schemas.microsoft.com/office/drawing/2016/5/13/chartex" xmlns:cx8="http://schemas.microsoft.com/office/drawing/2016/5/14/chartex" xmlns:mc="http://schemas.openxmlformats.org/markup-compatibility/2006" xmlns:aink="http://schemas.microsoft.com/office/drawing/2016/ink" xmlns:am3d="http://schemas.microsoft.com/office/drawing/2017/model3d" xmlns:o="urn:schemas-microsoft-com:office:office" xmlns:r="http://schemas.openxmlformats.org/officeDocument/2006/relationships" xmlns:m="http://schemas.openxmlformats.org/officeDocument/2006/math" xmlns:v="urn:schemas-microsoft-com:vml" xmlns:wp14="http://schemas.microsoft.com/office/word/2010/wordprocessingDrawing" xmlns:wp="http://schemas.openxmlformats.org/drawingml/2006/wordprocessingDrawing" xmlns:w10="urn:schemas-microsoft-com:office:word" xmlns:w="http://schemas.openxmlformats.org/wordprocessingml/2006/main" xmlns:w14="http://schemas.microsoft.com/office/word/2010/wordml" xmlns:w15="http://schemas.microsoft.com/office/word/2012/wordml" xmlns:w16cex="http://schemas.microsoft.com/office/word/2018/wordml/cex" xmlns:w16cid="http://schemas.microsoft.com/office/word/2016/wordml/cid" xmlns:w16="http://schemas.microsoft.com/office/word/2018/wordml" xmlns:w16se="http://schemas.microsoft.com/office/word/2015/wordml/symex" xmlns:wpg="http://schemas.microsoft.com/office/word/2010/wordprocessingGroup" xmlns:wpi="http://schemas.microsoft.com/office/word/2010/wordprocessingInk" xmlns:wne="http://schemas.microsoft.com/office/word/2006/wordml" xmlns:wps="http://schemas.microsoft.com/office/word/2010/wordprocessingShape" mc:Ignorable="w14 w15 w16se w16cid w16 w16cex wp14">
+<w:footnotes xmlns:wpc="http://schemas.microsoft.com/office/word/2010/wordprocessingCanvas" xmlns:cx="http://schemas.microsoft.com/office/drawing/2014/chartex" xmlns:cx1="http://schemas.microsoft.com/office/drawing/2015/9/8/chartex" xmlns:cx2="http://schemas.microsoft.com/office/drawing/2015/10/21/chartex" xmlns:cx3="http://schemas.microsoft.com/office/drawing/2016/5/9/chartex" xmlns:cx4="http://schemas.microsoft.com/office/drawing/2016/5/10/chartex" xmlns:cx5="http://schemas.microsoft.com/office/drawing/2016/5/11/chartex" xmlns:cx6="http://schemas.microsoft.com/office/drawing/2016/5/12/chartex" xmlns:cx7="http://schemas.microsoft.com/office/drawing/2016/5/13/chartex" xmlns:cx8="http://schemas.microsoft.com/office/drawing/2016/5/14/chartex" xmlns:mc="http://schemas.openxmlformats.org/markup-compatibility/2006" xmlns:aink="http://schemas.microsoft.com/office/drawing/2016/ink" xmlns:am3d="http://schemas.microsoft.com/office/drawing/2017/model3d" xmlns:o="urn:schemas-microsoft-com:office:office" xmlns:r="http://schemas.openxmlformats.org/officeDocument/2006/relationships" xmlns:m="http://schemas.openxmlformats.org/officeDocument/2006/math" xmlns:v="urn:schemas-microsoft-com:vml" xmlns:wp14="http://schemas.microsoft.com/office/word/2010/wordprocessingDrawing" xmlns:wp="http://schemas.openxmlformats.org/drawingml/2006/wordprocessingDrawing" xmlns:w10="urn:schemas-microsoft-com:office:word" xmlns:w="http://schemas.openxmlformats.org/wordprocessingml/2006/main" xmlns:w14="http://schemas.microsoft.com/office/word/2010/wordml" xmlns:w15="http://schemas.microsoft.com/office/word/2012/wordml" xmlns:w16cid="http://schemas.microsoft.com/office/word/2016/wordml/cid" xmlns:w16se="http://schemas.microsoft.com/office/word/2015/wordml/symex" xmlns:wpg="http://schemas.microsoft.com/office/word/2010/wordprocessingGroup" xmlns:wpi="http://schemas.microsoft.com/office/word/2010/wordprocessingInk" xmlns:wne="http://schemas.microsoft.com/office/word/2006/wordml" xmlns:wps="http://schemas.microsoft.com/office/word/2010/wordprocessingShape" mc:Ignorable="w14 w15 w16se w16cid wp14">
   <w:footnote w:type="separator" w:id="-1">
     <w:p>
       <w:r>
@@ -5658,7 +6527,7 @@
 </file>
 
 <file path=word/numbering.xml><?xml version="1.0" encoding="utf-8"?>
-<w:numbering xmlns:wpc="http://schemas.microsoft.com/office/word/2010/wordprocessingCanvas" xmlns:cx="http://schemas.microsoft.com/office/drawing/2014/chartex" xmlns:cx1="http://schemas.microsoft.com/office/drawing/2015/9/8/chartex" xmlns:cx2="http://schemas.microsoft.com/office/drawing/2015/10/21/chartex" xmlns:cx3="http://schemas.microsoft.com/office/drawing/2016/5/9/chartex" xmlns:cx4="http://schemas.microsoft.com/office/drawing/2016/5/10/chartex" xmlns:cx5="http://schemas.microsoft.com/office/drawing/2016/5/11/chartex" xmlns:cx6="http://schemas.microsoft.com/office/drawing/2016/5/12/chartex" xmlns:cx7="http://schemas.microsoft.com/office/drawing/2016/5/13/chartex" xmlns:cx8="http://schemas.microsoft.com/office/drawing/2016/5/14/chartex" xmlns:mc="http://schemas.openxmlformats.org/markup-compatibility/2006" xmlns:aink="http://schemas.microsoft.com/office/drawing/2016/ink" xmlns:am3d="http://schemas.microsoft.com/office/drawing/2017/model3d" xmlns:o="urn:schemas-microsoft-com:office:office" xmlns:r="http://schemas.openxmlformats.org/officeDocument/2006/relationships" xmlns:m="http://schemas.openxmlformats.org/officeDocument/2006/math" xmlns:v="urn:schemas-microsoft-com:vml" xmlns:wp14="http://schemas.microsoft.com/office/word/2010/wordprocessingDrawing" xmlns:wp="http://schemas.openxmlformats.org/drawingml/2006/wordprocessingDrawing" xmlns:w10="urn:schemas-microsoft-com:office:word" xmlns:w="http://schemas.openxmlformats.org/wordprocessingml/2006/main" xmlns:w14="http://schemas.microsoft.com/office/word/2010/wordml" xmlns:w15="http://schemas.microsoft.com/office/word/2012/wordml" xmlns:w16cex="http://schemas.microsoft.com/office/word/2018/wordml/cex" xmlns:w16cid="http://schemas.microsoft.com/office/word/2016/wordml/cid" xmlns:w16="http://schemas.microsoft.com/office/word/2018/wordml" xmlns:w16se="http://schemas.microsoft.com/office/word/2015/wordml/symex" xmlns:wpg="http://schemas.microsoft.com/office/word/2010/wordprocessingGroup" xmlns:wpi="http://schemas.microsoft.com/office/word/2010/wordprocessingInk" xmlns:wne="http://schemas.microsoft.com/office/word/2006/wordml" xmlns:wps="http://schemas.microsoft.com/office/word/2010/wordprocessingShape" mc:Ignorable="w14 w15 w16se w16cid w16 w16cex wp14">
+<w:numbering xmlns:wpc="http://schemas.microsoft.com/office/word/2010/wordprocessingCanvas" xmlns:cx="http://schemas.microsoft.com/office/drawing/2014/chartex" xmlns:cx1="http://schemas.microsoft.com/office/drawing/2015/9/8/chartex" xmlns:cx2="http://schemas.microsoft.com/office/drawing/2015/10/21/chartex" xmlns:cx3="http://schemas.microsoft.com/office/drawing/2016/5/9/chartex" xmlns:cx4="http://schemas.microsoft.com/office/drawing/2016/5/10/chartex" xmlns:cx5="http://schemas.microsoft.com/office/drawing/2016/5/11/chartex" xmlns:cx6="http://schemas.microsoft.com/office/drawing/2016/5/12/chartex" xmlns:cx7="http://schemas.microsoft.com/office/drawing/2016/5/13/chartex" xmlns:cx8="http://schemas.microsoft.com/office/drawing/2016/5/14/chartex" xmlns:mc="http://schemas.openxmlformats.org/markup-compatibility/2006" xmlns:aink="http://schemas.microsoft.com/office/drawing/2016/ink" xmlns:am3d="http://schemas.microsoft.com/office/drawing/2017/model3d" xmlns:o="urn:schemas-microsoft-com:office:office" xmlns:r="http://schemas.openxmlformats.org/officeDocument/2006/relationships" xmlns:m="http://schemas.openxmlformats.org/officeDocument/2006/math" xmlns:v="urn:schemas-microsoft-com:vml" xmlns:wp14="http://schemas.microsoft.com/office/word/2010/wordprocessingDrawing" xmlns:wp="http://schemas.openxmlformats.org/drawingml/2006/wordprocessingDrawing" xmlns:w10="urn:schemas-microsoft-com:office:word" xmlns:w="http://schemas.openxmlformats.org/wordprocessingml/2006/main" xmlns:w14="http://schemas.microsoft.com/office/word/2010/wordml" xmlns:w15="http://schemas.microsoft.com/office/word/2012/wordml" xmlns:w16cid="http://schemas.microsoft.com/office/word/2016/wordml/cid" xmlns:w16se="http://schemas.microsoft.com/office/word/2015/wordml/symex" xmlns:wpg="http://schemas.microsoft.com/office/word/2010/wordprocessingGroup" xmlns:wpi="http://schemas.microsoft.com/office/word/2010/wordprocessingInk" xmlns:wne="http://schemas.microsoft.com/office/word/2006/wordml" xmlns:wps="http://schemas.microsoft.com/office/word/2010/wordprocessingShape" mc:Ignorable="w14 w15 w16se w16cid wp14">
   <w:abstractNum w:abstractNumId="0" w15:restartNumberingAfterBreak="0">
     <w:nsid w:val="09F70793"/>
     <w:multiLevelType w:val="hybridMultilevel"/>
@@ -5838,6 +6707,95 @@
     </w:lvl>
   </w:abstractNum>
   <w:abstractNum w:abstractNumId="2" w15:restartNumberingAfterBreak="0">
+    <w:nsid w:val="0EC305F4"/>
+    <w:multiLevelType w:val="hybridMultilevel"/>
+    <w:tmpl w:val="C9B6DEC6"/>
+    <w:lvl w:ilvl="0" w:tplc="0409000F">
+      <w:start w:val="1"/>
+      <w:numFmt w:val="decimal"/>
+      <w:lvlText w:val="%1."/>
+      <w:lvlJc w:val="left"/>
+      <w:pPr>
+        <w:ind w:left="720" w:hanging="360"/>
+      </w:pPr>
+      <w:rPr>
+        <w:rFonts w:hint="default"/>
+      </w:rPr>
+    </w:lvl>
+    <w:lvl w:ilvl="1" w:tplc="04090019" w:tentative="1">
+      <w:start w:val="1"/>
+      <w:numFmt w:val="lowerLetter"/>
+      <w:lvlText w:val="%2."/>
+      <w:lvlJc w:val="left"/>
+      <w:pPr>
+        <w:ind w:left="1440" w:hanging="360"/>
+      </w:pPr>
+    </w:lvl>
+    <w:lvl w:ilvl="2" w:tplc="0409001B" w:tentative="1">
+      <w:start w:val="1"/>
+      <w:numFmt w:val="lowerRoman"/>
+      <w:lvlText w:val="%3."/>
+      <w:lvlJc w:val="right"/>
+      <w:pPr>
+        <w:ind w:left="2160" w:hanging="180"/>
+      </w:pPr>
+    </w:lvl>
+    <w:lvl w:ilvl="3" w:tplc="0409000F" w:tentative="1">
+      <w:start w:val="1"/>
+      <w:numFmt w:val="decimal"/>
+      <w:lvlText w:val="%4."/>
+      <w:lvlJc w:val="left"/>
+      <w:pPr>
+        <w:ind w:left="2880" w:hanging="360"/>
+      </w:pPr>
+    </w:lvl>
+    <w:lvl w:ilvl="4" w:tplc="04090019" w:tentative="1">
+      <w:start w:val="1"/>
+      <w:numFmt w:val="lowerLetter"/>
+      <w:lvlText w:val="%5."/>
+      <w:lvlJc w:val="left"/>
+      <w:pPr>
+        <w:ind w:left="3600" w:hanging="360"/>
+      </w:pPr>
+    </w:lvl>
+    <w:lvl w:ilvl="5" w:tplc="0409001B" w:tentative="1">
+      <w:start w:val="1"/>
+      <w:numFmt w:val="lowerRoman"/>
+      <w:lvlText w:val="%6."/>
+      <w:lvlJc w:val="right"/>
+      <w:pPr>
+        <w:ind w:left="4320" w:hanging="180"/>
+      </w:pPr>
+    </w:lvl>
+    <w:lvl w:ilvl="6" w:tplc="0409000F" w:tentative="1">
+      <w:start w:val="1"/>
+      <w:numFmt w:val="decimal"/>
+      <w:lvlText w:val="%7."/>
+      <w:lvlJc w:val="left"/>
+      <w:pPr>
+        <w:ind w:left="5040" w:hanging="360"/>
+      </w:pPr>
+    </w:lvl>
+    <w:lvl w:ilvl="7" w:tplc="04090019" w:tentative="1">
+      <w:start w:val="1"/>
+      <w:numFmt w:val="lowerLetter"/>
+      <w:lvlText w:val="%8."/>
+      <w:lvlJc w:val="left"/>
+      <w:pPr>
+        <w:ind w:left="5760" w:hanging="360"/>
+      </w:pPr>
+    </w:lvl>
+    <w:lvl w:ilvl="8" w:tplc="0409001B" w:tentative="1">
+      <w:start w:val="1"/>
+      <w:numFmt w:val="lowerRoman"/>
+      <w:lvlText w:val="%9."/>
+      <w:lvlJc w:val="right"/>
+      <w:pPr>
+        <w:ind w:left="6480" w:hanging="180"/>
+      </w:pPr>
+    </w:lvl>
+  </w:abstractNum>
+  <w:abstractNum w:abstractNumId="3" w15:restartNumberingAfterBreak="0">
     <w:nsid w:val="11867FF3"/>
     <w:multiLevelType w:val="hybridMultilevel"/>
     <w:tmpl w:val="C9B6DEC6"/>
@@ -5926,7 +6884,7 @@
       </w:pPr>
     </w:lvl>
   </w:abstractNum>
-  <w:abstractNum w:abstractNumId="3" w15:restartNumberingAfterBreak="0">
+  <w:abstractNum w:abstractNumId="4" w15:restartNumberingAfterBreak="0">
     <w:nsid w:val="13666697"/>
     <w:multiLevelType w:val="hybridMultilevel"/>
     <w:tmpl w:val="D0D2A846"/>
@@ -6039,7 +6997,366 @@
       </w:rPr>
     </w:lvl>
   </w:abstractNum>
-  <w:abstractNum w:abstractNumId="4" w15:restartNumberingAfterBreak="0">
+  <w:abstractNum w:abstractNumId="5" w15:restartNumberingAfterBreak="0">
+    <w:nsid w:val="21AA294A"/>
+    <w:multiLevelType w:val="hybridMultilevel"/>
+    <w:tmpl w:val="66AA16D0"/>
+    <w:lvl w:ilvl="0" w:tplc="04090003">
+      <w:start w:val="1"/>
+      <w:numFmt w:val="bullet"/>
+      <w:lvlText w:val="o"/>
+      <w:lvlJc w:val="left"/>
+      <w:pPr>
+        <w:ind w:left="1080" w:hanging="360"/>
+      </w:pPr>
+      <w:rPr>
+        <w:rFonts w:ascii="Courier New" w:hAnsi="Courier New" w:cs="Courier New" w:hint="default"/>
+      </w:rPr>
+    </w:lvl>
+    <w:lvl w:ilvl="1" w:tplc="CC101390">
+      <w:start w:val="1"/>
+      <w:numFmt w:val="bullet"/>
+      <w:lvlText w:val="-"/>
+      <w:lvlJc w:val="left"/>
+      <w:pPr>
+        <w:ind w:left="1800" w:hanging="360"/>
+      </w:pPr>
+      <w:rPr>
+        <w:rFonts w:ascii="Arial" w:eastAsiaTheme="minorHAnsi" w:hAnsi="Arial" w:cs="Arial" w:hint="default"/>
+      </w:rPr>
+    </w:lvl>
+    <w:lvl w:ilvl="2" w:tplc="0409001B" w:tentative="1">
+      <w:start w:val="1"/>
+      <w:numFmt w:val="lowerRoman"/>
+      <w:lvlText w:val="%3."/>
+      <w:lvlJc w:val="right"/>
+      <w:pPr>
+        <w:ind w:left="2520" w:hanging="180"/>
+      </w:pPr>
+    </w:lvl>
+    <w:lvl w:ilvl="3" w:tplc="0409000F" w:tentative="1">
+      <w:start w:val="1"/>
+      <w:numFmt w:val="decimal"/>
+      <w:lvlText w:val="%4."/>
+      <w:lvlJc w:val="left"/>
+      <w:pPr>
+        <w:ind w:left="3240" w:hanging="360"/>
+      </w:pPr>
+    </w:lvl>
+    <w:lvl w:ilvl="4" w:tplc="04090019" w:tentative="1">
+      <w:start w:val="1"/>
+      <w:numFmt w:val="lowerLetter"/>
+      <w:lvlText w:val="%5."/>
+      <w:lvlJc w:val="left"/>
+      <w:pPr>
+        <w:ind w:left="3960" w:hanging="360"/>
+      </w:pPr>
+    </w:lvl>
+    <w:lvl w:ilvl="5" w:tplc="0409001B" w:tentative="1">
+      <w:start w:val="1"/>
+      <w:numFmt w:val="lowerRoman"/>
+      <w:lvlText w:val="%6."/>
+      <w:lvlJc w:val="right"/>
+      <w:pPr>
+        <w:ind w:left="4680" w:hanging="180"/>
+      </w:pPr>
+    </w:lvl>
+    <w:lvl w:ilvl="6" w:tplc="0409000F" w:tentative="1">
+      <w:start w:val="1"/>
+      <w:numFmt w:val="decimal"/>
+      <w:lvlText w:val="%7."/>
+      <w:lvlJc w:val="left"/>
+      <w:pPr>
+        <w:ind w:left="5400" w:hanging="360"/>
+      </w:pPr>
+    </w:lvl>
+    <w:lvl w:ilvl="7" w:tplc="04090019" w:tentative="1">
+      <w:start w:val="1"/>
+      <w:numFmt w:val="lowerLetter"/>
+      <w:lvlText w:val="%8."/>
+      <w:lvlJc w:val="left"/>
+      <w:pPr>
+        <w:ind w:left="6120" w:hanging="360"/>
+      </w:pPr>
+    </w:lvl>
+    <w:lvl w:ilvl="8" w:tplc="0409001B" w:tentative="1">
+      <w:start w:val="1"/>
+      <w:numFmt w:val="lowerRoman"/>
+      <w:lvlText w:val="%9."/>
+      <w:lvlJc w:val="right"/>
+      <w:pPr>
+        <w:ind w:left="6840" w:hanging="180"/>
+      </w:pPr>
+    </w:lvl>
+  </w:abstractNum>
+  <w:abstractNum w:abstractNumId="6" w15:restartNumberingAfterBreak="0">
+    <w:nsid w:val="25CF25D2"/>
+    <w:multiLevelType w:val="hybridMultilevel"/>
+    <w:tmpl w:val="649636DE"/>
+    <w:lvl w:ilvl="0" w:tplc="7C900D1C">
+      <w:start w:val="1"/>
+      <w:numFmt w:val="upperLetter"/>
+      <w:lvlText w:val="%1."/>
+      <w:lvlJc w:val="left"/>
+      <w:pPr>
+        <w:ind w:left="1080" w:hanging="360"/>
+      </w:pPr>
+      <w:rPr>
+        <w:rFonts w:hint="default"/>
+      </w:rPr>
+    </w:lvl>
+    <w:lvl w:ilvl="1" w:tplc="04090019" w:tentative="1">
+      <w:start w:val="1"/>
+      <w:numFmt w:val="lowerLetter"/>
+      <w:lvlText w:val="%2."/>
+      <w:lvlJc w:val="left"/>
+      <w:pPr>
+        <w:ind w:left="1800" w:hanging="360"/>
+      </w:pPr>
+    </w:lvl>
+    <w:lvl w:ilvl="2" w:tplc="0409001B" w:tentative="1">
+      <w:start w:val="1"/>
+      <w:numFmt w:val="lowerRoman"/>
+      <w:lvlText w:val="%3."/>
+      <w:lvlJc w:val="right"/>
+      <w:pPr>
+        <w:ind w:left="2520" w:hanging="180"/>
+      </w:pPr>
+    </w:lvl>
+    <w:lvl w:ilvl="3" w:tplc="0409000F" w:tentative="1">
+      <w:start w:val="1"/>
+      <w:numFmt w:val="decimal"/>
+      <w:lvlText w:val="%4."/>
+      <w:lvlJc w:val="left"/>
+      <w:pPr>
+        <w:ind w:left="3240" w:hanging="360"/>
+      </w:pPr>
+    </w:lvl>
+    <w:lvl w:ilvl="4" w:tplc="04090019" w:tentative="1">
+      <w:start w:val="1"/>
+      <w:numFmt w:val="lowerLetter"/>
+      <w:lvlText w:val="%5."/>
+      <w:lvlJc w:val="left"/>
+      <w:pPr>
+        <w:ind w:left="3960" w:hanging="360"/>
+      </w:pPr>
+    </w:lvl>
+    <w:lvl w:ilvl="5" w:tplc="0409001B" w:tentative="1">
+      <w:start w:val="1"/>
+      <w:numFmt w:val="lowerRoman"/>
+      <w:lvlText w:val="%6."/>
+      <w:lvlJc w:val="right"/>
+      <w:pPr>
+        <w:ind w:left="4680" w:hanging="180"/>
+      </w:pPr>
+    </w:lvl>
+    <w:lvl w:ilvl="6" w:tplc="0409000F" w:tentative="1">
+      <w:start w:val="1"/>
+      <w:numFmt w:val="decimal"/>
+      <w:lvlText w:val="%7."/>
+      <w:lvlJc w:val="left"/>
+      <w:pPr>
+        <w:ind w:left="5400" w:hanging="360"/>
+      </w:pPr>
+    </w:lvl>
+    <w:lvl w:ilvl="7" w:tplc="04090019" w:tentative="1">
+      <w:start w:val="1"/>
+      <w:numFmt w:val="lowerLetter"/>
+      <w:lvlText w:val="%8."/>
+      <w:lvlJc w:val="left"/>
+      <w:pPr>
+        <w:ind w:left="6120" w:hanging="360"/>
+      </w:pPr>
+    </w:lvl>
+    <w:lvl w:ilvl="8" w:tplc="0409001B" w:tentative="1">
+      <w:start w:val="1"/>
+      <w:numFmt w:val="lowerRoman"/>
+      <w:lvlText w:val="%9."/>
+      <w:lvlJc w:val="right"/>
+      <w:pPr>
+        <w:ind w:left="6840" w:hanging="180"/>
+      </w:pPr>
+    </w:lvl>
+  </w:abstractNum>
+  <w:abstractNum w:abstractNumId="7" w15:restartNumberingAfterBreak="0">
+    <w:nsid w:val="325C3004"/>
+    <w:multiLevelType w:val="hybridMultilevel"/>
+    <w:tmpl w:val="C03A18F8"/>
+    <w:lvl w:ilvl="0" w:tplc="0409000F">
+      <w:start w:val="1"/>
+      <w:numFmt w:val="decimal"/>
+      <w:lvlText w:val="%1."/>
+      <w:lvlJc w:val="left"/>
+      <w:pPr>
+        <w:ind w:left="1080" w:hanging="360"/>
+      </w:pPr>
+      <w:rPr>
+        <w:rFonts w:hint="default"/>
+      </w:rPr>
+    </w:lvl>
+    <w:lvl w:ilvl="1" w:tplc="04090019" w:tentative="1">
+      <w:start w:val="1"/>
+      <w:numFmt w:val="lowerLetter"/>
+      <w:lvlText w:val="%2."/>
+      <w:lvlJc w:val="left"/>
+      <w:pPr>
+        <w:ind w:left="1800" w:hanging="360"/>
+      </w:pPr>
+    </w:lvl>
+    <w:lvl w:ilvl="2" w:tplc="0409001B" w:tentative="1">
+      <w:start w:val="1"/>
+      <w:numFmt w:val="lowerRoman"/>
+      <w:lvlText w:val="%3."/>
+      <w:lvlJc w:val="right"/>
+      <w:pPr>
+        <w:ind w:left="2520" w:hanging="180"/>
+      </w:pPr>
+    </w:lvl>
+    <w:lvl w:ilvl="3" w:tplc="0409000F" w:tentative="1">
+      <w:start w:val="1"/>
+      <w:numFmt w:val="decimal"/>
+      <w:lvlText w:val="%4."/>
+      <w:lvlJc w:val="left"/>
+      <w:pPr>
+        <w:ind w:left="3240" w:hanging="360"/>
+      </w:pPr>
+    </w:lvl>
+    <w:lvl w:ilvl="4" w:tplc="04090019" w:tentative="1">
+      <w:start w:val="1"/>
+      <w:numFmt w:val="lowerLetter"/>
+      <w:lvlText w:val="%5."/>
+      <w:lvlJc w:val="left"/>
+      <w:pPr>
+        <w:ind w:left="3960" w:hanging="360"/>
+      </w:pPr>
+    </w:lvl>
+    <w:lvl w:ilvl="5" w:tplc="0409001B" w:tentative="1">
+      <w:start w:val="1"/>
+      <w:numFmt w:val="lowerRoman"/>
+      <w:lvlText w:val="%6."/>
+      <w:lvlJc w:val="right"/>
+      <w:pPr>
+        <w:ind w:left="4680" w:hanging="180"/>
+      </w:pPr>
+    </w:lvl>
+    <w:lvl w:ilvl="6" w:tplc="0409000F" w:tentative="1">
+      <w:start w:val="1"/>
+      <w:numFmt w:val="decimal"/>
+      <w:lvlText w:val="%7."/>
+      <w:lvlJc w:val="left"/>
+      <w:pPr>
+        <w:ind w:left="5400" w:hanging="360"/>
+      </w:pPr>
+    </w:lvl>
+    <w:lvl w:ilvl="7" w:tplc="04090019" w:tentative="1">
+      <w:start w:val="1"/>
+      <w:numFmt w:val="lowerLetter"/>
+      <w:lvlText w:val="%8."/>
+      <w:lvlJc w:val="left"/>
+      <w:pPr>
+        <w:ind w:left="6120" w:hanging="360"/>
+      </w:pPr>
+    </w:lvl>
+    <w:lvl w:ilvl="8" w:tplc="0409001B" w:tentative="1">
+      <w:start w:val="1"/>
+      <w:numFmt w:val="lowerRoman"/>
+      <w:lvlText w:val="%9."/>
+      <w:lvlJc w:val="right"/>
+      <w:pPr>
+        <w:ind w:left="6840" w:hanging="180"/>
+      </w:pPr>
+    </w:lvl>
+  </w:abstractNum>
+  <w:abstractNum w:abstractNumId="8" w15:restartNumberingAfterBreak="0">
+    <w:nsid w:val="32D13512"/>
+    <w:multiLevelType w:val="hybridMultilevel"/>
+    <w:tmpl w:val="6D6680E4"/>
+    <w:lvl w:ilvl="0" w:tplc="04090003">
+      <w:start w:val="1"/>
+      <w:numFmt w:val="bullet"/>
+      <w:lvlText w:val="o"/>
+      <w:lvlJc w:val="left"/>
+      <w:pPr>
+        <w:ind w:left="1080" w:hanging="360"/>
+      </w:pPr>
+      <w:rPr>
+        <w:rFonts w:ascii="Courier New" w:hAnsi="Courier New" w:cs="Courier New" w:hint="default"/>
+      </w:rPr>
+    </w:lvl>
+    <w:lvl w:ilvl="1" w:tplc="04090019">
+      <w:start w:val="1"/>
+      <w:numFmt w:val="lowerLetter"/>
+      <w:lvlText w:val="%2."/>
+      <w:lvlJc w:val="left"/>
+      <w:pPr>
+        <w:ind w:left="1800" w:hanging="360"/>
+      </w:pPr>
+    </w:lvl>
+    <w:lvl w:ilvl="2" w:tplc="0409001B">
+      <w:start w:val="1"/>
+      <w:numFmt w:val="lowerRoman"/>
+      <w:lvlText w:val="%3."/>
+      <w:lvlJc w:val="right"/>
+      <w:pPr>
+        <w:ind w:left="2520" w:hanging="180"/>
+      </w:pPr>
+    </w:lvl>
+    <w:lvl w:ilvl="3" w:tplc="0409000F" w:tentative="1">
+      <w:start w:val="1"/>
+      <w:numFmt w:val="decimal"/>
+      <w:lvlText w:val="%4."/>
+      <w:lvlJc w:val="left"/>
+      <w:pPr>
+        <w:ind w:left="3240" w:hanging="360"/>
+      </w:pPr>
+    </w:lvl>
+    <w:lvl w:ilvl="4" w:tplc="04090019" w:tentative="1">
+      <w:start w:val="1"/>
+      <w:numFmt w:val="lowerLetter"/>
+      <w:lvlText w:val="%5."/>
+      <w:lvlJc w:val="left"/>
+      <w:pPr>
+        <w:ind w:left="3960" w:hanging="360"/>
+      </w:pPr>
+    </w:lvl>
+    <w:lvl w:ilvl="5" w:tplc="0409001B" w:tentative="1">
+      <w:start w:val="1"/>
+      <w:numFmt w:val="lowerRoman"/>
+      <w:lvlText w:val="%6."/>
+      <w:lvlJc w:val="right"/>
+      <w:pPr>
+        <w:ind w:left="4680" w:hanging="180"/>
+      </w:pPr>
+    </w:lvl>
+    <w:lvl w:ilvl="6" w:tplc="0409000F" w:tentative="1">
+      <w:start w:val="1"/>
+      <w:numFmt w:val="decimal"/>
+      <w:lvlText w:val="%7."/>
+      <w:lvlJc w:val="left"/>
+      <w:pPr>
+        <w:ind w:left="5400" w:hanging="360"/>
+      </w:pPr>
+    </w:lvl>
+    <w:lvl w:ilvl="7" w:tplc="04090019" w:tentative="1">
+      <w:start w:val="1"/>
+      <w:numFmt w:val="lowerLetter"/>
+      <w:lvlText w:val="%8."/>
+      <w:lvlJc w:val="left"/>
+      <w:pPr>
+        <w:ind w:left="6120" w:hanging="360"/>
+      </w:pPr>
+    </w:lvl>
+    <w:lvl w:ilvl="8" w:tplc="0409001B" w:tentative="1">
+      <w:start w:val="1"/>
+      <w:numFmt w:val="lowerRoman"/>
+      <w:lvlText w:val="%9."/>
+      <w:lvlJc w:val="right"/>
+      <w:pPr>
+        <w:ind w:left="6840" w:hanging="180"/>
+      </w:pPr>
+    </w:lvl>
+  </w:abstractNum>
+  <w:abstractNum w:abstractNumId="9" w15:restartNumberingAfterBreak="0">
     <w:nsid w:val="5D2F18D2"/>
     <w:multiLevelType w:val="hybridMultilevel"/>
     <w:tmpl w:val="AFBEBEB4"/>
@@ -6128,7 +7445,7 @@
       </w:pPr>
     </w:lvl>
   </w:abstractNum>
-  <w:abstractNum w:abstractNumId="5" w15:restartNumberingAfterBreak="0">
+  <w:abstractNum w:abstractNumId="10" w15:restartNumberingAfterBreak="0">
     <w:nsid w:val="6E516244"/>
     <w:multiLevelType w:val="hybridMultilevel"/>
     <w:tmpl w:val="7A0A668A"/>
@@ -6218,10 +7535,10 @@
     </w:lvl>
   </w:abstractNum>
   <w:num w:numId="1">
-    <w:abstractNumId w:val="3"/>
+    <w:abstractNumId w:val="4"/>
   </w:num>
   <w:num w:numId="2">
-    <w:abstractNumId w:val="4"/>
+    <w:abstractNumId w:val="9"/>
   </w:num>
   <w:num w:numId="3">
     <w:abstractNumId w:val="1"/>
@@ -6230,16 +7547,31 @@
     <w:abstractNumId w:val="0"/>
   </w:num>
   <w:num w:numId="5">
+    <w:abstractNumId w:val="3"/>
+  </w:num>
+  <w:num w:numId="6">
+    <w:abstractNumId w:val="10"/>
+  </w:num>
+  <w:num w:numId="7">
+    <w:abstractNumId w:val="5"/>
+  </w:num>
+  <w:num w:numId="8">
     <w:abstractNumId w:val="2"/>
   </w:num>
-  <w:num w:numId="6">
-    <w:abstractNumId w:val="5"/>
+  <w:num w:numId="9">
+    <w:abstractNumId w:val="7"/>
+  </w:num>
+  <w:num w:numId="10">
+    <w:abstractNumId w:val="6"/>
+  </w:num>
+  <w:num w:numId="11">
+    <w:abstractNumId w:val="8"/>
   </w:num>
 </w:numbering>
 </file>
 
 <file path=word/styles.xml><?xml version="1.0" encoding="utf-8"?>
-<w:styles xmlns:mc="http://schemas.openxmlformats.org/markup-compatibility/2006" xmlns:r="http://schemas.openxmlformats.org/officeDocument/2006/relationships" xmlns:w="http://schemas.openxmlformats.org/wordprocessingml/2006/main" xmlns:w14="http://schemas.microsoft.com/office/word/2010/wordml" xmlns:w15="http://schemas.microsoft.com/office/word/2012/wordml" xmlns:w16cex="http://schemas.microsoft.com/office/word/2018/wordml/cex" xmlns:w16cid="http://schemas.microsoft.com/office/word/2016/wordml/cid" xmlns:w16="http://schemas.microsoft.com/office/word/2018/wordml" xmlns:w16se="http://schemas.microsoft.com/office/word/2015/wordml/symex" mc:Ignorable="w14 w15 w16se w16cid w16 w16cex">
+<w:styles xmlns:mc="http://schemas.openxmlformats.org/markup-compatibility/2006" xmlns:r="http://schemas.openxmlformats.org/officeDocument/2006/relationships" xmlns:w="http://schemas.openxmlformats.org/wordprocessingml/2006/main" xmlns:w14="http://schemas.microsoft.com/office/word/2010/wordml" xmlns:w15="http://schemas.microsoft.com/office/word/2012/wordml" xmlns:w16cid="http://schemas.microsoft.com/office/word/2016/wordml/cid" xmlns:w16se="http://schemas.microsoft.com/office/word/2015/wordml/symex" mc:Ignorable="w14 w15 w16se w16cid">
   <w:docDefaults>
     <w:rPrDefault>
       <w:rPr>
@@ -7249,7 +8581,7 @@
 </file>
 
 <file path=customXml/itemProps1.xml><?xml version="1.0" encoding="utf-8"?>
-<ds:datastoreItem xmlns:ds="http://schemas.openxmlformats.org/officeDocument/2006/customXml" ds:itemID="{BCD10FA5-719A-DF4B-ACDD-E51B84C8252C}">
+<ds:datastoreItem xmlns:ds="http://schemas.openxmlformats.org/officeDocument/2006/customXml" ds:itemID="{92E8FC88-E7E3-42A2-A493-57AB030BBEF8}">
   <ds:schemaRefs>
     <ds:schemaRef ds:uri="http://schemas.openxmlformats.org/officeDocument/2006/bibliography"/>
   </ds:schemaRefs>

</xml_diff>

<commit_message>
Updating the ExpertSearch Progress Report
</commit_message>
<xml_diff>
--- a/Improving ExpertSearch Progress Report.docx
+++ b/Improving ExpertSearch Progress Report.docx
@@ -1,6 +1,6 @@
 
 <file path=word/document.xml><?xml version="1.0" encoding="utf-8"?>
-<w:document xmlns:wpc="http://schemas.microsoft.com/office/word/2010/wordprocessingCanvas" xmlns:cx="http://schemas.microsoft.com/office/drawing/2014/chartex" xmlns:cx1="http://schemas.microsoft.com/office/drawing/2015/9/8/chartex" xmlns:cx2="http://schemas.microsoft.com/office/drawing/2015/10/21/chartex" xmlns:cx3="http://schemas.microsoft.com/office/drawing/2016/5/9/chartex" xmlns:cx4="http://schemas.microsoft.com/office/drawing/2016/5/10/chartex" xmlns:cx5="http://schemas.microsoft.com/office/drawing/2016/5/11/chartex" xmlns:cx6="http://schemas.microsoft.com/office/drawing/2016/5/12/chartex" xmlns:cx7="http://schemas.microsoft.com/office/drawing/2016/5/13/chartex" xmlns:cx8="http://schemas.microsoft.com/office/drawing/2016/5/14/chartex" xmlns:mc="http://schemas.openxmlformats.org/markup-compatibility/2006" xmlns:aink="http://schemas.microsoft.com/office/drawing/2016/ink" xmlns:am3d="http://schemas.microsoft.com/office/drawing/2017/model3d" xmlns:o="urn:schemas-microsoft-com:office:office" xmlns:r="http://schemas.openxmlformats.org/officeDocument/2006/relationships" xmlns:m="http://schemas.openxmlformats.org/officeDocument/2006/math" xmlns:v="urn:schemas-microsoft-com:vml" xmlns:wp14="http://schemas.microsoft.com/office/word/2010/wordprocessingDrawing" xmlns:wp="http://schemas.openxmlformats.org/drawingml/2006/wordprocessingDrawing" xmlns:w10="urn:schemas-microsoft-com:office:word" xmlns:w="http://schemas.openxmlformats.org/wordprocessingml/2006/main" xmlns:w14="http://schemas.microsoft.com/office/word/2010/wordml" xmlns:w15="http://schemas.microsoft.com/office/word/2012/wordml" xmlns:w16cid="http://schemas.microsoft.com/office/word/2016/wordml/cid" xmlns:w16se="http://schemas.microsoft.com/office/word/2015/wordml/symex" xmlns:wpg="http://schemas.microsoft.com/office/word/2010/wordprocessingGroup" xmlns:wpi="http://schemas.microsoft.com/office/word/2010/wordprocessingInk" xmlns:wne="http://schemas.microsoft.com/office/word/2006/wordml" xmlns:wps="http://schemas.microsoft.com/office/word/2010/wordprocessingShape" mc:Ignorable="w14 w15 w16se w16cid wp14">
+<w:document xmlns:wpc="http://schemas.microsoft.com/office/word/2010/wordprocessingCanvas" xmlns:cx="http://schemas.microsoft.com/office/drawing/2014/chartex" xmlns:cx1="http://schemas.microsoft.com/office/drawing/2015/9/8/chartex" xmlns:cx2="http://schemas.microsoft.com/office/drawing/2015/10/21/chartex" xmlns:cx3="http://schemas.microsoft.com/office/drawing/2016/5/9/chartex" xmlns:cx4="http://schemas.microsoft.com/office/drawing/2016/5/10/chartex" xmlns:cx5="http://schemas.microsoft.com/office/drawing/2016/5/11/chartex" xmlns:cx6="http://schemas.microsoft.com/office/drawing/2016/5/12/chartex" xmlns:cx7="http://schemas.microsoft.com/office/drawing/2016/5/13/chartex" xmlns:cx8="http://schemas.microsoft.com/office/drawing/2016/5/14/chartex" xmlns:mc="http://schemas.openxmlformats.org/markup-compatibility/2006" xmlns:aink="http://schemas.microsoft.com/office/drawing/2016/ink" xmlns:am3d="http://schemas.microsoft.com/office/drawing/2017/model3d" xmlns:o="urn:schemas-microsoft-com:office:office" xmlns:r="http://schemas.openxmlformats.org/officeDocument/2006/relationships" xmlns:m="http://schemas.openxmlformats.org/officeDocument/2006/math" xmlns:v="urn:schemas-microsoft-com:vml" xmlns:wp14="http://schemas.microsoft.com/office/word/2010/wordprocessingDrawing" xmlns:wp="http://schemas.openxmlformats.org/drawingml/2006/wordprocessingDrawing" xmlns:w10="urn:schemas-microsoft-com:office:word" xmlns:w="http://schemas.openxmlformats.org/wordprocessingml/2006/main" xmlns:w14="http://schemas.microsoft.com/office/word/2010/wordml" xmlns:w15="http://schemas.microsoft.com/office/word/2012/wordml" xmlns:w16cex="http://schemas.microsoft.com/office/word/2018/wordml/cex" xmlns:w16cid="http://schemas.microsoft.com/office/word/2016/wordml/cid" xmlns:w16="http://schemas.microsoft.com/office/word/2018/wordml" xmlns:w16se="http://schemas.microsoft.com/office/word/2015/wordml/symex" xmlns:wpg="http://schemas.microsoft.com/office/word/2010/wordprocessingGroup" xmlns:wpi="http://schemas.microsoft.com/office/word/2010/wordprocessingInk" xmlns:wne="http://schemas.microsoft.com/office/word/2006/wordml" xmlns:wps="http://schemas.microsoft.com/office/word/2010/wordprocessingShape" mc:Ignorable="w14 w15 w16se w16cid w16 w16cex wp14">
   <w:body>
     <w:p>
       <w:pPr>
@@ -2846,6 +2846,67 @@
                 <w:rFonts w:ascii="Arial" w:hAnsi="Arial" w:cs="Arial"/>
               </w:rPr>
             </w:pPr>
+            <w:r>
+              <w:rPr>
+                <w:rFonts w:ascii="Arial" w:hAnsi="Arial" w:cs="Arial"/>
+              </w:rPr>
+              <w:t xml:space="preserve">Completed: </w:t>
+            </w:r>
+          </w:p>
+          <w:p>
+            <w:pPr>
+              <w:pStyle w:val="ListParagraph"/>
+              <w:numPr>
+                <w:ilvl w:val="0"/>
+                <w:numId w:val="1"/>
+              </w:numPr>
+              <w:rPr>
+                <w:rFonts w:ascii="Arial" w:hAnsi="Arial" w:cs="Arial"/>
+              </w:rPr>
+            </w:pPr>
+            <w:r>
+              <w:rPr>
+                <w:rFonts w:ascii="Arial" w:hAnsi="Arial" w:cs="Arial"/>
+              </w:rPr>
+              <w:lastRenderedPageBreak/>
+              <w:t>To display top 5 topics associated with each faculty member</w:t>
+            </w:r>
+          </w:p>
+          <w:p>
+            <w:pPr>
+              <w:pStyle w:val="ListParagraph"/>
+              <w:numPr>
+                <w:ilvl w:val="0"/>
+                <w:numId w:val="1"/>
+              </w:numPr>
+              <w:rPr>
+                <w:rFonts w:ascii="Arial" w:hAnsi="Arial" w:cs="Arial"/>
+              </w:rPr>
+            </w:pPr>
+            <w:r>
+              <w:rPr>
+                <w:rFonts w:ascii="Arial" w:hAnsi="Arial" w:cs="Arial"/>
+              </w:rPr>
+              <w:t xml:space="preserve">To prepopulate email field when clicked on email address </w:t>
+            </w:r>
+          </w:p>
+          <w:p>
+            <w:pPr>
+              <w:pStyle w:val="ListParagraph"/>
+              <w:numPr>
+                <w:ilvl w:val="0"/>
+                <w:numId w:val="1"/>
+              </w:numPr>
+              <w:rPr>
+                <w:rFonts w:ascii="Arial" w:hAnsi="Arial" w:cs="Arial"/>
+              </w:rPr>
+            </w:pPr>
+            <w:r>
+              <w:rPr>
+                <w:rFonts w:ascii="Arial" w:hAnsi="Arial" w:cs="Arial"/>
+              </w:rPr>
+              <w:t xml:space="preserve">To improve email extraction part 1. </w:t>
+            </w:r>
           </w:p>
         </w:tc>
       </w:tr>
@@ -2861,7 +2922,6 @@
         <w:rPr>
           <w:rFonts w:ascii="Arial" w:hAnsi="Arial" w:cs="Arial"/>
         </w:rPr>
-        <w:lastRenderedPageBreak/>
         <w:t xml:space="preserve">More </w:t>
       </w:r>
       <w:r>
@@ -3016,7 +3076,14 @@
         <w:t xml:space="preserve"> (text_classifier.py)</w:t>
       </w:r>
     </w:p>
-    <w:p/>
+    <w:p>
+      <w:pPr>
+        <w:pStyle w:val="ListParagraph"/>
+        <w:rPr>
+          <w:rFonts w:ascii="Arial" w:hAnsi="Arial" w:cs="Arial"/>
+        </w:rPr>
+      </w:pPr>
+    </w:p>
     <w:p>
       <w:pPr>
         <w:pStyle w:val="Heading3"/>
@@ -3343,6 +3410,7 @@
         <w:rPr>
           <w:rFonts w:ascii="Arial" w:hAnsi="Arial" w:cs="Arial"/>
         </w:rPr>
+        <w:lastRenderedPageBreak/>
         <w:t>Uses the text classifier to predict the category of the test URLs as “Faculty” or “Non-Faculty”</w:t>
       </w:r>
     </w:p>
@@ -3490,7 +3558,6 @@
           <w:sz w:val="22"/>
           <w:szCs w:val="22"/>
         </w:rPr>
-        <w:lastRenderedPageBreak/>
         <w:t>$ cd ExpertSearch/AutoScraper</w:t>
       </w:r>
     </w:p>
@@ -3956,6 +4023,7 @@
         <w:rPr>
           <w:rFonts w:ascii="Arial" w:hAnsi="Arial" w:cs="Arial"/>
         </w:rPr>
+        <w:lastRenderedPageBreak/>
         <w:t>Convert</w:t>
       </w:r>
       <w:r>
@@ -4190,7 +4258,6 @@
         <w:rPr>
           <w:rFonts w:ascii="Arial" w:hAnsi="Arial" w:cs="Arial"/>
         </w:rPr>
-        <w:lastRenderedPageBreak/>
         <w:t xml:space="preserve">Mix the 400 </w:t>
       </w:r>
       <w:r>
@@ -4785,6 +4852,7 @@
           <w:b/>
           <w:bCs/>
         </w:rPr>
+        <w:lastRenderedPageBreak/>
         <w:t>Faculty</w:t>
       </w:r>
       <w:r>
@@ -4973,7 +5041,6 @@
         <w:rPr>
           <w:rFonts w:ascii="Arial" w:hAnsi="Arial" w:cs="Arial"/>
         </w:rPr>
-        <w:lastRenderedPageBreak/>
         <w:t xml:space="preserve">Tag the faculty bio URLs as “faculty” and save to a file. </w:t>
       </w:r>
     </w:p>
@@ -5496,6 +5563,7 @@
           <w:b/>
           <w:bCs/>
         </w:rPr>
+        <w:lastRenderedPageBreak/>
         <w:t>Deliverables:</w:t>
       </w:r>
       <w:bookmarkEnd w:id="19"/>
@@ -5528,63 +5596,65 @@
           <w:b/>
           <w:bCs/>
         </w:rPr>
-        <w:t>Outputs</w:t>
-      </w:r>
-      <w:r>
+        <w:t>Outputs:</w:t>
+      </w:r>
+    </w:p>
+    <w:p>
+      <w:pPr>
+        <w:pStyle w:val="ListParagraph"/>
+        <w:numPr>
+          <w:ilvl w:val="0"/>
+          <w:numId w:val="1"/>
+        </w:numPr>
+      </w:pPr>
+      <w:r>
+        <w:t>Trained topic model (‘</w:t>
+      </w:r>
+      <w:proofErr w:type="spellStart"/>
+      <w:r>
+        <w:t>lda_mallet_model</w:t>
+      </w:r>
+      <w:proofErr w:type="spellEnd"/>
+      <w:r>
+        <w:t>’)</w:t>
+      </w:r>
+    </w:p>
+    <w:p>
+      <w:pPr>
+        <w:pStyle w:val="ListParagraph"/>
+        <w:numPr>
+          <w:ilvl w:val="0"/>
+          <w:numId w:val="1"/>
+        </w:numPr>
+      </w:pPr>
+      <w:r>
+        <w:t>Bag-of-words representation of corpus to be used with miner.py (‘</w:t>
+      </w:r>
+      <w:proofErr w:type="spellStart"/>
+      <w:r>
+        <w:t>corpus_dictionary</w:t>
+      </w:r>
+      <w:proofErr w:type="spellEnd"/>
+      <w:r>
+        <w:t>’)</w:t>
+      </w:r>
+    </w:p>
+    <w:p>
+      <w:pPr>
+        <w:pStyle w:val="ListParagraph"/>
+        <w:rPr>
+          <w:rFonts w:ascii="Arial" w:hAnsi="Arial" w:cs="Arial"/>
+        </w:rPr>
+      </w:pPr>
+    </w:p>
+    <w:p>
+      <w:pPr>
+        <w:pStyle w:val="Heading3"/>
         <w:rPr>
           <w:rFonts w:ascii="Arial" w:hAnsi="Arial" w:cs="Arial"/>
           <w:b/>
           <w:bCs/>
         </w:rPr>
-        <w:t>:</w:t>
-      </w:r>
-    </w:p>
-    <w:p>
-      <w:pPr>
-        <w:pStyle w:val="ListParagraph"/>
-        <w:numPr>
-          <w:ilvl w:val="0"/>
-          <w:numId w:val="1"/>
-        </w:numPr>
-      </w:pPr>
-      <w:r>
-        <w:t>Trained topic model (‘</w:t>
-      </w:r>
-      <w:proofErr w:type="spellStart"/>
-      <w:r>
-        <w:t>lda_mallet_model</w:t>
-      </w:r>
-      <w:proofErr w:type="spellEnd"/>
-      <w:r>
-        <w:t>’)</w:t>
-      </w:r>
-    </w:p>
-    <w:p>
-      <w:pPr>
-        <w:pStyle w:val="ListParagraph"/>
-        <w:numPr>
-          <w:ilvl w:val="0"/>
-          <w:numId w:val="1"/>
-        </w:numPr>
-      </w:pPr>
-      <w:r>
-        <w:t>Bag-of-words representation of corpus to be used with miner.py (‘</w:t>
-      </w:r>
-      <w:proofErr w:type="spellStart"/>
-      <w:r>
-        <w:t>corpus_dictionary</w:t>
-      </w:r>
-      <w:proofErr w:type="spellEnd"/>
-      <w:r>
-        <w:t>’)</w:t>
-      </w:r>
-    </w:p>
-    <w:p>
-      <w:pPr>
-        <w:pStyle w:val="ListParagraph"/>
-        <w:rPr>
-          <w:rFonts w:ascii="Arial" w:hAnsi="Arial" w:cs="Arial"/>
-        </w:rPr>
       </w:pPr>
     </w:p>
     <w:p>
@@ -5596,33 +5666,13 @@
           <w:bCs/>
         </w:rPr>
       </w:pPr>
-    </w:p>
-    <w:p>
-      <w:pPr>
-        <w:pStyle w:val="Heading3"/>
+      <w:r>
         <w:rPr>
           <w:rFonts w:ascii="Arial" w:hAnsi="Arial" w:cs="Arial"/>
           <w:b/>
           <w:bCs/>
         </w:rPr>
-      </w:pPr>
-      <w:bookmarkStart w:id="20" w:name="_GoBack"/>
-      <w:bookmarkEnd w:id="20"/>
-      <w:r>
-        <w:rPr>
-          <w:rFonts w:ascii="Arial" w:hAnsi="Arial" w:cs="Arial"/>
-          <w:b/>
-          <w:bCs/>
-        </w:rPr>
-        <w:t>Topic Miner</w:t>
-      </w:r>
-      <w:r>
-        <w:rPr>
-          <w:rFonts w:ascii="Arial" w:hAnsi="Arial" w:cs="Arial"/>
-          <w:b/>
-          <w:bCs/>
-        </w:rPr>
-        <w:t>:</w:t>
+        <w:t>Topic Miner:</w:t>
       </w:r>
     </w:p>
     <w:p>
@@ -6101,6 +6151,7 @@
         </w:numPr>
       </w:pPr>
       <w:r>
+        <w:lastRenderedPageBreak/>
         <w:t>Tweak corpus construction</w:t>
       </w:r>
     </w:p>
@@ -6186,7 +6237,6 @@
         </w:numPr>
       </w:pPr>
       <w:r>
-        <w:lastRenderedPageBreak/>
         <w:t>Chose the best model according to above criteria and saved it and the created dictionary for query inference</w:t>
       </w:r>
     </w:p>
@@ -6252,7 +6302,7 @@
           <w:bCs/>
         </w:rPr>
       </w:pPr>
-      <w:bookmarkStart w:id="21" w:name="_Toc57200444"/>
+      <w:bookmarkStart w:id="20" w:name="_Toc57200444"/>
       <w:r>
         <w:rPr>
           <w:rFonts w:ascii="Arial" w:hAnsi="Arial" w:cs="Arial"/>
@@ -6261,7 +6311,7 @@
         </w:rPr>
         <w:t>Improved Email Extraction</w:t>
       </w:r>
-      <w:bookmarkEnd w:id="21"/>
+      <w:bookmarkEnd w:id="20"/>
     </w:p>
     <w:p/>
     <w:p>
@@ -6273,7 +6323,7 @@
           <w:bCs/>
         </w:rPr>
       </w:pPr>
-      <w:bookmarkStart w:id="22" w:name="_Toc57200445"/>
+      <w:bookmarkStart w:id="21" w:name="_Toc57200445"/>
       <w:r>
         <w:rPr>
           <w:rFonts w:ascii="Arial" w:hAnsi="Arial" w:cs="Arial"/>
@@ -6282,24 +6332,18 @@
         </w:rPr>
         <w:t>Deliverables:</w:t>
       </w:r>
-      <w:bookmarkEnd w:id="22"/>
-    </w:p>
-    <w:p>
-      <w:pPr>
-        <w:pStyle w:val="ListParagraph"/>
-        <w:rPr>
-          <w:rFonts w:ascii="Arial" w:hAnsi="Arial" w:cs="Arial"/>
-        </w:rPr>
-      </w:pPr>
-    </w:p>
-    <w:p>
-      <w:pPr>
-        <w:pStyle w:val="ListParagraph"/>
-        <w:rPr>
-          <w:rFonts w:ascii="Arial" w:hAnsi="Arial" w:cs="Arial"/>
-        </w:rPr>
-      </w:pPr>
-    </w:p>
+      <w:bookmarkEnd w:id="21"/>
+    </w:p>
+    <w:p>
+      <w:pPr>
+        <w:ind w:firstLine="720"/>
+      </w:pPr>
+      <w:r>
+        <w:t>-email-extraction.py</w:t>
+      </w:r>
+    </w:p>
+    <w:p/>
+    <w:p/>
     <w:p>
       <w:pPr>
         <w:pStyle w:val="Heading2"/>
@@ -6309,41 +6353,363 @@
           <w:bCs/>
         </w:rPr>
       </w:pPr>
-      <w:bookmarkStart w:id="23" w:name="_Toc57200446"/>
       <w:r>
         <w:rPr>
           <w:rFonts w:ascii="Arial" w:hAnsi="Arial" w:cs="Arial"/>
           <w:b/>
           <w:bCs/>
         </w:rPr>
-        <w:t>UI Improvements</w:t>
-      </w:r>
-      <w:bookmarkEnd w:id="23"/>
+        <w:t>Regex Improvement:</w:t>
+      </w:r>
     </w:p>
     <w:p/>
     <w:p>
       <w:pPr>
-        <w:pStyle w:val="Heading3"/>
+        <w:pStyle w:val="ListParagraph"/>
+        <w:numPr>
+          <w:ilvl w:val="1"/>
+          <w:numId w:val="7"/>
+        </w:numPr>
+      </w:pPr>
+      <w:r>
+        <w:t xml:space="preserve">There are certain edge cases that we had noticed in some of the email web pages where the format was different than the traditional email formatting </w:t>
+      </w:r>
+    </w:p>
+    <w:p>
+      <w:pPr>
+        <w:pStyle w:val="ListParagraph"/>
+        <w:numPr>
+          <w:ilvl w:val="1"/>
+          <w:numId w:val="7"/>
+        </w:numPr>
+      </w:pPr>
+      <w:r>
+        <w:t xml:space="preserve">Added more regex matches in order to match with these edge cases such as ex. </w:t>
+      </w:r>
+      <w:proofErr w:type="spellStart"/>
+      <w:r>
+        <w:t>rohini</w:t>
+      </w:r>
+      <w:proofErr w:type="spellEnd"/>
+      <w:r>
+        <w:t>[</w:t>
+      </w:r>
+      <w:proofErr w:type="gramStart"/>
+      <w:r>
+        <w:t>@]buffalo</w:t>
+      </w:r>
+      <w:proofErr w:type="gramEnd"/>
+      <w:r>
+        <w:t>[DOT]edu</w:t>
+      </w:r>
+    </w:p>
+    <w:p>
+      <w:pPr>
+        <w:pStyle w:val="ListParagraph"/>
+        <w:rPr>
+          <w:rFonts w:ascii="Arial" w:hAnsi="Arial" w:cs="Arial"/>
+        </w:rPr>
+      </w:pPr>
+    </w:p>
+    <w:p>
+      <w:pPr>
+        <w:pStyle w:val="Heading2"/>
         <w:rPr>
           <w:rFonts w:ascii="Arial" w:hAnsi="Arial" w:cs="Arial"/>
           <w:b/>
           <w:bCs/>
         </w:rPr>
       </w:pPr>
-      <w:bookmarkStart w:id="24" w:name="_Toc57200447"/>
+      <w:bookmarkStart w:id="22" w:name="_Toc57200446"/>
       <w:r>
         <w:rPr>
           <w:rFonts w:ascii="Arial" w:hAnsi="Arial" w:cs="Arial"/>
           <w:b/>
           <w:bCs/>
         </w:rPr>
+        <w:t>UI Improvements</w:t>
+      </w:r>
+      <w:bookmarkEnd w:id="22"/>
+    </w:p>
+    <w:p/>
+    <w:p>
+      <w:pPr>
+        <w:pStyle w:val="Heading3"/>
+        <w:rPr>
+          <w:rFonts w:ascii="Arial" w:hAnsi="Arial" w:cs="Arial"/>
+          <w:b/>
+          <w:bCs/>
+        </w:rPr>
+      </w:pPr>
+      <w:bookmarkStart w:id="23" w:name="_Toc57200447"/>
+      <w:r>
+        <w:rPr>
+          <w:rFonts w:ascii="Arial" w:hAnsi="Arial" w:cs="Arial"/>
+          <w:b/>
+          <w:bCs/>
+        </w:rPr>
         <w:t>Deliverables:</w:t>
       </w:r>
-      <w:bookmarkEnd w:id="24"/>
-    </w:p>
-    <w:p>
-      <w:pPr>
-        <w:pStyle w:val="ListParagraph"/>
+      <w:bookmarkEnd w:id="23"/>
+    </w:p>
+    <w:p>
+      <w:pPr>
+        <w:pStyle w:val="ListParagraph"/>
+        <w:numPr>
+          <w:ilvl w:val="0"/>
+          <w:numId w:val="1"/>
+        </w:numPr>
+        <w:rPr>
+          <w:rFonts w:ascii="Arial" w:hAnsi="Arial" w:cs="Arial"/>
+        </w:rPr>
+      </w:pPr>
+      <w:r>
+        <w:rPr>
+          <w:rFonts w:ascii="Arial" w:hAnsi="Arial" w:cs="Arial"/>
+        </w:rPr>
+        <w:t xml:space="preserve">Server (server.py) </w:t>
+      </w:r>
+    </w:p>
+    <w:p>
+      <w:pPr>
+        <w:pStyle w:val="ListParagraph"/>
+        <w:numPr>
+          <w:ilvl w:val="0"/>
+          <w:numId w:val="1"/>
+        </w:numPr>
+        <w:rPr>
+          <w:rFonts w:ascii="Arial" w:hAnsi="Arial" w:cs="Arial"/>
+        </w:rPr>
+      </w:pPr>
+      <w:r>
+        <w:rPr>
+          <w:rFonts w:ascii="Arial" w:hAnsi="Arial" w:cs="Arial"/>
+        </w:rPr>
+        <w:t>UI Front (index.js)</w:t>
+      </w:r>
+    </w:p>
+    <w:p>
+      <w:pPr>
+        <w:pStyle w:val="Heading4"/>
+        <w:rPr>
+          <w:rFonts w:ascii="Arial" w:hAnsi="Arial" w:cs="Arial"/>
+          <w:b/>
+          <w:bCs/>
+          <w:i w:val="0"/>
+          <w:iCs w:val="0"/>
+        </w:rPr>
+      </w:pPr>
+    </w:p>
+    <w:p>
+      <w:pPr>
+        <w:pStyle w:val="Heading4"/>
+        <w:rPr>
+          <w:rFonts w:ascii="Arial" w:hAnsi="Arial" w:cs="Arial"/>
+          <w:b/>
+          <w:bCs/>
+          <w:i w:val="0"/>
+          <w:iCs w:val="0"/>
+        </w:rPr>
+      </w:pPr>
+      <w:r>
+        <w:rPr>
+          <w:rFonts w:ascii="Arial" w:hAnsi="Arial" w:cs="Arial"/>
+          <w:b/>
+          <w:bCs/>
+          <w:i w:val="0"/>
+          <w:iCs w:val="0"/>
+        </w:rPr>
+        <w:t xml:space="preserve">Info Button: </w:t>
+      </w:r>
+    </w:p>
+    <w:p>
+      <w:pPr>
+        <w:pStyle w:val="ListParagraph"/>
+        <w:numPr>
+          <w:ilvl w:val="0"/>
+          <w:numId w:val="1"/>
+        </w:numPr>
+      </w:pPr>
+      <w:r>
+        <w:t xml:space="preserve">Information button is created at the top of each of the retrieved faculty. </w:t>
+      </w:r>
+    </w:p>
+    <w:p>
+      <w:pPr>
+        <w:pStyle w:val="ListParagraph"/>
+        <w:numPr>
+          <w:ilvl w:val="0"/>
+          <w:numId w:val="1"/>
+        </w:numPr>
+      </w:pPr>
+      <w:r>
+        <w:t xml:space="preserve">When the button is clicked there a table pops up that appears below the selected retrieved faculty </w:t>
+      </w:r>
+    </w:p>
+    <w:p>
+      <w:pPr>
+        <w:pStyle w:val="ListParagraph"/>
+        <w:numPr>
+          <w:ilvl w:val="0"/>
+          <w:numId w:val="1"/>
+        </w:numPr>
+      </w:pPr>
+      <w:r>
+        <w:lastRenderedPageBreak/>
+        <w:t xml:space="preserve">The table will contain additional information regarding the research topics that the faculty does </w:t>
+      </w:r>
+    </w:p>
+    <w:p>
+      <w:pPr>
+        <w:pStyle w:val="ListParagraph"/>
+        <w:numPr>
+          <w:ilvl w:val="0"/>
+          <w:numId w:val="1"/>
+        </w:numPr>
+      </w:pPr>
+      <w:r>
+        <w:t xml:space="preserve">When one of the info buttons associated with a faculty is clicked the other one will close, and the new one will open. </w:t>
+      </w:r>
+    </w:p>
+    <w:p/>
+    <w:p>
+      <w:pPr>
+        <w:pStyle w:val="Heading2"/>
+        <w:rPr>
+          <w:rFonts w:ascii="Arial" w:hAnsi="Arial" w:cs="Arial"/>
+          <w:b/>
+          <w:bCs/>
+        </w:rPr>
+      </w:pPr>
+      <w:r>
+        <w:rPr>
+          <w:rFonts w:ascii="Arial" w:hAnsi="Arial" w:cs="Arial"/>
+          <w:b/>
+          <w:bCs/>
+        </w:rPr>
+        <w:t>Top 5 Topics Display:</w:t>
+      </w:r>
+    </w:p>
+    <w:p>
+      <w:pPr>
+        <w:rPr>
+          <w:rFonts w:ascii="Arial" w:hAnsi="Arial" w:cs="Arial"/>
+        </w:rPr>
+      </w:pPr>
+    </w:p>
+    <w:p>
+      <w:pPr>
+        <w:pStyle w:val="ListParagraph"/>
+        <w:numPr>
+          <w:ilvl w:val="0"/>
+          <w:numId w:val="1"/>
+        </w:numPr>
+        <w:rPr>
+          <w:rFonts w:ascii="Arial" w:hAnsi="Arial" w:cs="Arial"/>
+        </w:rPr>
+      </w:pPr>
+      <w:r>
+        <w:rPr>
+          <w:rFonts w:ascii="Arial" w:hAnsi="Arial" w:cs="Arial"/>
+        </w:rPr>
+        <w:t xml:space="preserve">Display the top 5 topics from the preview for each of the faculty. </w:t>
+      </w:r>
+    </w:p>
+    <w:p>
+      <w:pPr>
+        <w:pStyle w:val="ListParagraph"/>
+        <w:numPr>
+          <w:ilvl w:val="0"/>
+          <w:numId w:val="1"/>
+        </w:numPr>
+        <w:rPr>
+          <w:rFonts w:ascii="Arial" w:hAnsi="Arial" w:cs="Arial"/>
+        </w:rPr>
+      </w:pPr>
+      <w:r>
+        <w:rPr>
+          <w:rFonts w:ascii="Arial" w:hAnsi="Arial" w:cs="Arial"/>
+        </w:rPr>
+        <w:t xml:space="preserve">Display these topics in a table format when the information button is clicked </w:t>
+      </w:r>
+    </w:p>
+    <w:p>
+      <w:pPr>
+        <w:pStyle w:val="ListParagraph"/>
+        <w:numPr>
+          <w:ilvl w:val="0"/>
+          <w:numId w:val="1"/>
+        </w:numPr>
+        <w:rPr>
+          <w:rFonts w:ascii="Arial" w:hAnsi="Arial" w:cs="Arial"/>
+        </w:rPr>
+      </w:pPr>
+      <w:r>
+        <w:rPr>
+          <w:rFonts w:ascii="Arial" w:hAnsi="Arial" w:cs="Arial"/>
+        </w:rPr>
+        <w:t xml:space="preserve">Underneath each topic is a ‘Learn More’ button which when clicked leads you to a page talking more about the topic in detail from the web. </w:t>
+      </w:r>
+    </w:p>
+    <w:p>
+      <w:pPr>
+        <w:rPr>
+          <w:rFonts w:ascii="Arial" w:hAnsi="Arial" w:cs="Arial"/>
+        </w:rPr>
+      </w:pPr>
+    </w:p>
+    <w:p>
+      <w:pPr>
+        <w:rPr>
+          <w:rFonts w:ascii="Arial" w:hAnsi="Arial" w:cs="Arial"/>
+        </w:rPr>
+      </w:pPr>
+    </w:p>
+    <w:p>
+      <w:pPr>
+        <w:pStyle w:val="Heading2"/>
+        <w:rPr>
+          <w:rFonts w:ascii="Arial" w:hAnsi="Arial" w:cs="Arial"/>
+          <w:b/>
+          <w:bCs/>
+        </w:rPr>
+      </w:pPr>
+      <w:r>
+        <w:rPr>
+          <w:rFonts w:ascii="Arial" w:hAnsi="Arial" w:cs="Arial"/>
+          <w:b/>
+          <w:bCs/>
+        </w:rPr>
+        <w:t xml:space="preserve">Email Automation: </w:t>
+      </w:r>
+    </w:p>
+    <w:p>
+      <w:pPr>
+        <w:pStyle w:val="ListParagraph"/>
+        <w:numPr>
+          <w:ilvl w:val="0"/>
+          <w:numId w:val="1"/>
+        </w:numPr>
+      </w:pPr>
+      <w:r>
+        <w:t xml:space="preserve">Email comes pre-populated with a set subject and body. </w:t>
+      </w:r>
+    </w:p>
+    <w:p>
+      <w:pPr>
+        <w:pStyle w:val="ListParagraph"/>
+        <w:numPr>
+          <w:ilvl w:val="0"/>
+          <w:numId w:val="1"/>
+        </w:numPr>
+      </w:pPr>
+      <w:r>
+        <w:t xml:space="preserve">The body talks about one of the research topics that were extracted from the top 5 topics and how the user would like to connect with the faculty regarding research in this topic. </w:t>
+      </w:r>
+    </w:p>
+    <w:p/>
+    <w:p>
+      <w:pPr>
         <w:rPr>
           <w:rFonts w:ascii="Arial" w:hAnsi="Arial" w:cs="Arial"/>
         </w:rPr>
@@ -6362,7 +6728,7 @@
 </file>
 
 <file path=word/endnotes.xml><?xml version="1.0" encoding="utf-8"?>
-<w:endnotes xmlns:wpc="http://schemas.microsoft.com/office/word/2010/wordprocessingCanvas" xmlns:cx="http://schemas.microsoft.com/office/drawing/2014/chartex" xmlns:cx1="http://schemas.microsoft.com/office/drawing/2015/9/8/chartex" xmlns:cx2="http://schemas.microsoft.com/office/drawing/2015/10/21/chartex" xmlns:cx3="http://schemas.microsoft.com/office/drawing/2016/5/9/chartex" xmlns:cx4="http://schemas.microsoft.com/office/drawing/2016/5/10/chartex" xmlns:cx5="http://schemas.microsoft.com/office/drawing/2016/5/11/chartex" xmlns:cx6="http://schemas.microsoft.com/office/drawing/2016/5/12/chartex" xmlns:cx7="http://schemas.microsoft.com/office/drawing/2016/5/13/chartex" xmlns:cx8="http://schemas.microsoft.com/office/drawing/2016/5/14/chartex" xmlns:mc="http://schemas.openxmlformats.org/markup-compatibility/2006" xmlns:aink="http://schemas.microsoft.com/office/drawing/2016/ink" xmlns:am3d="http://schemas.microsoft.com/office/drawing/2017/model3d" xmlns:o="urn:schemas-microsoft-com:office:office" xmlns:r="http://schemas.openxmlformats.org/officeDocument/2006/relationships" xmlns:m="http://schemas.openxmlformats.org/officeDocument/2006/math" xmlns:v="urn:schemas-microsoft-com:vml" xmlns:wp14="http://schemas.microsoft.com/office/word/2010/wordprocessingDrawing" xmlns:wp="http://schemas.openxmlformats.org/drawingml/2006/wordprocessingDrawing" xmlns:w10="urn:schemas-microsoft-com:office:word" xmlns:w="http://schemas.openxmlformats.org/wordprocessingml/2006/main" xmlns:w14="http://schemas.microsoft.com/office/word/2010/wordml" xmlns:w15="http://schemas.microsoft.com/office/word/2012/wordml" xmlns:w16cid="http://schemas.microsoft.com/office/word/2016/wordml/cid" xmlns:w16se="http://schemas.microsoft.com/office/word/2015/wordml/symex" xmlns:wpg="http://schemas.microsoft.com/office/word/2010/wordprocessingGroup" xmlns:wpi="http://schemas.microsoft.com/office/word/2010/wordprocessingInk" xmlns:wne="http://schemas.microsoft.com/office/word/2006/wordml" xmlns:wps="http://schemas.microsoft.com/office/word/2010/wordprocessingShape" mc:Ignorable="w14 w15 w16se w16cid wp14">
+<w:endnotes xmlns:wpc="http://schemas.microsoft.com/office/word/2010/wordprocessingCanvas" xmlns:cx="http://schemas.microsoft.com/office/drawing/2014/chartex" xmlns:cx1="http://schemas.microsoft.com/office/drawing/2015/9/8/chartex" xmlns:cx2="http://schemas.microsoft.com/office/drawing/2015/10/21/chartex" xmlns:cx3="http://schemas.microsoft.com/office/drawing/2016/5/9/chartex" xmlns:cx4="http://schemas.microsoft.com/office/drawing/2016/5/10/chartex" xmlns:cx5="http://schemas.microsoft.com/office/drawing/2016/5/11/chartex" xmlns:cx6="http://schemas.microsoft.com/office/drawing/2016/5/12/chartex" xmlns:cx7="http://schemas.microsoft.com/office/drawing/2016/5/13/chartex" xmlns:cx8="http://schemas.microsoft.com/office/drawing/2016/5/14/chartex" xmlns:mc="http://schemas.openxmlformats.org/markup-compatibility/2006" xmlns:aink="http://schemas.microsoft.com/office/drawing/2016/ink" xmlns:am3d="http://schemas.microsoft.com/office/drawing/2017/model3d" xmlns:o="urn:schemas-microsoft-com:office:office" xmlns:r="http://schemas.openxmlformats.org/officeDocument/2006/relationships" xmlns:m="http://schemas.openxmlformats.org/officeDocument/2006/math" xmlns:v="urn:schemas-microsoft-com:vml" xmlns:wp14="http://schemas.microsoft.com/office/word/2010/wordprocessingDrawing" xmlns:wp="http://schemas.openxmlformats.org/drawingml/2006/wordprocessingDrawing" xmlns:w10="urn:schemas-microsoft-com:office:word" xmlns:w="http://schemas.openxmlformats.org/wordprocessingml/2006/main" xmlns:w14="http://schemas.microsoft.com/office/word/2010/wordml" xmlns:w15="http://schemas.microsoft.com/office/word/2012/wordml" xmlns:w16cex="http://schemas.microsoft.com/office/word/2018/wordml/cex" xmlns:w16cid="http://schemas.microsoft.com/office/word/2016/wordml/cid" xmlns:w16="http://schemas.microsoft.com/office/word/2018/wordml" xmlns:w16se="http://schemas.microsoft.com/office/word/2015/wordml/symex" xmlns:wpg="http://schemas.microsoft.com/office/word/2010/wordprocessingGroup" xmlns:wpi="http://schemas.microsoft.com/office/word/2010/wordprocessingInk" xmlns:wne="http://schemas.microsoft.com/office/word/2006/wordml" xmlns:wps="http://schemas.microsoft.com/office/word/2010/wordprocessingShape" mc:Ignorable="w14 w15 w16se w16cid w16 w16cex wp14">
   <w:endnote w:type="separator" w:id="-1">
     <w:p>
       <w:r>
@@ -6381,7 +6747,7 @@
 </file>
 
 <file path=word/footer1.xml><?xml version="1.0" encoding="utf-8"?>
-<w:ftr xmlns:wpc="http://schemas.microsoft.com/office/word/2010/wordprocessingCanvas" xmlns:cx="http://schemas.microsoft.com/office/drawing/2014/chartex" xmlns:cx1="http://schemas.microsoft.com/office/drawing/2015/9/8/chartex" xmlns:cx2="http://schemas.microsoft.com/office/drawing/2015/10/21/chartex" xmlns:cx3="http://schemas.microsoft.com/office/drawing/2016/5/9/chartex" xmlns:cx4="http://schemas.microsoft.com/office/drawing/2016/5/10/chartex" xmlns:cx5="http://schemas.microsoft.com/office/drawing/2016/5/11/chartex" xmlns:cx6="http://schemas.microsoft.com/office/drawing/2016/5/12/chartex" xmlns:cx7="http://schemas.microsoft.com/office/drawing/2016/5/13/chartex" xmlns:cx8="http://schemas.microsoft.com/office/drawing/2016/5/14/chartex" xmlns:mc="http://schemas.openxmlformats.org/markup-compatibility/2006" xmlns:aink="http://schemas.microsoft.com/office/drawing/2016/ink" xmlns:am3d="http://schemas.microsoft.com/office/drawing/2017/model3d" xmlns:o="urn:schemas-microsoft-com:office:office" xmlns:r="http://schemas.openxmlformats.org/officeDocument/2006/relationships" xmlns:m="http://schemas.openxmlformats.org/officeDocument/2006/math" xmlns:v="urn:schemas-microsoft-com:vml" xmlns:wp14="http://schemas.microsoft.com/office/word/2010/wordprocessingDrawing" xmlns:wp="http://schemas.openxmlformats.org/drawingml/2006/wordprocessingDrawing" xmlns:w10="urn:schemas-microsoft-com:office:word" xmlns:w="http://schemas.openxmlformats.org/wordprocessingml/2006/main" xmlns:w14="http://schemas.microsoft.com/office/word/2010/wordml" xmlns:w15="http://schemas.microsoft.com/office/word/2012/wordml" xmlns:w16cid="http://schemas.microsoft.com/office/word/2016/wordml/cid" xmlns:w16se="http://schemas.microsoft.com/office/word/2015/wordml/symex" xmlns:wpg="http://schemas.microsoft.com/office/word/2010/wordprocessingGroup" xmlns:wpi="http://schemas.microsoft.com/office/word/2010/wordprocessingInk" xmlns:wne="http://schemas.microsoft.com/office/word/2006/wordml" xmlns:wps="http://schemas.microsoft.com/office/word/2010/wordprocessingShape" mc:Ignorable="w14 w15 w16se w16cid wp14">
+<w:ftr xmlns:wpc="http://schemas.microsoft.com/office/word/2010/wordprocessingCanvas" xmlns:cx="http://schemas.microsoft.com/office/drawing/2014/chartex" xmlns:cx1="http://schemas.microsoft.com/office/drawing/2015/9/8/chartex" xmlns:cx2="http://schemas.microsoft.com/office/drawing/2015/10/21/chartex" xmlns:cx3="http://schemas.microsoft.com/office/drawing/2016/5/9/chartex" xmlns:cx4="http://schemas.microsoft.com/office/drawing/2016/5/10/chartex" xmlns:cx5="http://schemas.microsoft.com/office/drawing/2016/5/11/chartex" xmlns:cx6="http://schemas.microsoft.com/office/drawing/2016/5/12/chartex" xmlns:cx7="http://schemas.microsoft.com/office/drawing/2016/5/13/chartex" xmlns:cx8="http://schemas.microsoft.com/office/drawing/2016/5/14/chartex" xmlns:mc="http://schemas.openxmlformats.org/markup-compatibility/2006" xmlns:aink="http://schemas.microsoft.com/office/drawing/2016/ink" xmlns:am3d="http://schemas.microsoft.com/office/drawing/2017/model3d" xmlns:o="urn:schemas-microsoft-com:office:office" xmlns:r="http://schemas.openxmlformats.org/officeDocument/2006/relationships" xmlns:m="http://schemas.openxmlformats.org/officeDocument/2006/math" xmlns:v="urn:schemas-microsoft-com:vml" xmlns:wp14="http://schemas.microsoft.com/office/word/2010/wordprocessingDrawing" xmlns:wp="http://schemas.openxmlformats.org/drawingml/2006/wordprocessingDrawing" xmlns:w10="urn:schemas-microsoft-com:office:word" xmlns:w="http://schemas.openxmlformats.org/wordprocessingml/2006/main" xmlns:w14="http://schemas.microsoft.com/office/word/2010/wordml" xmlns:w15="http://schemas.microsoft.com/office/word/2012/wordml" xmlns:w16cex="http://schemas.microsoft.com/office/word/2018/wordml/cex" xmlns:w16cid="http://schemas.microsoft.com/office/word/2016/wordml/cid" xmlns:w16="http://schemas.microsoft.com/office/word/2018/wordml" xmlns:w16se="http://schemas.microsoft.com/office/word/2015/wordml/symex" xmlns:wpg="http://schemas.microsoft.com/office/word/2010/wordprocessingGroup" xmlns:wpi="http://schemas.microsoft.com/office/word/2010/wordprocessingInk" xmlns:wne="http://schemas.microsoft.com/office/word/2006/wordml" xmlns:wps="http://schemas.microsoft.com/office/word/2010/wordprocessingShape" mc:Ignorable="w14 w15 w16se w16cid w16 w16cex wp14">
   <w:sdt>
     <w:sdtPr>
       <w:rPr>
@@ -6438,7 +6804,7 @@
 </file>
 
 <file path=word/footer2.xml><?xml version="1.0" encoding="utf-8"?>
-<w:ftr xmlns:wpc="http://schemas.microsoft.com/office/word/2010/wordprocessingCanvas" xmlns:cx="http://schemas.microsoft.com/office/drawing/2014/chartex" xmlns:cx1="http://schemas.microsoft.com/office/drawing/2015/9/8/chartex" xmlns:cx2="http://schemas.microsoft.com/office/drawing/2015/10/21/chartex" xmlns:cx3="http://schemas.microsoft.com/office/drawing/2016/5/9/chartex" xmlns:cx4="http://schemas.microsoft.com/office/drawing/2016/5/10/chartex" xmlns:cx5="http://schemas.microsoft.com/office/drawing/2016/5/11/chartex" xmlns:cx6="http://schemas.microsoft.com/office/drawing/2016/5/12/chartex" xmlns:cx7="http://schemas.microsoft.com/office/drawing/2016/5/13/chartex" xmlns:cx8="http://schemas.microsoft.com/office/drawing/2016/5/14/chartex" xmlns:mc="http://schemas.openxmlformats.org/markup-compatibility/2006" xmlns:aink="http://schemas.microsoft.com/office/drawing/2016/ink" xmlns:am3d="http://schemas.microsoft.com/office/drawing/2017/model3d" xmlns:o="urn:schemas-microsoft-com:office:office" xmlns:r="http://schemas.openxmlformats.org/officeDocument/2006/relationships" xmlns:m="http://schemas.openxmlformats.org/officeDocument/2006/math" xmlns:v="urn:schemas-microsoft-com:vml" xmlns:wp14="http://schemas.microsoft.com/office/word/2010/wordprocessingDrawing" xmlns:wp="http://schemas.openxmlformats.org/drawingml/2006/wordprocessingDrawing" xmlns:w10="urn:schemas-microsoft-com:office:word" xmlns:w="http://schemas.openxmlformats.org/wordprocessingml/2006/main" xmlns:w14="http://schemas.microsoft.com/office/word/2010/wordml" xmlns:w15="http://schemas.microsoft.com/office/word/2012/wordml" xmlns:w16cid="http://schemas.microsoft.com/office/word/2016/wordml/cid" xmlns:w16se="http://schemas.microsoft.com/office/word/2015/wordml/symex" xmlns:wpg="http://schemas.microsoft.com/office/word/2010/wordprocessingGroup" xmlns:wpi="http://schemas.microsoft.com/office/word/2010/wordprocessingInk" xmlns:wne="http://schemas.microsoft.com/office/word/2006/wordml" xmlns:wps="http://schemas.microsoft.com/office/word/2010/wordprocessingShape" mc:Ignorable="w14 w15 w16se w16cid wp14">
+<w:ftr xmlns:wpc="http://schemas.microsoft.com/office/word/2010/wordprocessingCanvas" xmlns:cx="http://schemas.microsoft.com/office/drawing/2014/chartex" xmlns:cx1="http://schemas.microsoft.com/office/drawing/2015/9/8/chartex" xmlns:cx2="http://schemas.microsoft.com/office/drawing/2015/10/21/chartex" xmlns:cx3="http://schemas.microsoft.com/office/drawing/2016/5/9/chartex" xmlns:cx4="http://schemas.microsoft.com/office/drawing/2016/5/10/chartex" xmlns:cx5="http://schemas.microsoft.com/office/drawing/2016/5/11/chartex" xmlns:cx6="http://schemas.microsoft.com/office/drawing/2016/5/12/chartex" xmlns:cx7="http://schemas.microsoft.com/office/drawing/2016/5/13/chartex" xmlns:cx8="http://schemas.microsoft.com/office/drawing/2016/5/14/chartex" xmlns:mc="http://schemas.openxmlformats.org/markup-compatibility/2006" xmlns:aink="http://schemas.microsoft.com/office/drawing/2016/ink" xmlns:am3d="http://schemas.microsoft.com/office/drawing/2017/model3d" xmlns:o="urn:schemas-microsoft-com:office:office" xmlns:r="http://schemas.openxmlformats.org/officeDocument/2006/relationships" xmlns:m="http://schemas.openxmlformats.org/officeDocument/2006/math" xmlns:v="urn:schemas-microsoft-com:vml" xmlns:wp14="http://schemas.microsoft.com/office/word/2010/wordprocessingDrawing" xmlns:wp="http://schemas.openxmlformats.org/drawingml/2006/wordprocessingDrawing" xmlns:w10="urn:schemas-microsoft-com:office:word" xmlns:w="http://schemas.openxmlformats.org/wordprocessingml/2006/main" xmlns:w14="http://schemas.microsoft.com/office/word/2010/wordml" xmlns:w15="http://schemas.microsoft.com/office/word/2012/wordml" xmlns:w16cex="http://schemas.microsoft.com/office/word/2018/wordml/cex" xmlns:w16cid="http://schemas.microsoft.com/office/word/2016/wordml/cid" xmlns:w16="http://schemas.microsoft.com/office/word/2018/wordml" xmlns:w16se="http://schemas.microsoft.com/office/word/2015/wordml/symex" xmlns:wpg="http://schemas.microsoft.com/office/word/2010/wordprocessingGroup" xmlns:wpi="http://schemas.microsoft.com/office/word/2010/wordprocessingInk" xmlns:wne="http://schemas.microsoft.com/office/word/2006/wordml" xmlns:wps="http://schemas.microsoft.com/office/word/2010/wordprocessingShape" mc:Ignorable="w14 w15 w16se w16cid w16 w16cex wp14">
   <w:sdt>
     <w:sdtPr>
       <w:rPr>
@@ -6508,7 +6874,7 @@
 </file>
 
 <file path=word/footnotes.xml><?xml version="1.0" encoding="utf-8"?>
-<w:footnotes xmlns:wpc="http://schemas.microsoft.com/office/word/2010/wordprocessingCanvas" xmlns:cx="http://schemas.microsoft.com/office/drawing/2014/chartex" xmlns:cx1="http://schemas.microsoft.com/office/drawing/2015/9/8/chartex" xmlns:cx2="http://schemas.microsoft.com/office/drawing/2015/10/21/chartex" xmlns:cx3="http://schemas.microsoft.com/office/drawing/2016/5/9/chartex" xmlns:cx4="http://schemas.microsoft.com/office/drawing/2016/5/10/chartex" xmlns:cx5="http://schemas.microsoft.com/office/drawing/2016/5/11/chartex" xmlns:cx6="http://schemas.microsoft.com/office/drawing/2016/5/12/chartex" xmlns:cx7="http://schemas.microsoft.com/office/drawing/2016/5/13/chartex" xmlns:cx8="http://schemas.microsoft.com/office/drawing/2016/5/14/chartex" xmlns:mc="http://schemas.openxmlformats.org/markup-compatibility/2006" xmlns:aink="http://schemas.microsoft.com/office/drawing/2016/ink" xmlns:am3d="http://schemas.microsoft.com/office/drawing/2017/model3d" xmlns:o="urn:schemas-microsoft-com:office:office" xmlns:r="http://schemas.openxmlformats.org/officeDocument/2006/relationships" xmlns:m="http://schemas.openxmlformats.org/officeDocument/2006/math" xmlns:v="urn:schemas-microsoft-com:vml" xmlns:wp14="http://schemas.microsoft.com/office/word/2010/wordprocessingDrawing" xmlns:wp="http://schemas.openxmlformats.org/drawingml/2006/wordprocessingDrawing" xmlns:w10="urn:schemas-microsoft-com:office:word" xmlns:w="http://schemas.openxmlformats.org/wordprocessingml/2006/main" xmlns:w14="http://schemas.microsoft.com/office/word/2010/wordml" xmlns:w15="http://schemas.microsoft.com/office/word/2012/wordml" xmlns:w16cid="http://schemas.microsoft.com/office/word/2016/wordml/cid" xmlns:w16se="http://schemas.microsoft.com/office/word/2015/wordml/symex" xmlns:wpg="http://schemas.microsoft.com/office/word/2010/wordprocessingGroup" xmlns:wpi="http://schemas.microsoft.com/office/word/2010/wordprocessingInk" xmlns:wne="http://schemas.microsoft.com/office/word/2006/wordml" xmlns:wps="http://schemas.microsoft.com/office/word/2010/wordprocessingShape" mc:Ignorable="w14 w15 w16se w16cid wp14">
+<w:footnotes xmlns:wpc="http://schemas.microsoft.com/office/word/2010/wordprocessingCanvas" xmlns:cx="http://schemas.microsoft.com/office/drawing/2014/chartex" xmlns:cx1="http://schemas.microsoft.com/office/drawing/2015/9/8/chartex" xmlns:cx2="http://schemas.microsoft.com/office/drawing/2015/10/21/chartex" xmlns:cx3="http://schemas.microsoft.com/office/drawing/2016/5/9/chartex" xmlns:cx4="http://schemas.microsoft.com/office/drawing/2016/5/10/chartex" xmlns:cx5="http://schemas.microsoft.com/office/drawing/2016/5/11/chartex" xmlns:cx6="http://schemas.microsoft.com/office/drawing/2016/5/12/chartex" xmlns:cx7="http://schemas.microsoft.com/office/drawing/2016/5/13/chartex" xmlns:cx8="http://schemas.microsoft.com/office/drawing/2016/5/14/chartex" xmlns:mc="http://schemas.openxmlformats.org/markup-compatibility/2006" xmlns:aink="http://schemas.microsoft.com/office/drawing/2016/ink" xmlns:am3d="http://schemas.microsoft.com/office/drawing/2017/model3d" xmlns:o="urn:schemas-microsoft-com:office:office" xmlns:r="http://schemas.openxmlformats.org/officeDocument/2006/relationships" xmlns:m="http://schemas.openxmlformats.org/officeDocument/2006/math" xmlns:v="urn:schemas-microsoft-com:vml" xmlns:wp14="http://schemas.microsoft.com/office/word/2010/wordprocessingDrawing" xmlns:wp="http://schemas.openxmlformats.org/drawingml/2006/wordprocessingDrawing" xmlns:w10="urn:schemas-microsoft-com:office:word" xmlns:w="http://schemas.openxmlformats.org/wordprocessingml/2006/main" xmlns:w14="http://schemas.microsoft.com/office/word/2010/wordml" xmlns:w15="http://schemas.microsoft.com/office/word/2012/wordml" xmlns:w16cex="http://schemas.microsoft.com/office/word/2018/wordml/cex" xmlns:w16cid="http://schemas.microsoft.com/office/word/2016/wordml/cid" xmlns:w16="http://schemas.microsoft.com/office/word/2018/wordml" xmlns:w16se="http://schemas.microsoft.com/office/word/2015/wordml/symex" xmlns:wpg="http://schemas.microsoft.com/office/word/2010/wordprocessingGroup" xmlns:wpi="http://schemas.microsoft.com/office/word/2010/wordprocessingInk" xmlns:wne="http://schemas.microsoft.com/office/word/2006/wordml" xmlns:wps="http://schemas.microsoft.com/office/word/2010/wordprocessingShape" mc:Ignorable="w14 w15 w16se w16cid w16 w16cex wp14">
   <w:footnote w:type="separator" w:id="-1">
     <w:p>
       <w:r>
@@ -6527,7 +6893,7 @@
 </file>
 
 <file path=word/numbering.xml><?xml version="1.0" encoding="utf-8"?>
-<w:numbering xmlns:wpc="http://schemas.microsoft.com/office/word/2010/wordprocessingCanvas" xmlns:cx="http://schemas.microsoft.com/office/drawing/2014/chartex" xmlns:cx1="http://schemas.microsoft.com/office/drawing/2015/9/8/chartex" xmlns:cx2="http://schemas.microsoft.com/office/drawing/2015/10/21/chartex" xmlns:cx3="http://schemas.microsoft.com/office/drawing/2016/5/9/chartex" xmlns:cx4="http://schemas.microsoft.com/office/drawing/2016/5/10/chartex" xmlns:cx5="http://schemas.microsoft.com/office/drawing/2016/5/11/chartex" xmlns:cx6="http://schemas.microsoft.com/office/drawing/2016/5/12/chartex" xmlns:cx7="http://schemas.microsoft.com/office/drawing/2016/5/13/chartex" xmlns:cx8="http://schemas.microsoft.com/office/drawing/2016/5/14/chartex" xmlns:mc="http://schemas.openxmlformats.org/markup-compatibility/2006" xmlns:aink="http://schemas.microsoft.com/office/drawing/2016/ink" xmlns:am3d="http://schemas.microsoft.com/office/drawing/2017/model3d" xmlns:o="urn:schemas-microsoft-com:office:office" xmlns:r="http://schemas.openxmlformats.org/officeDocument/2006/relationships" xmlns:m="http://schemas.openxmlformats.org/officeDocument/2006/math" xmlns:v="urn:schemas-microsoft-com:vml" xmlns:wp14="http://schemas.microsoft.com/office/word/2010/wordprocessingDrawing" xmlns:wp="http://schemas.openxmlformats.org/drawingml/2006/wordprocessingDrawing" xmlns:w10="urn:schemas-microsoft-com:office:word" xmlns:w="http://schemas.openxmlformats.org/wordprocessingml/2006/main" xmlns:w14="http://schemas.microsoft.com/office/word/2010/wordml" xmlns:w15="http://schemas.microsoft.com/office/word/2012/wordml" xmlns:w16cid="http://schemas.microsoft.com/office/word/2016/wordml/cid" xmlns:w16se="http://schemas.microsoft.com/office/word/2015/wordml/symex" xmlns:wpg="http://schemas.microsoft.com/office/word/2010/wordprocessingGroup" xmlns:wpi="http://schemas.microsoft.com/office/word/2010/wordprocessingInk" xmlns:wne="http://schemas.microsoft.com/office/word/2006/wordml" xmlns:wps="http://schemas.microsoft.com/office/word/2010/wordprocessingShape" mc:Ignorable="w14 w15 w16se w16cid wp14">
+<w:numbering xmlns:wpc="http://schemas.microsoft.com/office/word/2010/wordprocessingCanvas" xmlns:cx="http://schemas.microsoft.com/office/drawing/2014/chartex" xmlns:cx1="http://schemas.microsoft.com/office/drawing/2015/9/8/chartex" xmlns:cx2="http://schemas.microsoft.com/office/drawing/2015/10/21/chartex" xmlns:cx3="http://schemas.microsoft.com/office/drawing/2016/5/9/chartex" xmlns:cx4="http://schemas.microsoft.com/office/drawing/2016/5/10/chartex" xmlns:cx5="http://schemas.microsoft.com/office/drawing/2016/5/11/chartex" xmlns:cx6="http://schemas.microsoft.com/office/drawing/2016/5/12/chartex" xmlns:cx7="http://schemas.microsoft.com/office/drawing/2016/5/13/chartex" xmlns:cx8="http://schemas.microsoft.com/office/drawing/2016/5/14/chartex" xmlns:mc="http://schemas.openxmlformats.org/markup-compatibility/2006" xmlns:aink="http://schemas.microsoft.com/office/drawing/2016/ink" xmlns:am3d="http://schemas.microsoft.com/office/drawing/2017/model3d" xmlns:o="urn:schemas-microsoft-com:office:office" xmlns:r="http://schemas.openxmlformats.org/officeDocument/2006/relationships" xmlns:m="http://schemas.openxmlformats.org/officeDocument/2006/math" xmlns:v="urn:schemas-microsoft-com:vml" xmlns:wp14="http://schemas.microsoft.com/office/word/2010/wordprocessingDrawing" xmlns:wp="http://schemas.openxmlformats.org/drawingml/2006/wordprocessingDrawing" xmlns:w10="urn:schemas-microsoft-com:office:word" xmlns:w="http://schemas.openxmlformats.org/wordprocessingml/2006/main" xmlns:w14="http://schemas.microsoft.com/office/word/2010/wordml" xmlns:w15="http://schemas.microsoft.com/office/word/2012/wordml" xmlns:w16cex="http://schemas.microsoft.com/office/word/2018/wordml/cex" xmlns:w16cid="http://schemas.microsoft.com/office/word/2016/wordml/cid" xmlns:w16="http://schemas.microsoft.com/office/word/2018/wordml" xmlns:w16se="http://schemas.microsoft.com/office/word/2015/wordml/symex" xmlns:wpg="http://schemas.microsoft.com/office/word/2010/wordprocessingGroup" xmlns:wpi="http://schemas.microsoft.com/office/word/2010/wordprocessingInk" xmlns:wne="http://schemas.microsoft.com/office/word/2006/wordml" xmlns:wps="http://schemas.microsoft.com/office/word/2010/wordprocessingShape" mc:Ignorable="w14 w15 w16se w16cid w16 w16cex wp14">
   <w:abstractNum w:abstractNumId="0" w15:restartNumberingAfterBreak="0">
     <w:nsid w:val="09F70793"/>
     <w:multiLevelType w:val="hybridMultilevel"/>
@@ -7179,6 +7545,95 @@
     </w:lvl>
   </w:abstractNum>
   <w:abstractNum w:abstractNumId="7" w15:restartNumberingAfterBreak="0">
+    <w:nsid w:val="2F6F717F"/>
+    <w:multiLevelType w:val="hybridMultilevel"/>
+    <w:tmpl w:val="8CF294D6"/>
+    <w:lvl w:ilvl="0" w:tplc="0409000F">
+      <w:start w:val="1"/>
+      <w:numFmt w:val="decimal"/>
+      <w:lvlText w:val="%1."/>
+      <w:lvlJc w:val="left"/>
+      <w:pPr>
+        <w:ind w:left="720" w:hanging="360"/>
+      </w:pPr>
+      <w:rPr>
+        <w:rFonts w:hint="default"/>
+      </w:rPr>
+    </w:lvl>
+    <w:lvl w:ilvl="1" w:tplc="04090019" w:tentative="1">
+      <w:start w:val="1"/>
+      <w:numFmt w:val="lowerLetter"/>
+      <w:lvlText w:val="%2."/>
+      <w:lvlJc w:val="left"/>
+      <w:pPr>
+        <w:ind w:left="1440" w:hanging="360"/>
+      </w:pPr>
+    </w:lvl>
+    <w:lvl w:ilvl="2" w:tplc="0409001B" w:tentative="1">
+      <w:start w:val="1"/>
+      <w:numFmt w:val="lowerRoman"/>
+      <w:lvlText w:val="%3."/>
+      <w:lvlJc w:val="right"/>
+      <w:pPr>
+        <w:ind w:left="2160" w:hanging="180"/>
+      </w:pPr>
+    </w:lvl>
+    <w:lvl w:ilvl="3" w:tplc="0409000F" w:tentative="1">
+      <w:start w:val="1"/>
+      <w:numFmt w:val="decimal"/>
+      <w:lvlText w:val="%4."/>
+      <w:lvlJc w:val="left"/>
+      <w:pPr>
+        <w:ind w:left="2880" w:hanging="360"/>
+      </w:pPr>
+    </w:lvl>
+    <w:lvl w:ilvl="4" w:tplc="04090019" w:tentative="1">
+      <w:start w:val="1"/>
+      <w:numFmt w:val="lowerLetter"/>
+      <w:lvlText w:val="%5."/>
+      <w:lvlJc w:val="left"/>
+      <w:pPr>
+        <w:ind w:left="3600" w:hanging="360"/>
+      </w:pPr>
+    </w:lvl>
+    <w:lvl w:ilvl="5" w:tplc="0409001B" w:tentative="1">
+      <w:start w:val="1"/>
+      <w:numFmt w:val="lowerRoman"/>
+      <w:lvlText w:val="%6."/>
+      <w:lvlJc w:val="right"/>
+      <w:pPr>
+        <w:ind w:left="4320" w:hanging="180"/>
+      </w:pPr>
+    </w:lvl>
+    <w:lvl w:ilvl="6" w:tplc="0409000F" w:tentative="1">
+      <w:start w:val="1"/>
+      <w:numFmt w:val="decimal"/>
+      <w:lvlText w:val="%7."/>
+      <w:lvlJc w:val="left"/>
+      <w:pPr>
+        <w:ind w:left="5040" w:hanging="360"/>
+      </w:pPr>
+    </w:lvl>
+    <w:lvl w:ilvl="7" w:tplc="04090019" w:tentative="1">
+      <w:start w:val="1"/>
+      <w:numFmt w:val="lowerLetter"/>
+      <w:lvlText w:val="%8."/>
+      <w:lvlJc w:val="left"/>
+      <w:pPr>
+        <w:ind w:left="5760" w:hanging="360"/>
+      </w:pPr>
+    </w:lvl>
+    <w:lvl w:ilvl="8" w:tplc="0409001B" w:tentative="1">
+      <w:start w:val="1"/>
+      <w:numFmt w:val="lowerRoman"/>
+      <w:lvlText w:val="%9."/>
+      <w:lvlJc w:val="right"/>
+      <w:pPr>
+        <w:ind w:left="6480" w:hanging="180"/>
+      </w:pPr>
+    </w:lvl>
+  </w:abstractNum>
+  <w:abstractNum w:abstractNumId="8" w15:restartNumberingAfterBreak="0">
     <w:nsid w:val="325C3004"/>
     <w:multiLevelType w:val="hybridMultilevel"/>
     <w:tmpl w:val="C03A18F8"/>
@@ -7267,10 +7722,10 @@
       </w:pPr>
     </w:lvl>
   </w:abstractNum>
-  <w:abstractNum w:abstractNumId="8" w15:restartNumberingAfterBreak="0">
+  <w:abstractNum w:abstractNumId="9" w15:restartNumberingAfterBreak="0">
     <w:nsid w:val="32D13512"/>
     <w:multiLevelType w:val="hybridMultilevel"/>
-    <w:tmpl w:val="6D6680E4"/>
+    <w:tmpl w:val="38C2E310"/>
     <w:lvl w:ilvl="0" w:tplc="04090003">
       <w:start w:val="1"/>
       <w:numFmt w:val="bullet"/>
@@ -7301,7 +7756,7 @@
         <w:ind w:left="2520" w:hanging="180"/>
       </w:pPr>
     </w:lvl>
-    <w:lvl w:ilvl="3" w:tplc="0409000F" w:tentative="1">
+    <w:lvl w:ilvl="3" w:tplc="58E0117A">
       <w:start w:val="1"/>
       <w:numFmt w:val="decimal"/>
       <w:lvlText w:val="%4."/>
@@ -7309,6 +7764,9 @@
       <w:pPr>
         <w:ind w:left="3240" w:hanging="360"/>
       </w:pPr>
+      <w:rPr>
+        <w:rFonts w:hint="default"/>
+      </w:rPr>
     </w:lvl>
     <w:lvl w:ilvl="4" w:tplc="04090019" w:tentative="1">
       <w:start w:val="1"/>
@@ -7356,7 +7814,7 @@
       </w:pPr>
     </w:lvl>
   </w:abstractNum>
-  <w:abstractNum w:abstractNumId="9" w15:restartNumberingAfterBreak="0">
+  <w:abstractNum w:abstractNumId="10" w15:restartNumberingAfterBreak="0">
     <w:nsid w:val="5D2F18D2"/>
     <w:multiLevelType w:val="hybridMultilevel"/>
     <w:tmpl w:val="AFBEBEB4"/>
@@ -7445,7 +7903,7 @@
       </w:pPr>
     </w:lvl>
   </w:abstractNum>
-  <w:abstractNum w:abstractNumId="10" w15:restartNumberingAfterBreak="0">
+  <w:abstractNum w:abstractNumId="11" w15:restartNumberingAfterBreak="0">
     <w:nsid w:val="6E516244"/>
     <w:multiLevelType w:val="hybridMultilevel"/>
     <w:tmpl w:val="7A0A668A"/>
@@ -7538,7 +7996,7 @@
     <w:abstractNumId w:val="4"/>
   </w:num>
   <w:num w:numId="2">
-    <w:abstractNumId w:val="9"/>
+    <w:abstractNumId w:val="10"/>
   </w:num>
   <w:num w:numId="3">
     <w:abstractNumId w:val="1"/>
@@ -7550,7 +8008,7 @@
     <w:abstractNumId w:val="3"/>
   </w:num>
   <w:num w:numId="6">
-    <w:abstractNumId w:val="10"/>
+    <w:abstractNumId w:val="11"/>
   </w:num>
   <w:num w:numId="7">
     <w:abstractNumId w:val="5"/>
@@ -7559,19 +8017,22 @@
     <w:abstractNumId w:val="2"/>
   </w:num>
   <w:num w:numId="9">
-    <w:abstractNumId w:val="7"/>
+    <w:abstractNumId w:val="8"/>
   </w:num>
   <w:num w:numId="10">
     <w:abstractNumId w:val="6"/>
   </w:num>
   <w:num w:numId="11">
-    <w:abstractNumId w:val="8"/>
+    <w:abstractNumId w:val="9"/>
+  </w:num>
+  <w:num w:numId="12">
+    <w:abstractNumId w:val="7"/>
   </w:num>
 </w:numbering>
 </file>
 
 <file path=word/styles.xml><?xml version="1.0" encoding="utf-8"?>
-<w:styles xmlns:mc="http://schemas.openxmlformats.org/markup-compatibility/2006" xmlns:r="http://schemas.openxmlformats.org/officeDocument/2006/relationships" xmlns:w="http://schemas.openxmlformats.org/wordprocessingml/2006/main" xmlns:w14="http://schemas.microsoft.com/office/word/2010/wordml" xmlns:w15="http://schemas.microsoft.com/office/word/2012/wordml" xmlns:w16cid="http://schemas.microsoft.com/office/word/2016/wordml/cid" xmlns:w16se="http://schemas.microsoft.com/office/word/2015/wordml/symex" mc:Ignorable="w14 w15 w16se w16cid">
+<w:styles xmlns:mc="http://schemas.openxmlformats.org/markup-compatibility/2006" xmlns:r="http://schemas.openxmlformats.org/officeDocument/2006/relationships" xmlns:w="http://schemas.openxmlformats.org/wordprocessingml/2006/main" xmlns:w14="http://schemas.microsoft.com/office/word/2010/wordml" xmlns:w15="http://schemas.microsoft.com/office/word/2012/wordml" xmlns:w16cex="http://schemas.microsoft.com/office/word/2018/wordml/cex" xmlns:w16cid="http://schemas.microsoft.com/office/word/2016/wordml/cid" xmlns:w16="http://schemas.microsoft.com/office/word/2018/wordml" xmlns:w16se="http://schemas.microsoft.com/office/word/2015/wordml/symex" mc:Ignorable="w14 w15 w16se w16cid w16 w16cex">
   <w:docDefaults>
     <w:rPrDefault>
       <w:rPr>

</xml_diff>

<commit_message>
Add Progress Report Final Draft
</commit_message>
<xml_diff>
--- a/Improving ExpertSearch Progress Report.docx
+++ b/Improving ExpertSearch Progress Report.docx
@@ -1,6 +1,6 @@
 
 <file path=word/document.xml><?xml version="1.0" encoding="utf-8"?>
-<w:document xmlns:wpc="http://schemas.microsoft.com/office/word/2010/wordprocessingCanvas" xmlns:cx="http://schemas.microsoft.com/office/drawing/2014/chartex" xmlns:cx1="http://schemas.microsoft.com/office/drawing/2015/9/8/chartex" xmlns:cx2="http://schemas.microsoft.com/office/drawing/2015/10/21/chartex" xmlns:cx3="http://schemas.microsoft.com/office/drawing/2016/5/9/chartex" xmlns:cx4="http://schemas.microsoft.com/office/drawing/2016/5/10/chartex" xmlns:cx5="http://schemas.microsoft.com/office/drawing/2016/5/11/chartex" xmlns:cx6="http://schemas.microsoft.com/office/drawing/2016/5/12/chartex" xmlns:cx7="http://schemas.microsoft.com/office/drawing/2016/5/13/chartex" xmlns:cx8="http://schemas.microsoft.com/office/drawing/2016/5/14/chartex" xmlns:mc="http://schemas.openxmlformats.org/markup-compatibility/2006" xmlns:aink="http://schemas.microsoft.com/office/drawing/2016/ink" xmlns:am3d="http://schemas.microsoft.com/office/drawing/2017/model3d" xmlns:o="urn:schemas-microsoft-com:office:office" xmlns:r="http://schemas.openxmlformats.org/officeDocument/2006/relationships" xmlns:m="http://schemas.openxmlformats.org/officeDocument/2006/math" xmlns:v="urn:schemas-microsoft-com:vml" xmlns:wp14="http://schemas.microsoft.com/office/word/2010/wordprocessingDrawing" xmlns:wp="http://schemas.openxmlformats.org/drawingml/2006/wordprocessingDrawing" xmlns:w10="urn:schemas-microsoft-com:office:word" xmlns:w="http://schemas.openxmlformats.org/wordprocessingml/2006/main" xmlns:w14="http://schemas.microsoft.com/office/word/2010/wordml" xmlns:w15="http://schemas.microsoft.com/office/word/2012/wordml" xmlns:w16cex="http://schemas.microsoft.com/office/word/2018/wordml/cex" xmlns:w16cid="http://schemas.microsoft.com/office/word/2016/wordml/cid" xmlns:w16="http://schemas.microsoft.com/office/word/2018/wordml" xmlns:w16se="http://schemas.microsoft.com/office/word/2015/wordml/symex" xmlns:wpg="http://schemas.microsoft.com/office/word/2010/wordprocessingGroup" xmlns:wpi="http://schemas.microsoft.com/office/word/2010/wordprocessingInk" xmlns:wne="http://schemas.microsoft.com/office/word/2006/wordml" xmlns:wps="http://schemas.microsoft.com/office/word/2010/wordprocessingShape" mc:Ignorable="w14 w15 w16se w16cid w16 w16cex wp14">
+<w:document xmlns:wpc="http://schemas.microsoft.com/office/word/2010/wordprocessingCanvas" xmlns:cx="http://schemas.microsoft.com/office/drawing/2014/chartex" xmlns:cx1="http://schemas.microsoft.com/office/drawing/2015/9/8/chartex" xmlns:cx2="http://schemas.microsoft.com/office/drawing/2015/10/21/chartex" xmlns:cx3="http://schemas.microsoft.com/office/drawing/2016/5/9/chartex" xmlns:cx4="http://schemas.microsoft.com/office/drawing/2016/5/10/chartex" xmlns:cx5="http://schemas.microsoft.com/office/drawing/2016/5/11/chartex" xmlns:cx6="http://schemas.microsoft.com/office/drawing/2016/5/12/chartex" xmlns:cx7="http://schemas.microsoft.com/office/drawing/2016/5/13/chartex" xmlns:cx8="http://schemas.microsoft.com/office/drawing/2016/5/14/chartex" xmlns:mc="http://schemas.openxmlformats.org/markup-compatibility/2006" xmlns:aink="http://schemas.microsoft.com/office/drawing/2016/ink" xmlns:am3d="http://schemas.microsoft.com/office/drawing/2017/model3d" xmlns:o="urn:schemas-microsoft-com:office:office" xmlns:r="http://schemas.openxmlformats.org/officeDocument/2006/relationships" xmlns:m="http://schemas.openxmlformats.org/officeDocument/2006/math" xmlns:v="urn:schemas-microsoft-com:vml" xmlns:wp14="http://schemas.microsoft.com/office/word/2010/wordprocessingDrawing" xmlns:wp="http://schemas.openxmlformats.org/drawingml/2006/wordprocessingDrawing" xmlns:w10="urn:schemas-microsoft-com:office:word" xmlns:w="http://schemas.openxmlformats.org/wordprocessingml/2006/main" xmlns:w14="http://schemas.microsoft.com/office/word/2010/wordml" xmlns:w15="http://schemas.microsoft.com/office/word/2012/wordml" xmlns:w16cid="http://schemas.microsoft.com/office/word/2016/wordml/cid" xmlns:w16se="http://schemas.microsoft.com/office/word/2015/wordml/symex" xmlns:wpg="http://schemas.microsoft.com/office/word/2010/wordprocessingGroup" xmlns:wpi="http://schemas.microsoft.com/office/word/2010/wordprocessingInk" xmlns:wne="http://schemas.microsoft.com/office/word/2006/wordml" xmlns:wps="http://schemas.microsoft.com/office/word/2010/wordprocessingShape" mc:Ignorable="w14 w15 w16se w16cid wp14">
   <w:body>
     <w:p>
       <w:pPr>
@@ -546,7 +546,7 @@
             <w:noProof/>
             <w:webHidden/>
           </w:rPr>
-          <w:t>2</w:t>
+          <w:t>3</w:t>
         </w:r>
         <w:r>
           <w:rPr>
@@ -618,7 +618,7 @@
             <w:noProof/>
             <w:webHidden/>
           </w:rPr>
-          <w:t>2</w:t>
+          <w:t>3</w:t>
         </w:r>
         <w:r>
           <w:rPr>
@@ -1014,7 +1014,7 @@
             <w:noProof/>
             <w:webHidden/>
           </w:rPr>
-          <w:t>4</w:t>
+          <w:t>5</w:t>
         </w:r>
         <w:r>
           <w:rPr>
@@ -1176,7 +1176,7 @@
             <w:noProof/>
             <w:webHidden/>
           </w:rPr>
-          <w:t>5</w:t>
+          <w:t>6</w:t>
         </w:r>
         <w:r>
           <w:rPr>
@@ -1266,7 +1266,7 @@
             <w:noProof/>
             <w:webHidden/>
           </w:rPr>
-          <w:t>5</w:t>
+          <w:t>6</w:t>
         </w:r>
         <w:r>
           <w:rPr>
@@ -1356,7 +1356,7 @@
             <w:noProof/>
             <w:webHidden/>
           </w:rPr>
-          <w:t>5</w:t>
+          <w:t>6</w:t>
         </w:r>
         <w:r>
           <w:rPr>
@@ -1518,7 +1518,7 @@
             <w:noProof/>
             <w:webHidden/>
           </w:rPr>
-          <w:t>6</w:t>
+          <w:t>7</w:t>
         </w:r>
         <w:r>
           <w:rPr>
@@ -1590,7 +1590,7 @@
             <w:noProof/>
             <w:webHidden/>
           </w:rPr>
-          <w:t>6</w:t>
+          <w:t>7</w:t>
         </w:r>
         <w:r>
           <w:rPr>
@@ -1662,7 +1662,7 @@
             <w:noProof/>
             <w:webHidden/>
           </w:rPr>
-          <w:t>6</w:t>
+          <w:t>8</w:t>
         </w:r>
         <w:r>
           <w:rPr>
@@ -1734,7 +1734,7 @@
             <w:noProof/>
             <w:webHidden/>
           </w:rPr>
-          <w:t>6</w:t>
+          <w:t>8</w:t>
         </w:r>
         <w:r>
           <w:rPr>
@@ -1806,7 +1806,7 @@
             <w:noProof/>
             <w:webHidden/>
           </w:rPr>
-          <w:t>6</w:t>
+          <w:t>8</w:t>
         </w:r>
         <w:r>
           <w:rPr>
@@ -1878,7 +1878,7 @@
             <w:noProof/>
             <w:webHidden/>
           </w:rPr>
-          <w:t>6</w:t>
+          <w:t>8</w:t>
         </w:r>
         <w:r>
           <w:rPr>
@@ -5536,34 +5536,43 @@
         </w:rPr>
       </w:pPr>
       <w:bookmarkStart w:id="18" w:name="_Toc57200442"/>
-      <w:r>
+    </w:p>
+    <w:p>
+      <w:pPr>
+        <w:pStyle w:val="Heading2"/>
         <w:rPr>
           <w:rFonts w:ascii="Arial" w:hAnsi="Arial" w:cs="Arial"/>
           <w:b/>
           <w:bCs/>
         </w:rPr>
-        <w:t>Topic Mining</w:t>
-      </w:r>
-      <w:bookmarkEnd w:id="18"/>
-    </w:p>
-    <w:p/>
-    <w:p>
-      <w:pPr>
-        <w:pStyle w:val="Heading3"/>
+      </w:pPr>
+      <w:r>
         <w:rPr>
           <w:rFonts w:ascii="Arial" w:hAnsi="Arial" w:cs="Arial"/>
           <w:b/>
           <w:bCs/>
         </w:rPr>
-      </w:pPr>
-      <w:bookmarkStart w:id="19" w:name="_Toc57200443"/>
-      <w:r>
+        <w:t>Topic Mining</w:t>
+      </w:r>
+      <w:bookmarkEnd w:id="18"/>
+    </w:p>
+    <w:p/>
+    <w:p>
+      <w:pPr>
+        <w:pStyle w:val="Heading3"/>
         <w:rPr>
           <w:rFonts w:ascii="Arial" w:hAnsi="Arial" w:cs="Arial"/>
           <w:b/>
           <w:bCs/>
         </w:rPr>
-        <w:lastRenderedPageBreak/>
+      </w:pPr>
+      <w:bookmarkStart w:id="19" w:name="_Toc57200443"/>
+      <w:r>
+        <w:rPr>
+          <w:rFonts w:ascii="Arial" w:hAnsi="Arial" w:cs="Arial"/>
+          <w:b/>
+          <w:bCs/>
+        </w:rPr>
         <w:t>Deliverables:</w:t>
       </w:r>
       <w:bookmarkEnd w:id="19"/>
@@ -6082,6 +6091,7 @@
         </w:numPr>
       </w:pPr>
       <w:r>
+        <w:lastRenderedPageBreak/>
         <w:t xml:space="preserve">Create a general model with </w:t>
       </w:r>
       <w:proofErr w:type="spellStart"/>
@@ -6151,7 +6161,6 @@
         </w:numPr>
       </w:pPr>
       <w:r>
-        <w:lastRenderedPageBreak/>
         <w:t>Tweak corpus construction</w:t>
       </w:r>
     </w:p>
@@ -6272,27 +6281,76 @@
         <w:ind w:left="360"/>
       </w:pPr>
       <w:r>
-        <w:t>With a model and a dictionary, I wrote a method that can infer the topic of a given query and fetch the top-10 terms associated with that topic. These terms will eventually be pushed to the user to help them potentially refine their query.</w:t>
+        <w:t>With a model and a dictionary, I wrote a method that can infer the topic of a given query and fetch the top-10 terms associated with that topic</w:t>
+      </w:r>
+      <w:r>
+        <w:t>, a method that can infer the topic of a single document and fetch the top-10 terms associated with that document’s topic, and a method that can infer the topics of multiple documents and fetch the top-10 terms associated with each document’s topic</w:t>
+      </w:r>
+      <w:r>
+        <w:t>. These terms will eventually be pushed to the user to help them potentially refine their query.</w:t>
+      </w:r>
+    </w:p>
+    <w:p>
+      <w:pPr>
+        <w:pStyle w:val="ListParagraph"/>
+        <w:rPr>
+          <w:rFonts w:ascii="Arial" w:hAnsi="Arial" w:cs="Arial"/>
+        </w:rPr>
+      </w:pPr>
+      <w:bookmarkStart w:id="20" w:name="_GoBack"/>
+      <w:bookmarkEnd w:id="20"/>
+    </w:p>
+    <w:p>
+      <w:pPr>
+        <w:pStyle w:val="Heading2"/>
+        <w:rPr>
+          <w:rFonts w:ascii="Arial" w:hAnsi="Arial" w:cs="Arial"/>
+          <w:b/>
+          <w:bCs/>
+        </w:rPr>
+      </w:pPr>
+      <w:bookmarkStart w:id="21" w:name="_Toc57200444"/>
+      <w:r>
+        <w:rPr>
+          <w:rFonts w:ascii="Arial" w:hAnsi="Arial" w:cs="Arial"/>
+          <w:b/>
+          <w:bCs/>
+        </w:rPr>
+        <w:t>Improved Email Extraction</w:t>
+      </w:r>
+      <w:bookmarkEnd w:id="21"/>
+    </w:p>
+    <w:p/>
+    <w:p>
+      <w:pPr>
+        <w:pStyle w:val="Heading3"/>
+        <w:rPr>
+          <w:rFonts w:ascii="Arial" w:hAnsi="Arial" w:cs="Arial"/>
+          <w:b/>
+          <w:bCs/>
+        </w:rPr>
+      </w:pPr>
+      <w:bookmarkStart w:id="22" w:name="_Toc57200445"/>
+      <w:r>
+        <w:rPr>
+          <w:rFonts w:ascii="Arial" w:hAnsi="Arial" w:cs="Arial"/>
+          <w:b/>
+          <w:bCs/>
+        </w:rPr>
+        <w:t>Deliverables:</w:t>
+      </w:r>
+      <w:bookmarkEnd w:id="22"/>
+    </w:p>
+    <w:p>
+      <w:pPr>
+        <w:ind w:firstLine="720"/>
+      </w:pPr>
+      <w:r>
+        <w:t>-email-extraction.py</w:t>
       </w:r>
     </w:p>
     <w:p/>
     <w:p/>
-    <w:p/>
-    <w:p>
-      <w:pPr>
-        <w:rPr>
-          <w:rFonts w:ascii="Arial" w:hAnsi="Arial" w:cs="Arial"/>
-        </w:rPr>
-      </w:pPr>
-    </w:p>
-    <w:p>
-      <w:pPr>
-        <w:pStyle w:val="ListParagraph"/>
-        <w:rPr>
-          <w:rFonts w:ascii="Arial" w:hAnsi="Arial" w:cs="Arial"/>
-        </w:rPr>
-      </w:pPr>
-    </w:p>
     <w:p>
       <w:pPr>
         <w:pStyle w:val="Heading2"/>
@@ -6302,155 +6360,109 @@
           <w:bCs/>
         </w:rPr>
       </w:pPr>
-      <w:bookmarkStart w:id="20" w:name="_Toc57200444"/>
       <w:r>
         <w:rPr>
           <w:rFonts w:ascii="Arial" w:hAnsi="Arial" w:cs="Arial"/>
           <w:b/>
           <w:bCs/>
         </w:rPr>
-        <w:t>Improved Email Extraction</w:t>
-      </w:r>
-      <w:bookmarkEnd w:id="20"/>
+        <w:t>Regex Improvement:</w:t>
+      </w:r>
     </w:p>
     <w:p/>
     <w:p>
       <w:pPr>
-        <w:pStyle w:val="Heading3"/>
+        <w:pStyle w:val="ListParagraph"/>
+        <w:numPr>
+          <w:ilvl w:val="1"/>
+          <w:numId w:val="7"/>
+        </w:numPr>
+      </w:pPr>
+      <w:r>
+        <w:t xml:space="preserve">There are certain edge cases that we had noticed in some of the email web pages where the format was different than the traditional email formatting </w:t>
+      </w:r>
+    </w:p>
+    <w:p>
+      <w:pPr>
+        <w:pStyle w:val="ListParagraph"/>
+        <w:numPr>
+          <w:ilvl w:val="1"/>
+          <w:numId w:val="7"/>
+        </w:numPr>
+      </w:pPr>
+      <w:r>
+        <w:t xml:space="preserve">Added more regex matches in order to match with these edge cases such as ex. </w:t>
+      </w:r>
+      <w:proofErr w:type="spellStart"/>
+      <w:r>
+        <w:t>rohini</w:t>
+      </w:r>
+      <w:proofErr w:type="spellEnd"/>
+      <w:r>
+        <w:t>[</w:t>
+      </w:r>
+      <w:proofErr w:type="gramStart"/>
+      <w:r>
+        <w:t>@]buffalo</w:t>
+      </w:r>
+      <w:proofErr w:type="gramEnd"/>
+      <w:r>
+        <w:t>[DOT]</w:t>
+      </w:r>
+      <w:proofErr w:type="spellStart"/>
+      <w:r>
+        <w:t>edu</w:t>
+      </w:r>
+      <w:proofErr w:type="spellEnd"/>
+    </w:p>
+    <w:p>
+      <w:pPr>
+        <w:pStyle w:val="ListParagraph"/>
+        <w:rPr>
+          <w:rFonts w:ascii="Arial" w:hAnsi="Arial" w:cs="Arial"/>
+        </w:rPr>
+      </w:pPr>
+    </w:p>
+    <w:p>
+      <w:pPr>
+        <w:pStyle w:val="Heading2"/>
         <w:rPr>
           <w:rFonts w:ascii="Arial" w:hAnsi="Arial" w:cs="Arial"/>
           <w:b/>
           <w:bCs/>
         </w:rPr>
       </w:pPr>
-      <w:bookmarkStart w:id="21" w:name="_Toc57200445"/>
+      <w:bookmarkStart w:id="23" w:name="_Toc57200446"/>
       <w:r>
         <w:rPr>
           <w:rFonts w:ascii="Arial" w:hAnsi="Arial" w:cs="Arial"/>
           <w:b/>
           <w:bCs/>
         </w:rPr>
-        <w:t>Deliverables:</w:t>
-      </w:r>
-      <w:bookmarkEnd w:id="21"/>
-    </w:p>
-    <w:p>
-      <w:pPr>
-        <w:ind w:firstLine="720"/>
-      </w:pPr>
-      <w:r>
-        <w:t>-email-extraction.py</w:t>
-      </w:r>
+        <w:t>UI Improvements</w:t>
+      </w:r>
+      <w:bookmarkEnd w:id="23"/>
     </w:p>
     <w:p/>
-    <w:p/>
-    <w:p>
-      <w:pPr>
-        <w:pStyle w:val="Heading2"/>
+    <w:p>
+      <w:pPr>
+        <w:pStyle w:val="Heading3"/>
         <w:rPr>
           <w:rFonts w:ascii="Arial" w:hAnsi="Arial" w:cs="Arial"/>
           <w:b/>
           <w:bCs/>
         </w:rPr>
       </w:pPr>
+      <w:bookmarkStart w:id="24" w:name="_Toc57200447"/>
       <w:r>
         <w:rPr>
           <w:rFonts w:ascii="Arial" w:hAnsi="Arial" w:cs="Arial"/>
           <w:b/>
           <w:bCs/>
         </w:rPr>
-        <w:t>Regex Improvement:</w:t>
-      </w:r>
-    </w:p>
-    <w:p/>
-    <w:p>
-      <w:pPr>
-        <w:pStyle w:val="ListParagraph"/>
-        <w:numPr>
-          <w:ilvl w:val="1"/>
-          <w:numId w:val="7"/>
-        </w:numPr>
-      </w:pPr>
-      <w:r>
-        <w:t xml:space="preserve">There are certain edge cases that we had noticed in some of the email web pages where the format was different than the traditional email formatting </w:t>
-      </w:r>
-    </w:p>
-    <w:p>
-      <w:pPr>
-        <w:pStyle w:val="ListParagraph"/>
-        <w:numPr>
-          <w:ilvl w:val="1"/>
-          <w:numId w:val="7"/>
-        </w:numPr>
-      </w:pPr>
-      <w:r>
-        <w:t xml:space="preserve">Added more regex matches in order to match with these edge cases such as ex. </w:t>
-      </w:r>
-      <w:proofErr w:type="spellStart"/>
-      <w:r>
-        <w:t>rohini</w:t>
-      </w:r>
-      <w:proofErr w:type="spellEnd"/>
-      <w:r>
-        <w:t>[</w:t>
-      </w:r>
-      <w:proofErr w:type="gramStart"/>
-      <w:r>
-        <w:t>@]buffalo</w:t>
-      </w:r>
-      <w:proofErr w:type="gramEnd"/>
-      <w:r>
-        <w:t>[DOT]edu</w:t>
-      </w:r>
-    </w:p>
-    <w:p>
-      <w:pPr>
-        <w:pStyle w:val="ListParagraph"/>
-        <w:rPr>
-          <w:rFonts w:ascii="Arial" w:hAnsi="Arial" w:cs="Arial"/>
-        </w:rPr>
-      </w:pPr>
-    </w:p>
-    <w:p>
-      <w:pPr>
-        <w:pStyle w:val="Heading2"/>
-        <w:rPr>
-          <w:rFonts w:ascii="Arial" w:hAnsi="Arial" w:cs="Arial"/>
-          <w:b/>
-          <w:bCs/>
-        </w:rPr>
-      </w:pPr>
-      <w:bookmarkStart w:id="22" w:name="_Toc57200446"/>
-      <w:r>
-        <w:rPr>
-          <w:rFonts w:ascii="Arial" w:hAnsi="Arial" w:cs="Arial"/>
-          <w:b/>
-          <w:bCs/>
-        </w:rPr>
-        <w:t>UI Improvements</w:t>
-      </w:r>
-      <w:bookmarkEnd w:id="22"/>
-    </w:p>
-    <w:p/>
-    <w:p>
-      <w:pPr>
-        <w:pStyle w:val="Heading3"/>
-        <w:rPr>
-          <w:rFonts w:ascii="Arial" w:hAnsi="Arial" w:cs="Arial"/>
-          <w:b/>
-          <w:bCs/>
-        </w:rPr>
-      </w:pPr>
-      <w:bookmarkStart w:id="23" w:name="_Toc57200447"/>
-      <w:r>
-        <w:rPr>
-          <w:rFonts w:ascii="Arial" w:hAnsi="Arial" w:cs="Arial"/>
-          <w:b/>
-          <w:bCs/>
-        </w:rPr>
         <w:t>Deliverables:</w:t>
       </w:r>
-      <w:bookmarkEnd w:id="23"/>
+      <w:bookmarkEnd w:id="24"/>
     </w:p>
     <w:p>
       <w:pPr>
@@ -6555,7 +6567,6 @@
         </w:numPr>
       </w:pPr>
       <w:r>
-        <w:lastRenderedPageBreak/>
         <w:t xml:space="preserve">The table will contain additional information regarding the research topics that the faculty does </w:t>
       </w:r>
     </w:p>
@@ -6728,7 +6739,7 @@
 </file>
 
 <file path=word/endnotes.xml><?xml version="1.0" encoding="utf-8"?>
-<w:endnotes xmlns:wpc="http://schemas.microsoft.com/office/word/2010/wordprocessingCanvas" xmlns:cx="http://schemas.microsoft.com/office/drawing/2014/chartex" xmlns:cx1="http://schemas.microsoft.com/office/drawing/2015/9/8/chartex" xmlns:cx2="http://schemas.microsoft.com/office/drawing/2015/10/21/chartex" xmlns:cx3="http://schemas.microsoft.com/office/drawing/2016/5/9/chartex" xmlns:cx4="http://schemas.microsoft.com/office/drawing/2016/5/10/chartex" xmlns:cx5="http://schemas.microsoft.com/office/drawing/2016/5/11/chartex" xmlns:cx6="http://schemas.microsoft.com/office/drawing/2016/5/12/chartex" xmlns:cx7="http://schemas.microsoft.com/office/drawing/2016/5/13/chartex" xmlns:cx8="http://schemas.microsoft.com/office/drawing/2016/5/14/chartex" xmlns:mc="http://schemas.openxmlformats.org/markup-compatibility/2006" xmlns:aink="http://schemas.microsoft.com/office/drawing/2016/ink" xmlns:am3d="http://schemas.microsoft.com/office/drawing/2017/model3d" xmlns:o="urn:schemas-microsoft-com:office:office" xmlns:r="http://schemas.openxmlformats.org/officeDocument/2006/relationships" xmlns:m="http://schemas.openxmlformats.org/officeDocument/2006/math" xmlns:v="urn:schemas-microsoft-com:vml" xmlns:wp14="http://schemas.microsoft.com/office/word/2010/wordprocessingDrawing" xmlns:wp="http://schemas.openxmlformats.org/drawingml/2006/wordprocessingDrawing" xmlns:w10="urn:schemas-microsoft-com:office:word" xmlns:w="http://schemas.openxmlformats.org/wordprocessingml/2006/main" xmlns:w14="http://schemas.microsoft.com/office/word/2010/wordml" xmlns:w15="http://schemas.microsoft.com/office/word/2012/wordml" xmlns:w16cex="http://schemas.microsoft.com/office/word/2018/wordml/cex" xmlns:w16cid="http://schemas.microsoft.com/office/word/2016/wordml/cid" xmlns:w16="http://schemas.microsoft.com/office/word/2018/wordml" xmlns:w16se="http://schemas.microsoft.com/office/word/2015/wordml/symex" xmlns:wpg="http://schemas.microsoft.com/office/word/2010/wordprocessingGroup" xmlns:wpi="http://schemas.microsoft.com/office/word/2010/wordprocessingInk" xmlns:wne="http://schemas.microsoft.com/office/word/2006/wordml" xmlns:wps="http://schemas.microsoft.com/office/word/2010/wordprocessingShape" mc:Ignorable="w14 w15 w16se w16cid w16 w16cex wp14">
+<w:endnotes xmlns:wpc="http://schemas.microsoft.com/office/word/2010/wordprocessingCanvas" xmlns:cx="http://schemas.microsoft.com/office/drawing/2014/chartex" xmlns:cx1="http://schemas.microsoft.com/office/drawing/2015/9/8/chartex" xmlns:cx2="http://schemas.microsoft.com/office/drawing/2015/10/21/chartex" xmlns:cx3="http://schemas.microsoft.com/office/drawing/2016/5/9/chartex" xmlns:cx4="http://schemas.microsoft.com/office/drawing/2016/5/10/chartex" xmlns:cx5="http://schemas.microsoft.com/office/drawing/2016/5/11/chartex" xmlns:cx6="http://schemas.microsoft.com/office/drawing/2016/5/12/chartex" xmlns:cx7="http://schemas.microsoft.com/office/drawing/2016/5/13/chartex" xmlns:cx8="http://schemas.microsoft.com/office/drawing/2016/5/14/chartex" xmlns:mc="http://schemas.openxmlformats.org/markup-compatibility/2006" xmlns:aink="http://schemas.microsoft.com/office/drawing/2016/ink" xmlns:am3d="http://schemas.microsoft.com/office/drawing/2017/model3d" xmlns:o="urn:schemas-microsoft-com:office:office" xmlns:r="http://schemas.openxmlformats.org/officeDocument/2006/relationships" xmlns:m="http://schemas.openxmlformats.org/officeDocument/2006/math" xmlns:v="urn:schemas-microsoft-com:vml" xmlns:wp14="http://schemas.microsoft.com/office/word/2010/wordprocessingDrawing" xmlns:wp="http://schemas.openxmlformats.org/drawingml/2006/wordprocessingDrawing" xmlns:w10="urn:schemas-microsoft-com:office:word" xmlns:w="http://schemas.openxmlformats.org/wordprocessingml/2006/main" xmlns:w14="http://schemas.microsoft.com/office/word/2010/wordml" xmlns:w15="http://schemas.microsoft.com/office/word/2012/wordml" xmlns:w16cid="http://schemas.microsoft.com/office/word/2016/wordml/cid" xmlns:w16se="http://schemas.microsoft.com/office/word/2015/wordml/symex" xmlns:wpg="http://schemas.microsoft.com/office/word/2010/wordprocessingGroup" xmlns:wpi="http://schemas.microsoft.com/office/word/2010/wordprocessingInk" xmlns:wne="http://schemas.microsoft.com/office/word/2006/wordml" xmlns:wps="http://schemas.microsoft.com/office/word/2010/wordprocessingShape" mc:Ignorable="w14 w15 w16se w16cid wp14">
   <w:endnote w:type="separator" w:id="-1">
     <w:p>
       <w:r>
@@ -6747,7 +6758,7 @@
 </file>
 
 <file path=word/footer1.xml><?xml version="1.0" encoding="utf-8"?>
-<w:ftr xmlns:wpc="http://schemas.microsoft.com/office/word/2010/wordprocessingCanvas" xmlns:cx="http://schemas.microsoft.com/office/drawing/2014/chartex" xmlns:cx1="http://schemas.microsoft.com/office/drawing/2015/9/8/chartex" xmlns:cx2="http://schemas.microsoft.com/office/drawing/2015/10/21/chartex" xmlns:cx3="http://schemas.microsoft.com/office/drawing/2016/5/9/chartex" xmlns:cx4="http://schemas.microsoft.com/office/drawing/2016/5/10/chartex" xmlns:cx5="http://schemas.microsoft.com/office/drawing/2016/5/11/chartex" xmlns:cx6="http://schemas.microsoft.com/office/drawing/2016/5/12/chartex" xmlns:cx7="http://schemas.microsoft.com/office/drawing/2016/5/13/chartex" xmlns:cx8="http://schemas.microsoft.com/office/drawing/2016/5/14/chartex" xmlns:mc="http://schemas.openxmlformats.org/markup-compatibility/2006" xmlns:aink="http://schemas.microsoft.com/office/drawing/2016/ink" xmlns:am3d="http://schemas.microsoft.com/office/drawing/2017/model3d" xmlns:o="urn:schemas-microsoft-com:office:office" xmlns:r="http://schemas.openxmlformats.org/officeDocument/2006/relationships" xmlns:m="http://schemas.openxmlformats.org/officeDocument/2006/math" xmlns:v="urn:schemas-microsoft-com:vml" xmlns:wp14="http://schemas.microsoft.com/office/word/2010/wordprocessingDrawing" xmlns:wp="http://schemas.openxmlformats.org/drawingml/2006/wordprocessingDrawing" xmlns:w10="urn:schemas-microsoft-com:office:word" xmlns:w="http://schemas.openxmlformats.org/wordprocessingml/2006/main" xmlns:w14="http://schemas.microsoft.com/office/word/2010/wordml" xmlns:w15="http://schemas.microsoft.com/office/word/2012/wordml" xmlns:w16cex="http://schemas.microsoft.com/office/word/2018/wordml/cex" xmlns:w16cid="http://schemas.microsoft.com/office/word/2016/wordml/cid" xmlns:w16="http://schemas.microsoft.com/office/word/2018/wordml" xmlns:w16se="http://schemas.microsoft.com/office/word/2015/wordml/symex" xmlns:wpg="http://schemas.microsoft.com/office/word/2010/wordprocessingGroup" xmlns:wpi="http://schemas.microsoft.com/office/word/2010/wordprocessingInk" xmlns:wne="http://schemas.microsoft.com/office/word/2006/wordml" xmlns:wps="http://schemas.microsoft.com/office/word/2010/wordprocessingShape" mc:Ignorable="w14 w15 w16se w16cid w16 w16cex wp14">
+<w:ftr xmlns:wpc="http://schemas.microsoft.com/office/word/2010/wordprocessingCanvas" xmlns:cx="http://schemas.microsoft.com/office/drawing/2014/chartex" xmlns:cx1="http://schemas.microsoft.com/office/drawing/2015/9/8/chartex" xmlns:cx2="http://schemas.microsoft.com/office/drawing/2015/10/21/chartex" xmlns:cx3="http://schemas.microsoft.com/office/drawing/2016/5/9/chartex" xmlns:cx4="http://schemas.microsoft.com/office/drawing/2016/5/10/chartex" xmlns:cx5="http://schemas.microsoft.com/office/drawing/2016/5/11/chartex" xmlns:cx6="http://schemas.microsoft.com/office/drawing/2016/5/12/chartex" xmlns:cx7="http://schemas.microsoft.com/office/drawing/2016/5/13/chartex" xmlns:cx8="http://schemas.microsoft.com/office/drawing/2016/5/14/chartex" xmlns:mc="http://schemas.openxmlformats.org/markup-compatibility/2006" xmlns:aink="http://schemas.microsoft.com/office/drawing/2016/ink" xmlns:am3d="http://schemas.microsoft.com/office/drawing/2017/model3d" xmlns:o="urn:schemas-microsoft-com:office:office" xmlns:r="http://schemas.openxmlformats.org/officeDocument/2006/relationships" xmlns:m="http://schemas.openxmlformats.org/officeDocument/2006/math" xmlns:v="urn:schemas-microsoft-com:vml" xmlns:wp14="http://schemas.microsoft.com/office/word/2010/wordprocessingDrawing" xmlns:wp="http://schemas.openxmlformats.org/drawingml/2006/wordprocessingDrawing" xmlns:w10="urn:schemas-microsoft-com:office:word" xmlns:w="http://schemas.openxmlformats.org/wordprocessingml/2006/main" xmlns:w14="http://schemas.microsoft.com/office/word/2010/wordml" xmlns:w15="http://schemas.microsoft.com/office/word/2012/wordml" xmlns:w16cid="http://schemas.microsoft.com/office/word/2016/wordml/cid" xmlns:w16se="http://schemas.microsoft.com/office/word/2015/wordml/symex" xmlns:wpg="http://schemas.microsoft.com/office/word/2010/wordprocessingGroup" xmlns:wpi="http://schemas.microsoft.com/office/word/2010/wordprocessingInk" xmlns:wne="http://schemas.microsoft.com/office/word/2006/wordml" xmlns:wps="http://schemas.microsoft.com/office/word/2010/wordprocessingShape" mc:Ignorable="w14 w15 w16se w16cid wp14">
   <w:sdt>
     <w:sdtPr>
       <w:rPr>
@@ -6804,7 +6815,7 @@
 </file>
 
 <file path=word/footer2.xml><?xml version="1.0" encoding="utf-8"?>
-<w:ftr xmlns:wpc="http://schemas.microsoft.com/office/word/2010/wordprocessingCanvas" xmlns:cx="http://schemas.microsoft.com/office/drawing/2014/chartex" xmlns:cx1="http://schemas.microsoft.com/office/drawing/2015/9/8/chartex" xmlns:cx2="http://schemas.microsoft.com/office/drawing/2015/10/21/chartex" xmlns:cx3="http://schemas.microsoft.com/office/drawing/2016/5/9/chartex" xmlns:cx4="http://schemas.microsoft.com/office/drawing/2016/5/10/chartex" xmlns:cx5="http://schemas.microsoft.com/office/drawing/2016/5/11/chartex" xmlns:cx6="http://schemas.microsoft.com/office/drawing/2016/5/12/chartex" xmlns:cx7="http://schemas.microsoft.com/office/drawing/2016/5/13/chartex" xmlns:cx8="http://schemas.microsoft.com/office/drawing/2016/5/14/chartex" xmlns:mc="http://schemas.openxmlformats.org/markup-compatibility/2006" xmlns:aink="http://schemas.microsoft.com/office/drawing/2016/ink" xmlns:am3d="http://schemas.microsoft.com/office/drawing/2017/model3d" xmlns:o="urn:schemas-microsoft-com:office:office" xmlns:r="http://schemas.openxmlformats.org/officeDocument/2006/relationships" xmlns:m="http://schemas.openxmlformats.org/officeDocument/2006/math" xmlns:v="urn:schemas-microsoft-com:vml" xmlns:wp14="http://schemas.microsoft.com/office/word/2010/wordprocessingDrawing" xmlns:wp="http://schemas.openxmlformats.org/drawingml/2006/wordprocessingDrawing" xmlns:w10="urn:schemas-microsoft-com:office:word" xmlns:w="http://schemas.openxmlformats.org/wordprocessingml/2006/main" xmlns:w14="http://schemas.microsoft.com/office/word/2010/wordml" xmlns:w15="http://schemas.microsoft.com/office/word/2012/wordml" xmlns:w16cex="http://schemas.microsoft.com/office/word/2018/wordml/cex" xmlns:w16cid="http://schemas.microsoft.com/office/word/2016/wordml/cid" xmlns:w16="http://schemas.microsoft.com/office/word/2018/wordml" xmlns:w16se="http://schemas.microsoft.com/office/word/2015/wordml/symex" xmlns:wpg="http://schemas.microsoft.com/office/word/2010/wordprocessingGroup" xmlns:wpi="http://schemas.microsoft.com/office/word/2010/wordprocessingInk" xmlns:wne="http://schemas.microsoft.com/office/word/2006/wordml" xmlns:wps="http://schemas.microsoft.com/office/word/2010/wordprocessingShape" mc:Ignorable="w14 w15 w16se w16cid w16 w16cex wp14">
+<w:ftr xmlns:wpc="http://schemas.microsoft.com/office/word/2010/wordprocessingCanvas" xmlns:cx="http://schemas.microsoft.com/office/drawing/2014/chartex" xmlns:cx1="http://schemas.microsoft.com/office/drawing/2015/9/8/chartex" xmlns:cx2="http://schemas.microsoft.com/office/drawing/2015/10/21/chartex" xmlns:cx3="http://schemas.microsoft.com/office/drawing/2016/5/9/chartex" xmlns:cx4="http://schemas.microsoft.com/office/drawing/2016/5/10/chartex" xmlns:cx5="http://schemas.microsoft.com/office/drawing/2016/5/11/chartex" xmlns:cx6="http://schemas.microsoft.com/office/drawing/2016/5/12/chartex" xmlns:cx7="http://schemas.microsoft.com/office/drawing/2016/5/13/chartex" xmlns:cx8="http://schemas.microsoft.com/office/drawing/2016/5/14/chartex" xmlns:mc="http://schemas.openxmlformats.org/markup-compatibility/2006" xmlns:aink="http://schemas.microsoft.com/office/drawing/2016/ink" xmlns:am3d="http://schemas.microsoft.com/office/drawing/2017/model3d" xmlns:o="urn:schemas-microsoft-com:office:office" xmlns:r="http://schemas.openxmlformats.org/officeDocument/2006/relationships" xmlns:m="http://schemas.openxmlformats.org/officeDocument/2006/math" xmlns:v="urn:schemas-microsoft-com:vml" xmlns:wp14="http://schemas.microsoft.com/office/word/2010/wordprocessingDrawing" xmlns:wp="http://schemas.openxmlformats.org/drawingml/2006/wordprocessingDrawing" xmlns:w10="urn:schemas-microsoft-com:office:word" xmlns:w="http://schemas.openxmlformats.org/wordprocessingml/2006/main" xmlns:w14="http://schemas.microsoft.com/office/word/2010/wordml" xmlns:w15="http://schemas.microsoft.com/office/word/2012/wordml" xmlns:w16cid="http://schemas.microsoft.com/office/word/2016/wordml/cid" xmlns:w16se="http://schemas.microsoft.com/office/word/2015/wordml/symex" xmlns:wpg="http://schemas.microsoft.com/office/word/2010/wordprocessingGroup" xmlns:wpi="http://schemas.microsoft.com/office/word/2010/wordprocessingInk" xmlns:wne="http://schemas.microsoft.com/office/word/2006/wordml" xmlns:wps="http://schemas.microsoft.com/office/word/2010/wordprocessingShape" mc:Ignorable="w14 w15 w16se w16cid wp14">
   <w:sdt>
     <w:sdtPr>
       <w:rPr>
@@ -6874,7 +6885,7 @@
 </file>
 
 <file path=word/footnotes.xml><?xml version="1.0" encoding="utf-8"?>
-<w:footnotes xmlns:wpc="http://schemas.microsoft.com/office/word/2010/wordprocessingCanvas" xmlns:cx="http://schemas.microsoft.com/office/drawing/2014/chartex" xmlns:cx1="http://schemas.microsoft.com/office/drawing/2015/9/8/chartex" xmlns:cx2="http://schemas.microsoft.com/office/drawing/2015/10/21/chartex" xmlns:cx3="http://schemas.microsoft.com/office/drawing/2016/5/9/chartex" xmlns:cx4="http://schemas.microsoft.com/office/drawing/2016/5/10/chartex" xmlns:cx5="http://schemas.microsoft.com/office/drawing/2016/5/11/chartex" xmlns:cx6="http://schemas.microsoft.com/office/drawing/2016/5/12/chartex" xmlns:cx7="http://schemas.microsoft.com/office/drawing/2016/5/13/chartex" xmlns:cx8="http://schemas.microsoft.com/office/drawing/2016/5/14/chartex" xmlns:mc="http://schemas.openxmlformats.org/markup-compatibility/2006" xmlns:aink="http://schemas.microsoft.com/office/drawing/2016/ink" xmlns:am3d="http://schemas.microsoft.com/office/drawing/2017/model3d" xmlns:o="urn:schemas-microsoft-com:office:office" xmlns:r="http://schemas.openxmlformats.org/officeDocument/2006/relationships" xmlns:m="http://schemas.openxmlformats.org/officeDocument/2006/math" xmlns:v="urn:schemas-microsoft-com:vml" xmlns:wp14="http://schemas.microsoft.com/office/word/2010/wordprocessingDrawing" xmlns:wp="http://schemas.openxmlformats.org/drawingml/2006/wordprocessingDrawing" xmlns:w10="urn:schemas-microsoft-com:office:word" xmlns:w="http://schemas.openxmlformats.org/wordprocessingml/2006/main" xmlns:w14="http://schemas.microsoft.com/office/word/2010/wordml" xmlns:w15="http://schemas.microsoft.com/office/word/2012/wordml" xmlns:w16cex="http://schemas.microsoft.com/office/word/2018/wordml/cex" xmlns:w16cid="http://schemas.microsoft.com/office/word/2016/wordml/cid" xmlns:w16="http://schemas.microsoft.com/office/word/2018/wordml" xmlns:w16se="http://schemas.microsoft.com/office/word/2015/wordml/symex" xmlns:wpg="http://schemas.microsoft.com/office/word/2010/wordprocessingGroup" xmlns:wpi="http://schemas.microsoft.com/office/word/2010/wordprocessingInk" xmlns:wne="http://schemas.microsoft.com/office/word/2006/wordml" xmlns:wps="http://schemas.microsoft.com/office/word/2010/wordprocessingShape" mc:Ignorable="w14 w15 w16se w16cid w16 w16cex wp14">
+<w:footnotes xmlns:wpc="http://schemas.microsoft.com/office/word/2010/wordprocessingCanvas" xmlns:cx="http://schemas.microsoft.com/office/drawing/2014/chartex" xmlns:cx1="http://schemas.microsoft.com/office/drawing/2015/9/8/chartex" xmlns:cx2="http://schemas.microsoft.com/office/drawing/2015/10/21/chartex" xmlns:cx3="http://schemas.microsoft.com/office/drawing/2016/5/9/chartex" xmlns:cx4="http://schemas.microsoft.com/office/drawing/2016/5/10/chartex" xmlns:cx5="http://schemas.microsoft.com/office/drawing/2016/5/11/chartex" xmlns:cx6="http://schemas.microsoft.com/office/drawing/2016/5/12/chartex" xmlns:cx7="http://schemas.microsoft.com/office/drawing/2016/5/13/chartex" xmlns:cx8="http://schemas.microsoft.com/office/drawing/2016/5/14/chartex" xmlns:mc="http://schemas.openxmlformats.org/markup-compatibility/2006" xmlns:aink="http://schemas.microsoft.com/office/drawing/2016/ink" xmlns:am3d="http://schemas.microsoft.com/office/drawing/2017/model3d" xmlns:o="urn:schemas-microsoft-com:office:office" xmlns:r="http://schemas.openxmlformats.org/officeDocument/2006/relationships" xmlns:m="http://schemas.openxmlformats.org/officeDocument/2006/math" xmlns:v="urn:schemas-microsoft-com:vml" xmlns:wp14="http://schemas.microsoft.com/office/word/2010/wordprocessingDrawing" xmlns:wp="http://schemas.openxmlformats.org/drawingml/2006/wordprocessingDrawing" xmlns:w10="urn:schemas-microsoft-com:office:word" xmlns:w="http://schemas.openxmlformats.org/wordprocessingml/2006/main" xmlns:w14="http://schemas.microsoft.com/office/word/2010/wordml" xmlns:w15="http://schemas.microsoft.com/office/word/2012/wordml" xmlns:w16cid="http://schemas.microsoft.com/office/word/2016/wordml/cid" xmlns:w16se="http://schemas.microsoft.com/office/word/2015/wordml/symex" xmlns:wpg="http://schemas.microsoft.com/office/word/2010/wordprocessingGroup" xmlns:wpi="http://schemas.microsoft.com/office/word/2010/wordprocessingInk" xmlns:wne="http://schemas.microsoft.com/office/word/2006/wordml" xmlns:wps="http://schemas.microsoft.com/office/word/2010/wordprocessingShape" mc:Ignorable="w14 w15 w16se w16cid wp14">
   <w:footnote w:type="separator" w:id="-1">
     <w:p>
       <w:r>
@@ -6893,7 +6904,7 @@
 </file>
 
 <file path=word/numbering.xml><?xml version="1.0" encoding="utf-8"?>
-<w:numbering xmlns:wpc="http://schemas.microsoft.com/office/word/2010/wordprocessingCanvas" xmlns:cx="http://schemas.microsoft.com/office/drawing/2014/chartex" xmlns:cx1="http://schemas.microsoft.com/office/drawing/2015/9/8/chartex" xmlns:cx2="http://schemas.microsoft.com/office/drawing/2015/10/21/chartex" xmlns:cx3="http://schemas.microsoft.com/office/drawing/2016/5/9/chartex" xmlns:cx4="http://schemas.microsoft.com/office/drawing/2016/5/10/chartex" xmlns:cx5="http://schemas.microsoft.com/office/drawing/2016/5/11/chartex" xmlns:cx6="http://schemas.microsoft.com/office/drawing/2016/5/12/chartex" xmlns:cx7="http://schemas.microsoft.com/office/drawing/2016/5/13/chartex" xmlns:cx8="http://schemas.microsoft.com/office/drawing/2016/5/14/chartex" xmlns:mc="http://schemas.openxmlformats.org/markup-compatibility/2006" xmlns:aink="http://schemas.microsoft.com/office/drawing/2016/ink" xmlns:am3d="http://schemas.microsoft.com/office/drawing/2017/model3d" xmlns:o="urn:schemas-microsoft-com:office:office" xmlns:r="http://schemas.openxmlformats.org/officeDocument/2006/relationships" xmlns:m="http://schemas.openxmlformats.org/officeDocument/2006/math" xmlns:v="urn:schemas-microsoft-com:vml" xmlns:wp14="http://schemas.microsoft.com/office/word/2010/wordprocessingDrawing" xmlns:wp="http://schemas.openxmlformats.org/drawingml/2006/wordprocessingDrawing" xmlns:w10="urn:schemas-microsoft-com:office:word" xmlns:w="http://schemas.openxmlformats.org/wordprocessingml/2006/main" xmlns:w14="http://schemas.microsoft.com/office/word/2010/wordml" xmlns:w15="http://schemas.microsoft.com/office/word/2012/wordml" xmlns:w16cex="http://schemas.microsoft.com/office/word/2018/wordml/cex" xmlns:w16cid="http://schemas.microsoft.com/office/word/2016/wordml/cid" xmlns:w16="http://schemas.microsoft.com/office/word/2018/wordml" xmlns:w16se="http://schemas.microsoft.com/office/word/2015/wordml/symex" xmlns:wpg="http://schemas.microsoft.com/office/word/2010/wordprocessingGroup" xmlns:wpi="http://schemas.microsoft.com/office/word/2010/wordprocessingInk" xmlns:wne="http://schemas.microsoft.com/office/word/2006/wordml" xmlns:wps="http://schemas.microsoft.com/office/word/2010/wordprocessingShape" mc:Ignorable="w14 w15 w16se w16cid w16 w16cex wp14">
+<w:numbering xmlns:wpc="http://schemas.microsoft.com/office/word/2010/wordprocessingCanvas" xmlns:cx="http://schemas.microsoft.com/office/drawing/2014/chartex" xmlns:cx1="http://schemas.microsoft.com/office/drawing/2015/9/8/chartex" xmlns:cx2="http://schemas.microsoft.com/office/drawing/2015/10/21/chartex" xmlns:cx3="http://schemas.microsoft.com/office/drawing/2016/5/9/chartex" xmlns:cx4="http://schemas.microsoft.com/office/drawing/2016/5/10/chartex" xmlns:cx5="http://schemas.microsoft.com/office/drawing/2016/5/11/chartex" xmlns:cx6="http://schemas.microsoft.com/office/drawing/2016/5/12/chartex" xmlns:cx7="http://schemas.microsoft.com/office/drawing/2016/5/13/chartex" xmlns:cx8="http://schemas.microsoft.com/office/drawing/2016/5/14/chartex" xmlns:mc="http://schemas.openxmlformats.org/markup-compatibility/2006" xmlns:aink="http://schemas.microsoft.com/office/drawing/2016/ink" xmlns:am3d="http://schemas.microsoft.com/office/drawing/2017/model3d" xmlns:o="urn:schemas-microsoft-com:office:office" xmlns:r="http://schemas.openxmlformats.org/officeDocument/2006/relationships" xmlns:m="http://schemas.openxmlformats.org/officeDocument/2006/math" xmlns:v="urn:schemas-microsoft-com:vml" xmlns:wp14="http://schemas.microsoft.com/office/word/2010/wordprocessingDrawing" xmlns:wp="http://schemas.openxmlformats.org/drawingml/2006/wordprocessingDrawing" xmlns:w10="urn:schemas-microsoft-com:office:word" xmlns:w="http://schemas.openxmlformats.org/wordprocessingml/2006/main" xmlns:w14="http://schemas.microsoft.com/office/word/2010/wordml" xmlns:w15="http://schemas.microsoft.com/office/word/2012/wordml" xmlns:w16cid="http://schemas.microsoft.com/office/word/2016/wordml/cid" xmlns:w16se="http://schemas.microsoft.com/office/word/2015/wordml/symex" xmlns:wpg="http://schemas.microsoft.com/office/word/2010/wordprocessingGroup" xmlns:wpi="http://schemas.microsoft.com/office/word/2010/wordprocessingInk" xmlns:wne="http://schemas.microsoft.com/office/word/2006/wordml" xmlns:wps="http://schemas.microsoft.com/office/word/2010/wordprocessingShape" mc:Ignorable="w14 w15 w16se w16cid wp14">
   <w:abstractNum w:abstractNumId="0" w15:restartNumberingAfterBreak="0">
     <w:nsid w:val="09F70793"/>
     <w:multiLevelType w:val="hybridMultilevel"/>
@@ -8032,7 +8043,7 @@
 </file>
 
 <file path=word/styles.xml><?xml version="1.0" encoding="utf-8"?>
-<w:styles xmlns:mc="http://schemas.openxmlformats.org/markup-compatibility/2006" xmlns:r="http://schemas.openxmlformats.org/officeDocument/2006/relationships" xmlns:w="http://schemas.openxmlformats.org/wordprocessingml/2006/main" xmlns:w14="http://schemas.microsoft.com/office/word/2010/wordml" xmlns:w15="http://schemas.microsoft.com/office/word/2012/wordml" xmlns:w16cex="http://schemas.microsoft.com/office/word/2018/wordml/cex" xmlns:w16cid="http://schemas.microsoft.com/office/word/2016/wordml/cid" xmlns:w16="http://schemas.microsoft.com/office/word/2018/wordml" xmlns:w16se="http://schemas.microsoft.com/office/word/2015/wordml/symex" mc:Ignorable="w14 w15 w16se w16cid w16 w16cex">
+<w:styles xmlns:mc="http://schemas.openxmlformats.org/markup-compatibility/2006" xmlns:r="http://schemas.openxmlformats.org/officeDocument/2006/relationships" xmlns:w="http://schemas.openxmlformats.org/wordprocessingml/2006/main" xmlns:w14="http://schemas.microsoft.com/office/word/2010/wordml" xmlns:w15="http://schemas.microsoft.com/office/word/2012/wordml" xmlns:w16cid="http://schemas.microsoft.com/office/word/2016/wordml/cid" xmlns:w16se="http://schemas.microsoft.com/office/word/2015/wordml/symex" mc:Ignorable="w14 w15 w16se w16cid">
   <w:docDefaults>
     <w:rPrDefault>
       <w:rPr>
@@ -9042,7 +9053,7 @@
 </file>
 
 <file path=customXml/itemProps1.xml><?xml version="1.0" encoding="utf-8"?>
-<ds:datastoreItem xmlns:ds="http://schemas.openxmlformats.org/officeDocument/2006/customXml" ds:itemID="{92E8FC88-E7E3-42A2-A493-57AB030BBEF8}">
+<ds:datastoreItem xmlns:ds="http://schemas.openxmlformats.org/officeDocument/2006/customXml" ds:itemID="{26B719B8-B157-42A6-8B5F-C8E4A6534CF3}">
   <ds:schemaRefs>
     <ds:schemaRef ds:uri="http://schemas.openxmlformats.org/officeDocument/2006/bibliography"/>
   </ds:schemaRefs>

</xml_diff>